<commit_message>
Working on Skeleton of projects, Currently trying to get card_submission.html to take me to dashboard.html
</commit_message>
<xml_diff>
--- a/Ikura - Project Tracker.docx
+++ b/Ikura - Project Tracker.docx
@@ -120,14 +120,228 @@
         </w:numPr>
       </w:pPr>
       <w:r>
-        <w:t>Make fourth page (login and signup as</w:t>
+        <w:t>Make fourth page (login and signup as one??)</w:t>
+      </w:r>
+    </w:p>
+    <w:p/>
+    <w:p>
+      <w:pPr>
+        <w:jc w:val="center"/>
+        <w:rPr>
+          <w:b/>
+        </w:rPr>
+      </w:pPr>
+      <w:r>
+        <w:rPr>
+          <w:b/>
+        </w:rPr>
+        <w:t>Week 1</w:t>
+      </w:r>
+      <w:r>
+        <w:rPr>
+          <w:b/>
+        </w:rPr>
+        <w:t xml:space="preserve"> – Day 1</w:t>
+      </w:r>
+    </w:p>
+    <w:p>
+      <w:r>
+        <w:t>Done:</w:t>
+      </w:r>
+    </w:p>
+    <w:p>
+      <w:pPr>
+        <w:pStyle w:val="ListParagraph"/>
+        <w:numPr>
+          <w:ilvl w:val="0"/>
+          <w:numId w:val="1"/>
+        </w:numPr>
+      </w:pPr>
+      <w:r>
+        <w:t>Make fourth page (login and signup as one??)</w:t>
+      </w:r>
+      <w:r>
+        <w:t xml:space="preserve"> – made whiteboard version</w:t>
+      </w:r>
+    </w:p>
+    <w:p>
+      <w:r>
+        <w:t>Working on:</w:t>
+      </w:r>
+    </w:p>
+    <w:p>
+      <w:pPr>
+        <w:pStyle w:val="ListParagraph"/>
+        <w:numPr>
+          <w:ilvl w:val="0"/>
+          <w:numId w:val="1"/>
+        </w:numPr>
+      </w:pPr>
+      <w:r>
+        <w:t>Creating a skeleton of:</w:t>
+      </w:r>
+    </w:p>
+    <w:p>
+      <w:pPr>
+        <w:pStyle w:val="ListParagraph"/>
+        <w:numPr>
+          <w:ilvl w:val="1"/>
+          <w:numId w:val="1"/>
+        </w:numPr>
+      </w:pPr>
+      <w:r>
+        <w:t>Base html (with minimal bootstrap on base)</w:t>
+      </w:r>
+    </w:p>
+    <w:p>
+      <w:pPr>
+        <w:pStyle w:val="ListParagraph"/>
+        <w:numPr>
+          <w:ilvl w:val="1"/>
+          <w:numId w:val="1"/>
+        </w:numPr>
+      </w:pPr>
+      <w:r>
+        <w:t>All html pages w/ connections to base html</w:t>
+      </w:r>
+    </w:p>
+    <w:p>
+      <w:pPr>
+        <w:pStyle w:val="ListParagraph"/>
+        <w:numPr>
+          <w:ilvl w:val="1"/>
+          <w:numId w:val="1"/>
+        </w:numPr>
+      </w:pPr>
+      <w:r>
+        <w:t>Routes from one html page to another</w:t>
+      </w:r>
+    </w:p>
+    <w:p>
+      <w:pPr>
+        <w:pStyle w:val="ListParagraph"/>
+        <w:numPr>
+          <w:ilvl w:val="1"/>
+          <w:numId w:val="1"/>
+        </w:numPr>
+      </w:pPr>
+      <w:r>
+        <w:t>Creating server.py doc</w:t>
+      </w:r>
+    </w:p>
+    <w:p>
+      <w:pPr>
+        <w:pStyle w:val="ListParagraph"/>
+        <w:numPr>
+          <w:ilvl w:val="0"/>
+          <w:numId w:val="1"/>
+        </w:numPr>
+      </w:pPr>
+      <w:r>
+        <w:t>Working on drawing out relationships between everything</w:t>
+      </w:r>
+      <w:r>
+        <w:t xml:space="preserve"> </w:t>
+      </w:r>
+    </w:p>
+    <w:p>
+      <w:pPr>
+        <w:pStyle w:val="ListParagraph"/>
+        <w:numPr>
+          <w:ilvl w:val="1"/>
+          <w:numId w:val="1"/>
+        </w:numPr>
+      </w:pPr>
+      <w:r>
+        <w:t xml:space="preserve">Make sure that my database structure is scalable. I want to be able to use the three (money, time, sanity) factors and also maybe integrate mint’s </w:t>
+      </w:r>
+      <w:proofErr w:type="spellStart"/>
+      <w:proofErr w:type="gramStart"/>
+      <w:r>
+        <w:t>api</w:t>
+      </w:r>
+      <w:proofErr w:type="spellEnd"/>
+      <w:proofErr w:type="gramEnd"/>
+      <w:r>
+        <w:t xml:space="preserve"> for later projects. Also have to consider how </w:t>
+      </w:r>
+      <w:proofErr w:type="spellStart"/>
+      <w:r>
+        <w:t>twilio</w:t>
+      </w:r>
+      <w:proofErr w:type="spellEnd"/>
+      <w:r>
+        <w:t xml:space="preserve"> app text updates with monthly payments will affect my database. </w:t>
+      </w:r>
+    </w:p>
+    <w:p>
+      <w:r>
+        <w:t>To do:</w:t>
       </w:r>
       <w:bookmarkStart w:id="0" w:name="_GoBack"/>
       <w:bookmarkEnd w:id="0"/>
-      <w:r>
-        <w:t xml:space="preserve"> one??)</w:t>
-      </w:r>
-    </w:p>
+    </w:p>
+    <w:p>
+      <w:pPr>
+        <w:pStyle w:val="ListParagraph"/>
+        <w:numPr>
+          <w:ilvl w:val="0"/>
+          <w:numId w:val="1"/>
+        </w:numPr>
+      </w:pPr>
+      <w:r>
+        <w:t>Math excel spread sheet</w:t>
+      </w:r>
+    </w:p>
+    <w:p>
+      <w:pPr>
+        <w:pStyle w:val="ListParagraph"/>
+        <w:numPr>
+          <w:ilvl w:val="1"/>
+          <w:numId w:val="1"/>
+        </w:numPr>
+      </w:pPr>
+      <w:r>
+        <w:t>Start with one card</w:t>
+      </w:r>
+    </w:p>
+    <w:p>
+      <w:pPr>
+        <w:pStyle w:val="ListParagraph"/>
+        <w:numPr>
+          <w:ilvl w:val="1"/>
+          <w:numId w:val="1"/>
+        </w:numPr>
+      </w:pPr>
+      <w:r>
+        <w:t>Move up to two</w:t>
+      </w:r>
+    </w:p>
+    <w:p>
+      <w:pPr>
+        <w:pStyle w:val="ListParagraph"/>
+        <w:numPr>
+          <w:ilvl w:val="1"/>
+          <w:numId w:val="1"/>
+        </w:numPr>
+      </w:pPr>
+      <w:r>
+        <w:t>Then three</w:t>
+      </w:r>
+    </w:p>
+    <w:p>
+      <w:pPr>
+        <w:pStyle w:val="ListParagraph"/>
+        <w:numPr>
+          <w:ilvl w:val="1"/>
+          <w:numId w:val="1"/>
+        </w:numPr>
+      </w:pPr>
+      <w:r>
+        <w:t>Start thinking about how best to store all pieces of data for each step of the calculations</w:t>
+      </w:r>
+    </w:p>
+    <w:p/>
     <w:sectPr>
       <w:headerReference w:type="default" r:id="rId8"/>
       <w:pgSz w:w="12240" w:h="15840"/>
@@ -214,7 +428,7 @@
         <w:rFonts w:ascii="Symbol" w:hAnsi="Symbol" w:hint="default"/>
       </w:rPr>
     </w:lvl>
-    <w:lvl w:ilvl="1" w:tplc="04090003" w:tentative="1">
+    <w:lvl w:ilvl="1" w:tplc="04090003">
       <w:start w:val="1"/>
       <w:numFmt w:val="bullet"/>
       <w:lvlText w:val="o"/>

</xml_diff>

<commit_message>
Late night revisions of code. Cleaning up functions. Questions about data model for Value class in model.py and signup route in server.py
</commit_message>
<xml_diff>
--- a/Ikura - Project Tracker.docx
+++ b/Ikura - Project Tracker.docx
@@ -66,15 +66,7 @@
         </w:numPr>
       </w:pPr>
       <w:r>
-        <w:t xml:space="preserve">Updated </w:t>
-      </w:r>
-      <w:proofErr w:type="spellStart"/>
-      <w:r>
-        <w:t>Trello</w:t>
-      </w:r>
-      <w:proofErr w:type="spellEnd"/>
-      <w:r>
-        <w:t xml:space="preserve"> board with project plan</w:t>
+        <w:t>Updated Trello board with project plan</w:t>
       </w:r>
     </w:p>
     <w:p>
@@ -158,10 +150,112 @@
         </w:numPr>
       </w:pPr>
       <w:r>
-        <w:t>Make fourth page (login and signup as one??)</w:t>
-      </w:r>
-      <w:r>
-        <w:t xml:space="preserve"> – made whiteboard version</w:t>
+        <w:t>Make fourth page (login and signup as one??) – made whiteboard version</w:t>
+      </w:r>
+    </w:p>
+    <w:p>
+      <w:pPr>
+        <w:pStyle w:val="ListParagraph"/>
+        <w:numPr>
+          <w:ilvl w:val="0"/>
+          <w:numId w:val="1"/>
+        </w:numPr>
+      </w:pPr>
+      <w:r>
+        <w:t>Created a skeleton of:</w:t>
+      </w:r>
+    </w:p>
+    <w:p>
+      <w:pPr>
+        <w:pStyle w:val="ListParagraph"/>
+        <w:numPr>
+          <w:ilvl w:val="1"/>
+          <w:numId w:val="1"/>
+        </w:numPr>
+      </w:pPr>
+      <w:r>
+        <w:t>Base html (with minimal bootstrap on base)</w:t>
+      </w:r>
+    </w:p>
+    <w:p>
+      <w:pPr>
+        <w:pStyle w:val="ListParagraph"/>
+        <w:numPr>
+          <w:ilvl w:val="2"/>
+          <w:numId w:val="1"/>
+        </w:numPr>
+      </w:pPr>
+      <w:r>
+        <w:t>Should we download bootstrap</w:t>
+      </w:r>
+      <w:r>
+        <w:t xml:space="preserve"> (not necessary atm. Only downside to the way I am doing this now is that I’d need to have internet access to show people my demo)</w:t>
+      </w:r>
+    </w:p>
+    <w:p>
+      <w:pPr>
+        <w:pStyle w:val="ListParagraph"/>
+        <w:numPr>
+          <w:ilvl w:val="1"/>
+          <w:numId w:val="1"/>
+        </w:numPr>
+      </w:pPr>
+      <w:r>
+        <w:t>All html pages w/ connections to base html</w:t>
+      </w:r>
+    </w:p>
+    <w:p>
+      <w:pPr>
+        <w:pStyle w:val="ListParagraph"/>
+        <w:numPr>
+          <w:ilvl w:val="1"/>
+          <w:numId w:val="1"/>
+        </w:numPr>
+      </w:pPr>
+      <w:r>
+        <w:t>Routes from one html page to another</w:t>
+      </w:r>
+    </w:p>
+    <w:p>
+      <w:pPr>
+        <w:pStyle w:val="ListParagraph"/>
+        <w:numPr>
+          <w:ilvl w:val="1"/>
+          <w:numId w:val="1"/>
+        </w:numPr>
+      </w:pPr>
+      <w:r>
+        <w:t>Creating server.py doc</w:t>
+      </w:r>
+    </w:p>
+    <w:p>
+      <w:pPr>
+        <w:pStyle w:val="ListParagraph"/>
+        <w:numPr>
+          <w:ilvl w:val="1"/>
+          <w:numId w:val="1"/>
+        </w:numPr>
+      </w:pPr>
+      <w:r>
+        <w:rPr>
+          <w:b/>
+        </w:rPr>
+        <w:t xml:space="preserve">Result: </w:t>
+      </w:r>
+      <w:r>
+        <w:t>user can log in/subscribe and in session’s their cc info can be added to the database.</w:t>
+      </w:r>
+    </w:p>
+    <w:p>
+      <w:pPr>
+        <w:pStyle w:val="ListParagraph"/>
+        <w:numPr>
+          <w:ilvl w:val="0"/>
+          <w:numId w:val="1"/>
+        </w:numPr>
+      </w:pPr>
+      <w:r>
+        <w:t xml:space="preserve">Working on drawing out relationships between everything </w:t>
       </w:r>
     </w:p>
     <w:p>
@@ -170,6 +264,11 @@
       </w:r>
     </w:p>
     <w:p>
+      <w:r>
+        <w:t>To do:</w:t>
+      </w:r>
+    </w:p>
+    <w:p>
       <w:pPr>
         <w:pStyle w:val="ListParagraph"/>
         <w:numPr>
@@ -178,7 +277,7 @@
         </w:numPr>
       </w:pPr>
       <w:r>
-        <w:t>Creating a skeleton of:</w:t>
+        <w:t>Math excel spread sheet</w:t>
       </w:r>
     </w:p>
     <w:p>
@@ -190,7 +289,7 @@
         </w:numPr>
       </w:pPr>
       <w:r>
-        <w:t>Base html (with minimal bootstrap on base)</w:t>
+        <w:t>Start with one card</w:t>
       </w:r>
     </w:p>
     <w:p>
@@ -202,7 +301,7 @@
         </w:numPr>
       </w:pPr>
       <w:r>
-        <w:t>All html pages w/ connections to base html</w:t>
+        <w:t>Move up to two</w:t>
       </w:r>
     </w:p>
     <w:p>
@@ -214,7 +313,7 @@
         </w:numPr>
       </w:pPr>
       <w:r>
-        <w:t>Routes from one html page to another</w:t>
+        <w:t>Then three</w:t>
       </w:r>
     </w:p>
     <w:p>
@@ -226,7 +325,19 @@
         </w:numPr>
       </w:pPr>
       <w:r>
-        <w:t>Creating server.py doc</w:t>
+        <w:t>Start thinking about how best to store all pieces of data for each step of the calculations</w:t>
+      </w:r>
+    </w:p>
+    <w:p>
+      <w:pPr>
+        <w:pStyle w:val="ListParagraph"/>
+        <w:numPr>
+          <w:ilvl w:val="1"/>
+          <w:numId w:val="1"/>
+        </w:numPr>
+      </w:pPr>
+      <w:r>
+        <w:t>First do in python, then convert it into JS</w:t>
       </w:r>
     </w:p>
     <w:p>
@@ -238,10 +349,7 @@
         </w:numPr>
       </w:pPr>
       <w:r>
-        <w:t>Working on drawing out relationships between everything</w:t>
-      </w:r>
-      <w:r>
-        <w:t xml:space="preserve"> </w:t>
+        <w:t>Create another table for the three main factors</w:t>
       </w:r>
     </w:p>
     <w:p>
@@ -253,95 +361,64 @@
         </w:numPr>
       </w:pPr>
       <w:r>
-        <w:t xml:space="preserve">Make sure that my database structure is scalable. I want to be able to use the three (money, time, sanity) factors and also maybe integrate mint’s </w:t>
-      </w:r>
-      <w:proofErr w:type="spellStart"/>
-      <w:proofErr w:type="gramStart"/>
-      <w:r>
-        <w:t>api</w:t>
-      </w:r>
-      <w:proofErr w:type="spellEnd"/>
-      <w:proofErr w:type="gramEnd"/>
-      <w:r>
-        <w:t xml:space="preserve"> for later projects. Also have to consider how </w:t>
-      </w:r>
-      <w:proofErr w:type="spellStart"/>
-      <w:r>
-        <w:t>twilio</w:t>
-      </w:r>
-      <w:proofErr w:type="spellEnd"/>
-      <w:r>
-        <w:t xml:space="preserve"> app text updates with monthly payments will affect my database. </w:t>
-      </w:r>
-    </w:p>
-    <w:p>
-      <w:r>
-        <w:t>To do:</w:t>
+        <w:t>Money</w:t>
+      </w:r>
+    </w:p>
+    <w:p>
+      <w:pPr>
+        <w:pStyle w:val="ListParagraph"/>
+        <w:numPr>
+          <w:ilvl w:val="1"/>
+          <w:numId w:val="1"/>
+        </w:numPr>
+      </w:pPr>
+      <w:r>
+        <w:t>Time</w:t>
+      </w:r>
+    </w:p>
+    <w:p>
+      <w:pPr>
+        <w:pStyle w:val="ListParagraph"/>
+        <w:numPr>
+          <w:ilvl w:val="1"/>
+          <w:numId w:val="1"/>
+        </w:numPr>
+      </w:pPr>
+      <w:r>
+        <w:t>sanity</w:t>
+      </w:r>
+    </w:p>
+    <w:p>
+      <w:r>
+        <w:t>Blocked on:</w:t>
+      </w:r>
+    </w:p>
+    <w:p>
+      <w:pPr>
+        <w:pStyle w:val="ListParagraph"/>
+        <w:numPr>
+          <w:ilvl w:val="0"/>
+          <w:numId w:val="1"/>
+        </w:numPr>
+      </w:pPr>
+      <w:r>
+        <w:t>Cannot push to github. May have altered something in github prior to pushing (deleting the .pyc file in github)</w:t>
+      </w:r>
+    </w:p>
+    <w:p>
+      <w:pPr>
+        <w:pStyle w:val="ListParagraph"/>
+        <w:numPr>
+          <w:ilvl w:val="0"/>
+          <w:numId w:val="1"/>
+        </w:numPr>
+      </w:pPr>
+      <w:r>
+        <w:t>Want to print out my server and model files and review them to make them more succinct. And join things like login and sign up</w:t>
       </w:r>
       <w:bookmarkStart w:id="0" w:name="_GoBack"/>
       <w:bookmarkEnd w:id="0"/>
     </w:p>
-    <w:p>
-      <w:pPr>
-        <w:pStyle w:val="ListParagraph"/>
-        <w:numPr>
-          <w:ilvl w:val="0"/>
-          <w:numId w:val="1"/>
-        </w:numPr>
-      </w:pPr>
-      <w:r>
-        <w:t>Math excel spread sheet</w:t>
-      </w:r>
-    </w:p>
-    <w:p>
-      <w:pPr>
-        <w:pStyle w:val="ListParagraph"/>
-        <w:numPr>
-          <w:ilvl w:val="1"/>
-          <w:numId w:val="1"/>
-        </w:numPr>
-      </w:pPr>
-      <w:r>
-        <w:t>Start with one card</w:t>
-      </w:r>
-    </w:p>
-    <w:p>
-      <w:pPr>
-        <w:pStyle w:val="ListParagraph"/>
-        <w:numPr>
-          <w:ilvl w:val="1"/>
-          <w:numId w:val="1"/>
-        </w:numPr>
-      </w:pPr>
-      <w:r>
-        <w:t>Move up to two</w:t>
-      </w:r>
-    </w:p>
-    <w:p>
-      <w:pPr>
-        <w:pStyle w:val="ListParagraph"/>
-        <w:numPr>
-          <w:ilvl w:val="1"/>
-          <w:numId w:val="1"/>
-        </w:numPr>
-      </w:pPr>
-      <w:r>
-        <w:t>Then three</w:t>
-      </w:r>
-    </w:p>
-    <w:p>
-      <w:pPr>
-        <w:pStyle w:val="ListParagraph"/>
-        <w:numPr>
-          <w:ilvl w:val="1"/>
-          <w:numId w:val="1"/>
-        </w:numPr>
-      </w:pPr>
-      <w:r>
-        <w:t>Start thinking about how best to store all pieces of data for each step of the calculations</w:t>
-      </w:r>
-    </w:p>
-    <w:p/>
     <w:sectPr>
       <w:headerReference w:type="default" r:id="rId8"/>
       <w:pgSz w:w="12240" w:h="15840"/>
@@ -398,13 +475,8 @@
       <w:pStyle w:val="Header"/>
       <w:jc w:val="center"/>
     </w:pPr>
-    <w:proofErr w:type="spellStart"/>
     <w:r>
-      <w:t>Ikura</w:t>
-    </w:r>
-    <w:proofErr w:type="spellEnd"/>
-    <w:r>
-      <w:t xml:space="preserve"> – Project Tracker</w:t>
+      <w:t>Ikura – Project Tracker</w:t>
     </w:r>
   </w:p>
 </w:hdr>
@@ -415,7 +487,7 @@
   <w:abstractNum w:abstractNumId="0">
     <w:nsid w:val="161C6FAD"/>
     <w:multiLevelType w:val="hybridMultilevel"/>
-    <w:tmpl w:val="9982A24C"/>
+    <w:tmpl w:val="9766A10C"/>
     <w:lvl w:ilvl="0" w:tplc="04090001">
       <w:start w:val="1"/>
       <w:numFmt w:val="bullet"/>
@@ -440,7 +512,7 @@
         <w:rFonts w:ascii="Courier New" w:hAnsi="Courier New" w:hint="default"/>
       </w:rPr>
     </w:lvl>
-    <w:lvl w:ilvl="2" w:tplc="04090005" w:tentative="1">
+    <w:lvl w:ilvl="2" w:tplc="04090005">
       <w:start w:val="1"/>
       <w:numFmt w:val="bullet"/>
       <w:lvlText w:val=""/>
@@ -767,6 +839,40 @@
       <w:contextualSpacing/>
     </w:pPr>
   </w:style>
+  <w:style w:type="paragraph" w:styleId="Revision">
+    <w:name w:val="Revision"/>
+    <w:hidden/>
+    <w:uiPriority w:val="99"/>
+    <w:semiHidden/>
+    <w:rsid w:val="00DD514B"/>
+  </w:style>
+  <w:style w:type="paragraph" w:styleId="BalloonText">
+    <w:name w:val="Balloon Text"/>
+    <w:basedOn w:val="Normal"/>
+    <w:link w:val="BalloonTextChar"/>
+    <w:uiPriority w:val="99"/>
+    <w:semiHidden/>
+    <w:unhideWhenUsed/>
+    <w:rsid w:val="00DD514B"/>
+    <w:rPr>
+      <w:rFonts w:ascii="Lucida Grande" w:hAnsi="Lucida Grande"/>
+      <w:sz w:val="18"/>
+      <w:szCs w:val="18"/>
+    </w:rPr>
+  </w:style>
+  <w:style w:type="character" w:customStyle="1" w:styleId="BalloonTextChar">
+    <w:name w:val="Balloon Text Char"/>
+    <w:basedOn w:val="DefaultParagraphFont"/>
+    <w:link w:val="BalloonText"/>
+    <w:uiPriority w:val="99"/>
+    <w:semiHidden/>
+    <w:rsid w:val="00DD514B"/>
+    <w:rPr>
+      <w:rFonts w:ascii="Lucida Grande" w:hAnsi="Lucida Grande"/>
+      <w:sz w:val="18"/>
+      <w:szCs w:val="18"/>
+    </w:rPr>
+  </w:style>
 </w:styles>
 </file>
 
@@ -1005,6 +1111,40 @@
       <w:ind w:left="720"/>
       <w:contextualSpacing/>
     </w:pPr>
+  </w:style>
+  <w:style w:type="paragraph" w:styleId="Revision">
+    <w:name w:val="Revision"/>
+    <w:hidden/>
+    <w:uiPriority w:val="99"/>
+    <w:semiHidden/>
+    <w:rsid w:val="00DD514B"/>
+  </w:style>
+  <w:style w:type="paragraph" w:styleId="BalloonText">
+    <w:name w:val="Balloon Text"/>
+    <w:basedOn w:val="Normal"/>
+    <w:link w:val="BalloonTextChar"/>
+    <w:uiPriority w:val="99"/>
+    <w:semiHidden/>
+    <w:unhideWhenUsed/>
+    <w:rsid w:val="00DD514B"/>
+    <w:rPr>
+      <w:rFonts w:ascii="Lucida Grande" w:hAnsi="Lucida Grande"/>
+      <w:sz w:val="18"/>
+      <w:szCs w:val="18"/>
+    </w:rPr>
+  </w:style>
+  <w:style w:type="character" w:customStyle="1" w:styleId="BalloonTextChar">
+    <w:name w:val="Balloon Text Char"/>
+    <w:basedOn w:val="DefaultParagraphFont"/>
+    <w:link w:val="BalloonText"/>
+    <w:uiPriority w:val="99"/>
+    <w:semiHidden/>
+    <w:rsid w:val="00DD514B"/>
+    <w:rPr>
+      <w:rFonts w:ascii="Lucida Grande" w:hAnsi="Lucida Grande"/>
+      <w:sz w:val="18"/>
+      <w:szCs w:val="18"/>
+    </w:rPr>
   </w:style>
 </w:styles>
 </file>

</xml_diff>

<commit_message>
working on making layout much cleaner. Dealing with error with card submission.
</commit_message>
<xml_diff>
--- a/Ikura - Project Tracker.docx
+++ b/Ikura - Project Tracker.docx
@@ -150,7 +150,10 @@
         </w:numPr>
       </w:pPr>
       <w:r>
-        <w:t>Make fourth page (login and signup as one??) – made whiteboard version</w:t>
+        <w:t xml:space="preserve">Make login and signup </w:t>
+      </w:r>
+      <w:r>
+        <w:t xml:space="preserve"> – made whiteboard version</w:t>
       </w:r>
     </w:p>
     <w:p>
@@ -416,9 +419,302 @@
       <w:r>
         <w:t>Want to print out my server and model files and review them to make them more succinct. And join things like login and sign up</w:t>
       </w:r>
+    </w:p>
+    <w:p>
+      <w:pPr>
+        <w:ind w:left="360"/>
+        <w:jc w:val="center"/>
+        <w:rPr>
+          <w:b/>
+        </w:rPr>
+      </w:pPr>
+    </w:p>
+    <w:p>
+      <w:pPr>
+        <w:ind w:left="360"/>
+        <w:jc w:val="center"/>
+      </w:pPr>
+      <w:r>
+        <w:rPr>
+          <w:b/>
+        </w:rPr>
+        <w:lastRenderedPageBreak/>
+        <w:t>Week 1 – Day 2</w:t>
+      </w:r>
+    </w:p>
+    <w:p>
+      <w:r>
+        <w:t>Done</w:t>
+      </w:r>
+      <w:r>
+        <w:t>:</w:t>
+      </w:r>
+    </w:p>
+    <w:p>
+      <w:r>
+        <w:t>Working on:</w:t>
+      </w:r>
+    </w:p>
+    <w:p>
+      <w:pPr>
+        <w:pStyle w:val="ListParagraph"/>
+        <w:numPr>
+          <w:ilvl w:val="0"/>
+          <w:numId w:val="1"/>
+        </w:numPr>
+      </w:pPr>
+      <w:r>
+        <w:t>Ask my questions about:</w:t>
+      </w:r>
+    </w:p>
+    <w:p>
+      <w:pPr>
+        <w:pStyle w:val="ListParagraph"/>
+        <w:numPr>
+          <w:ilvl w:val="1"/>
+          <w:numId w:val="1"/>
+        </w:numPr>
+      </w:pPr>
+      <w:r>
+        <w:t>Model.py</w:t>
+      </w:r>
+    </w:p>
+    <w:p>
+      <w:pPr>
+        <w:pStyle w:val="ListParagraph"/>
+        <w:numPr>
+          <w:ilvl w:val="1"/>
+          <w:numId w:val="1"/>
+        </w:numPr>
+      </w:pPr>
+      <w:r>
+        <w:t>Server.py</w:t>
+      </w:r>
+    </w:p>
+    <w:p>
+      <w:pPr>
+        <w:pStyle w:val="ListParagraph"/>
+        <w:numPr>
+          <w:ilvl w:val="0"/>
+          <w:numId w:val="1"/>
+        </w:numPr>
+      </w:pPr>
+      <w:r>
+        <w:t>Update skeleton with features:</w:t>
+      </w:r>
+    </w:p>
+    <w:p>
+      <w:pPr>
+        <w:pStyle w:val="ListParagraph"/>
+        <w:numPr>
+          <w:ilvl w:val="1"/>
+          <w:numId w:val="1"/>
+        </w:numPr>
+      </w:pPr>
+      <w:r>
+        <w:t>Get signup on one route. Not two</w:t>
+      </w:r>
+    </w:p>
+    <w:p>
+      <w:pPr>
+        <w:pStyle w:val="ListParagraph"/>
+        <w:numPr>
+          <w:ilvl w:val="1"/>
+          <w:numId w:val="1"/>
+        </w:numPr>
+      </w:pPr>
+      <w:r>
+        <w:t>Figure out the spaces thing on line 91</w:t>
+      </w:r>
+    </w:p>
+    <w:p>
+      <w:pPr>
+        <w:pStyle w:val="ListParagraph"/>
+        <w:numPr>
+          <w:ilvl w:val="1"/>
+          <w:numId w:val="1"/>
+        </w:numPr>
+      </w:pPr>
+      <w:r>
+        <w:t>Make homepage button take you  to login if session !=</w:t>
+      </w:r>
+    </w:p>
+    <w:p>
+      <w:pPr>
+        <w:pStyle w:val="ListParagraph"/>
+        <w:numPr>
+          <w:ilvl w:val="0"/>
+          <w:numId w:val="1"/>
+        </w:numPr>
+      </w:pPr>
+      <w:r>
+        <w:t>Math excel spread sheet</w:t>
+      </w:r>
+    </w:p>
+    <w:p>
+      <w:pPr>
+        <w:pStyle w:val="ListParagraph"/>
+        <w:numPr>
+          <w:ilvl w:val="1"/>
+          <w:numId w:val="1"/>
+        </w:numPr>
+      </w:pPr>
+      <w:r>
+        <w:t>Start with one card</w:t>
+      </w:r>
+    </w:p>
+    <w:p>
+      <w:pPr>
+        <w:pStyle w:val="ListParagraph"/>
+        <w:numPr>
+          <w:ilvl w:val="1"/>
+          <w:numId w:val="1"/>
+        </w:numPr>
+      </w:pPr>
+      <w:r>
+        <w:t>Move up to two</w:t>
+      </w:r>
+    </w:p>
+    <w:p>
+      <w:pPr>
+        <w:pStyle w:val="ListParagraph"/>
+        <w:numPr>
+          <w:ilvl w:val="1"/>
+          <w:numId w:val="1"/>
+        </w:numPr>
+      </w:pPr>
+      <w:r>
+        <w:t>Then three</w:t>
+      </w:r>
+    </w:p>
+    <w:p>
+      <w:pPr>
+        <w:pStyle w:val="ListParagraph"/>
+        <w:numPr>
+          <w:ilvl w:val="1"/>
+          <w:numId w:val="1"/>
+        </w:numPr>
+      </w:pPr>
+      <w:r>
+        <w:t>Start thinking about how best to store all pieces of data for each step of the calculations</w:t>
+      </w:r>
+    </w:p>
+    <w:p>
+      <w:pPr>
+        <w:pStyle w:val="ListParagraph"/>
+        <w:numPr>
+          <w:ilvl w:val="1"/>
+          <w:numId w:val="1"/>
+        </w:numPr>
+      </w:pPr>
+      <w:r>
+        <w:t>First do in python, then convert it into JS</w:t>
+      </w:r>
+    </w:p>
+    <w:p>
+      <w:pPr>
+        <w:pStyle w:val="ListParagraph"/>
+        <w:numPr>
+          <w:ilvl w:val="0"/>
+          <w:numId w:val="1"/>
+        </w:numPr>
+      </w:pPr>
+      <w:r>
+        <w:t>Create another table for the three main factors</w:t>
+      </w:r>
+    </w:p>
+    <w:p>
+      <w:pPr>
+        <w:pStyle w:val="ListParagraph"/>
+        <w:numPr>
+          <w:ilvl w:val="1"/>
+          <w:numId w:val="1"/>
+        </w:numPr>
+      </w:pPr>
+      <w:r>
+        <w:t>Money</w:t>
+      </w:r>
+    </w:p>
+    <w:p>
+      <w:pPr>
+        <w:pStyle w:val="ListParagraph"/>
+        <w:numPr>
+          <w:ilvl w:val="1"/>
+          <w:numId w:val="1"/>
+        </w:numPr>
+      </w:pPr>
+      <w:r>
+        <w:t>Time</w:t>
+      </w:r>
+    </w:p>
+    <w:p>
+      <w:pPr>
+        <w:pStyle w:val="ListParagraph"/>
+        <w:numPr>
+          <w:ilvl w:val="1"/>
+          <w:numId w:val="1"/>
+        </w:numPr>
+      </w:pPr>
+      <w:r>
+        <w:t>S</w:t>
+      </w:r>
+      <w:r>
+        <w:t>anity</w:t>
+      </w:r>
+    </w:p>
+    <w:p/>
+    <w:p>
+      <w:r>
+        <w:t>To do:</w:t>
+      </w:r>
+    </w:p>
+    <w:p>
+      <w:pPr>
+        <w:pStyle w:val="ListParagraph"/>
+        <w:numPr>
+          <w:ilvl w:val="0"/>
+          <w:numId w:val="1"/>
+        </w:numPr>
+      </w:pPr>
+      <w:r>
+        <w:t>Make fourth pag</w:t>
+      </w:r>
+      <w:r>
+        <w:t>e (login and signup as one</w:t>
+      </w:r>
+    </w:p>
+    <w:p>
+      <w:r>
+        <w:t>Blocked on:</w:t>
+      </w:r>
+    </w:p>
+    <w:p>
+      <w:pPr>
+        <w:pStyle w:val="ListParagraph"/>
+        <w:numPr>
+          <w:ilvl w:val="0"/>
+          <w:numId w:val="1"/>
+        </w:numPr>
+      </w:pPr>
+      <w:r>
+        <w:t>Cannot push to github. May have altered something in github prior to pushing (deleting the .pyc file in github)</w:t>
+      </w:r>
+    </w:p>
+    <w:p>
+      <w:pPr>
+        <w:pStyle w:val="ListParagraph"/>
+        <w:numPr>
+          <w:ilvl w:val="0"/>
+          <w:numId w:val="1"/>
+        </w:numPr>
+      </w:pPr>
+      <w:r>
+        <w:t>Question about my data model, hw should I be storing the credit card inputs?</w:t>
+      </w:r>
       <w:bookmarkStart w:id="0" w:name="_GoBack"/>
       <w:bookmarkEnd w:id="0"/>
     </w:p>
+    <w:p/>
     <w:sectPr>
       <w:headerReference w:type="default" r:id="rId8"/>
       <w:pgSz w:w="12240" w:h="15840"/>

</xml_diff>

<commit_message>
Fixed minor details on model and server. Worked mostly on math in spreadsheet today. Updated project tracker document. Tomorrow: work on converting spreadsheet math to python/JS.
</commit_message>
<xml_diff>
--- a/Ikura - Project Tracker.docx
+++ b/Ikura - Project Tracker.docx
@@ -66,7 +66,15 @@
         </w:numPr>
       </w:pPr>
       <w:r>
-        <w:t>Updated Trello board with project plan</w:t>
+        <w:t xml:space="preserve">Updated </w:t>
+      </w:r>
+      <w:proofErr w:type="spellStart"/>
+      <w:r>
+        <w:t>Trello</w:t>
+      </w:r>
+      <w:proofErr w:type="spellEnd"/>
+      <w:r>
+        <w:t xml:space="preserve"> board with project plan</w:t>
       </w:r>
     </w:p>
     <w:p>
@@ -192,7 +200,15 @@
         <w:t>Should we download bootstrap</w:t>
       </w:r>
       <w:r>
-        <w:t xml:space="preserve"> (not necessary atm. Only downside to the way I am doing this now is that I’d need to have internet access to show people my demo)</w:t>
+        <w:t xml:space="preserve"> (not necessary </w:t>
+      </w:r>
+      <w:proofErr w:type="gramStart"/>
+      <w:r>
+        <w:t>atm.</w:t>
+      </w:r>
+      <w:proofErr w:type="gramEnd"/>
+      <w:r>
+        <w:t xml:space="preserve"> Only downside to the way I am doing this now is that I’d need to have internet access to show people my demo)</w:t>
       </w:r>
     </w:p>
     <w:p>
@@ -387,9 +403,11 @@
           <w:numId w:val="1"/>
         </w:numPr>
       </w:pPr>
+      <w:proofErr w:type="gramStart"/>
       <w:r>
         <w:t>sanity</w:t>
       </w:r>
+      <w:proofErr w:type="gramEnd"/>
     </w:p>
     <w:p>
       <w:r>
@@ -405,7 +423,39 @@
         </w:numPr>
       </w:pPr>
       <w:r>
-        <w:t>Cannot push to github. May have altered something in github prior to pushing (deleting the .pyc file in github)</w:t>
+        <w:t xml:space="preserve">Cannot push to </w:t>
+      </w:r>
+      <w:proofErr w:type="spellStart"/>
+      <w:r>
+        <w:t>github</w:t>
+      </w:r>
+      <w:proofErr w:type="spellEnd"/>
+      <w:r>
+        <w:t xml:space="preserve">. May have altered something in </w:t>
+      </w:r>
+      <w:proofErr w:type="spellStart"/>
+      <w:r>
+        <w:t>github</w:t>
+      </w:r>
+      <w:proofErr w:type="spellEnd"/>
+      <w:r>
+        <w:t xml:space="preserve"> prior to pushing (deleting the .</w:t>
+      </w:r>
+      <w:proofErr w:type="spellStart"/>
+      <w:r>
+        <w:t>pyc</w:t>
+      </w:r>
+      <w:proofErr w:type="spellEnd"/>
+      <w:r>
+        <w:t xml:space="preserve"> file in </w:t>
+      </w:r>
+      <w:proofErr w:type="spellStart"/>
+      <w:r>
+        <w:t>github</w:t>
+      </w:r>
+      <w:proofErr w:type="spellEnd"/>
+      <w:r>
+        <w:t>)</w:t>
       </w:r>
     </w:p>
     <w:p>
@@ -451,6 +501,153 @@
       </w:r>
     </w:p>
     <w:p>
+      <w:pPr>
+        <w:pStyle w:val="ListParagraph"/>
+        <w:numPr>
+          <w:ilvl w:val="0"/>
+          <w:numId w:val="1"/>
+        </w:numPr>
+      </w:pPr>
+      <w:r>
+        <w:t>Ask my questions about:</w:t>
+      </w:r>
+    </w:p>
+    <w:p>
+      <w:pPr>
+        <w:pStyle w:val="ListParagraph"/>
+        <w:numPr>
+          <w:ilvl w:val="1"/>
+          <w:numId w:val="1"/>
+        </w:numPr>
+      </w:pPr>
+      <w:r>
+        <w:t>Model.py</w:t>
+      </w:r>
+    </w:p>
+    <w:p>
+      <w:pPr>
+        <w:pStyle w:val="ListParagraph"/>
+        <w:numPr>
+          <w:ilvl w:val="1"/>
+          <w:numId w:val="1"/>
+        </w:numPr>
+        <w:tabs>
+          <w:tab w:val="left" w:pos="900"/>
+        </w:tabs>
+      </w:pPr>
+      <w:r>
+        <w:t>Server.py</w:t>
+      </w:r>
+    </w:p>
+    <w:p>
+      <w:pPr>
+        <w:pStyle w:val="ListParagraph"/>
+        <w:numPr>
+          <w:ilvl w:val="0"/>
+          <w:numId w:val="1"/>
+        </w:numPr>
+      </w:pPr>
+      <w:r>
+        <w:t>Update skeleton with features:</w:t>
+      </w:r>
+    </w:p>
+    <w:p>
+      <w:pPr>
+        <w:pStyle w:val="ListParagraph"/>
+        <w:numPr>
+          <w:ilvl w:val="1"/>
+          <w:numId w:val="1"/>
+        </w:numPr>
+      </w:pPr>
+      <w:r>
+        <w:t>Get signup on one route. Not two</w:t>
+      </w:r>
+    </w:p>
+    <w:p>
+      <w:pPr>
+        <w:pStyle w:val="ListParagraph"/>
+        <w:numPr>
+          <w:ilvl w:val="1"/>
+          <w:numId w:val="1"/>
+        </w:numPr>
+      </w:pPr>
+      <w:r>
+        <w:t>Figure out the spaces thing on line 91</w:t>
+      </w:r>
+    </w:p>
+    <w:p>
+      <w:pPr>
+        <w:pStyle w:val="ListParagraph"/>
+        <w:numPr>
+          <w:ilvl w:val="0"/>
+          <w:numId w:val="1"/>
+        </w:numPr>
+      </w:pPr>
+      <w:r>
+        <w:t>Make fourth page (login and signup as one</w:t>
+      </w:r>
+    </w:p>
+    <w:p>
+      <w:pPr>
+        <w:pStyle w:val="ListParagraph"/>
+        <w:numPr>
+          <w:ilvl w:val="0"/>
+          <w:numId w:val="1"/>
+        </w:numPr>
+      </w:pPr>
+      <w:r>
+        <w:t>Math excel spread sheet</w:t>
+      </w:r>
+    </w:p>
+    <w:p>
+      <w:pPr>
+        <w:pStyle w:val="ListParagraph"/>
+        <w:numPr>
+          <w:ilvl w:val="0"/>
+          <w:numId w:val="1"/>
+        </w:numPr>
+      </w:pPr>
+      <w:r>
+        <w:t>Math excel spread sheet</w:t>
+      </w:r>
+    </w:p>
+    <w:p>
+      <w:pPr>
+        <w:pStyle w:val="ListParagraph"/>
+        <w:numPr>
+          <w:ilvl w:val="1"/>
+          <w:numId w:val="1"/>
+        </w:numPr>
+      </w:pPr>
+      <w:r>
+        <w:t>Start with one card</w:t>
+      </w:r>
+    </w:p>
+    <w:p>
+      <w:pPr>
+        <w:pStyle w:val="ListParagraph"/>
+        <w:numPr>
+          <w:ilvl w:val="1"/>
+          <w:numId w:val="1"/>
+        </w:numPr>
+      </w:pPr>
+      <w:r>
+        <w:t>Move up to two</w:t>
+      </w:r>
+    </w:p>
+    <w:p>
+      <w:pPr>
+        <w:pStyle w:val="ListParagraph"/>
+        <w:numPr>
+          <w:ilvl w:val="1"/>
+          <w:numId w:val="1"/>
+        </w:numPr>
+      </w:pPr>
+      <w:r>
+        <w:t>Then three</w:t>
+      </w:r>
+    </w:p>
+    <w:p>
       <w:r>
         <w:t>Working on:</w:t>
       </w:r>
@@ -464,42 +661,6 @@
         </w:numPr>
       </w:pPr>
       <w:r>
-        <w:t>Ask my questions about:</w:t>
-      </w:r>
-    </w:p>
-    <w:p>
-      <w:pPr>
-        <w:pStyle w:val="ListParagraph"/>
-        <w:numPr>
-          <w:ilvl w:val="1"/>
-          <w:numId w:val="1"/>
-        </w:numPr>
-      </w:pPr>
-      <w:r>
-        <w:t>Model.py</w:t>
-      </w:r>
-    </w:p>
-    <w:p>
-      <w:pPr>
-        <w:pStyle w:val="ListParagraph"/>
-        <w:numPr>
-          <w:ilvl w:val="1"/>
-          <w:numId w:val="1"/>
-        </w:numPr>
-      </w:pPr>
-      <w:r>
-        <w:t>Server.py</w:t>
-      </w:r>
-    </w:p>
-    <w:p>
-      <w:pPr>
-        <w:pStyle w:val="ListParagraph"/>
-        <w:numPr>
-          <w:ilvl w:val="0"/>
-          <w:numId w:val="1"/>
-        </w:numPr>
-      </w:pPr>
-      <w:r>
         <w:t>Update skeleton with features:</w:t>
       </w:r>
     </w:p>
@@ -512,32 +673,19 @@
         </w:numPr>
       </w:pPr>
       <w:r>
-        <w:t>Get signup on one route. Not two</w:t>
-      </w:r>
-    </w:p>
-    <w:p>
-      <w:pPr>
-        <w:pStyle w:val="ListParagraph"/>
-        <w:numPr>
-          <w:ilvl w:val="1"/>
-          <w:numId w:val="1"/>
-        </w:numPr>
-      </w:pPr>
-      <w:r>
-        <w:t>Figure out the spaces thing on line 91</w:t>
-      </w:r>
-    </w:p>
-    <w:p>
-      <w:pPr>
-        <w:pStyle w:val="ListParagraph"/>
-        <w:numPr>
-          <w:ilvl w:val="1"/>
-          <w:numId w:val="1"/>
-        </w:numPr>
-      </w:pPr>
-      <w:r>
-        <w:t>Make homepage button take you  to login if session !=</w:t>
-      </w:r>
+        <w:t xml:space="preserve">Make </w:t>
+      </w:r>
+      <w:r>
+        <w:t xml:space="preserve">homepage button take you </w:t>
+      </w:r>
+      <w:r>
+        <w:t xml:space="preserve">to login if </w:t>
+      </w:r>
+      <w:proofErr w:type="gramStart"/>
+      <w:r>
+        <w:t>session !=</w:t>
+      </w:r>
+      <w:proofErr w:type="gramEnd"/>
     </w:p>
     <w:p>
       <w:pPr>
@@ -560,31 +708,7 @@
         </w:numPr>
       </w:pPr>
       <w:r>
-        <w:t>Start with one card</w:t>
-      </w:r>
-    </w:p>
-    <w:p>
-      <w:pPr>
-        <w:pStyle w:val="ListParagraph"/>
-        <w:numPr>
-          <w:ilvl w:val="1"/>
-          <w:numId w:val="1"/>
-        </w:numPr>
-      </w:pPr>
-      <w:r>
-        <w:t>Move up to two</w:t>
-      </w:r>
-    </w:p>
-    <w:p>
-      <w:pPr>
-        <w:pStyle w:val="ListParagraph"/>
-        <w:numPr>
-          <w:ilvl w:val="1"/>
-          <w:numId w:val="1"/>
-        </w:numPr>
-      </w:pPr>
-      <w:r>
-        <w:t>Then three</w:t>
+        <w:t>Figure out how to roll over payment amounts for one card to another once paid off (later stage? Add on??)</w:t>
       </w:r>
     </w:p>
     <w:p>
@@ -662,28 +786,24 @@
         <w:t>anity</w:t>
       </w:r>
     </w:p>
-    <w:p/>
+    <w:p>
+      <w:pPr>
+        <w:pStyle w:val="ListParagraph"/>
+        <w:numPr>
+          <w:ilvl w:val="1"/>
+          <w:numId w:val="1"/>
+        </w:numPr>
+      </w:pPr>
+      <w:r>
+        <w:t>Figure out how to do Boolean values?</w:t>
+      </w:r>
+    </w:p>
     <w:p>
       <w:r>
         <w:t>To do:</w:t>
       </w:r>
     </w:p>
     <w:p>
-      <w:pPr>
-        <w:pStyle w:val="ListParagraph"/>
-        <w:numPr>
-          <w:ilvl w:val="0"/>
-          <w:numId w:val="1"/>
-        </w:numPr>
-      </w:pPr>
-      <w:r>
-        <w:t>Make fourth pag</w:t>
-      </w:r>
-      <w:r>
-        <w:t>e (login and signup as one</w:t>
-      </w:r>
-    </w:p>
-    <w:p>
       <w:r>
         <w:t>Blocked on:</w:t>
       </w:r>
@@ -697,19 +817,29 @@
         </w:numPr>
       </w:pPr>
       <w:r>
-        <w:t>Cannot push to github. May have altered something in github prior to pushing (deleting the .pyc file in github)</w:t>
-      </w:r>
-    </w:p>
-    <w:p>
-      <w:pPr>
-        <w:pStyle w:val="ListParagraph"/>
-        <w:numPr>
-          <w:ilvl w:val="0"/>
-          <w:numId w:val="1"/>
-        </w:numPr>
-      </w:pPr>
-      <w:r>
-        <w:t>Question about my data model, hw should I be storing the credit card inputs?</w:t>
+        <w:t xml:space="preserve">Question about my data model, </w:t>
+      </w:r>
+      <w:proofErr w:type="spellStart"/>
+      <w:proofErr w:type="gramStart"/>
+      <w:r>
+        <w:t>hw</w:t>
+      </w:r>
+      <w:proofErr w:type="spellEnd"/>
+      <w:proofErr w:type="gramEnd"/>
+      <w:r>
+        <w:t xml:space="preserve"> should I be storing the credit card inputs?</w:t>
+      </w:r>
+    </w:p>
+    <w:p>
+      <w:pPr>
+        <w:pStyle w:val="ListParagraph"/>
+        <w:numPr>
+          <w:ilvl w:val="0"/>
+          <w:numId w:val="1"/>
+        </w:numPr>
+      </w:pPr>
+      <w:r>
+        <w:t>How best to take data stored in database (Users, Cards, Values) and then do calculations in javascript</w:t>
       </w:r>
       <w:bookmarkStart w:id="0" w:name="_GoBack"/>
       <w:bookmarkEnd w:id="0"/>
@@ -771,8 +901,13 @@
       <w:pStyle w:val="Header"/>
       <w:jc w:val="center"/>
     </w:pPr>
+    <w:proofErr w:type="spellStart"/>
     <w:r>
-      <w:t>Ikura – Project Tracker</w:t>
+      <w:t>Ikura</w:t>
+    </w:r>
+    <w:proofErr w:type="spellEnd"/>
+    <w:r>
+      <w:t xml:space="preserve"> – Project Tracker</w:t>
     </w:r>
   </w:p>
 </w:hdr>

</xml_diff>

<commit_message>
Converted project's database to postgresql and added additional inputs to form. Will work more on math tomorrow.
</commit_message>
<xml_diff>
--- a/Ikura - Project Tracker.docx
+++ b/Ikura - Project Tracker.docx
@@ -66,15 +66,7 @@
         </w:numPr>
       </w:pPr>
       <w:r>
-        <w:t xml:space="preserve">Updated </w:t>
-      </w:r>
-      <w:proofErr w:type="spellStart"/>
-      <w:r>
-        <w:t>Trello</w:t>
-      </w:r>
-      <w:proofErr w:type="spellEnd"/>
-      <w:r>
-        <w:t xml:space="preserve"> board with project plan</w:t>
+        <w:t>Updated Trello board with project plan</w:t>
       </w:r>
     </w:p>
     <w:p>
@@ -197,18 +189,7 @@
         </w:numPr>
       </w:pPr>
       <w:r>
-        <w:t>Should we download bootstrap</w:t>
-      </w:r>
-      <w:r>
-        <w:t xml:space="preserve"> (not necessary </w:t>
-      </w:r>
-      <w:proofErr w:type="gramStart"/>
-      <w:r>
-        <w:t>atm.</w:t>
-      </w:r>
-      <w:proofErr w:type="gramEnd"/>
-      <w:r>
-        <w:t xml:space="preserve"> Only downside to the way I am doing this now is that I’d need to have internet access to show people my demo)</w:t>
+        <w:t>Should we download bootstrap (not necessary atm. Only downside to the way I am doing this now is that I’d need to have internet access to show people my demo)</w:t>
       </w:r>
     </w:p>
     <w:p>
@@ -403,11 +384,9 @@
           <w:numId w:val="1"/>
         </w:numPr>
       </w:pPr>
-      <w:proofErr w:type="gramStart"/>
       <w:r>
         <w:t>sanity</w:t>
       </w:r>
-      <w:proofErr w:type="gramEnd"/>
     </w:p>
     <w:p>
       <w:r>
@@ -423,39 +402,7 @@
         </w:numPr>
       </w:pPr>
       <w:r>
-        <w:t xml:space="preserve">Cannot push to </w:t>
-      </w:r>
-      <w:proofErr w:type="spellStart"/>
-      <w:r>
-        <w:t>github</w:t>
-      </w:r>
-      <w:proofErr w:type="spellEnd"/>
-      <w:r>
-        <w:t xml:space="preserve">. May have altered something in </w:t>
-      </w:r>
-      <w:proofErr w:type="spellStart"/>
-      <w:r>
-        <w:t>github</w:t>
-      </w:r>
-      <w:proofErr w:type="spellEnd"/>
-      <w:r>
-        <w:t xml:space="preserve"> prior to pushing (deleting the .</w:t>
-      </w:r>
-      <w:proofErr w:type="spellStart"/>
-      <w:r>
-        <w:t>pyc</w:t>
-      </w:r>
-      <w:proofErr w:type="spellEnd"/>
-      <w:r>
-        <w:t xml:space="preserve"> file in </w:t>
-      </w:r>
-      <w:proofErr w:type="spellStart"/>
-      <w:r>
-        <w:t>github</w:t>
-      </w:r>
-      <w:proofErr w:type="spellEnd"/>
-      <w:r>
-        <w:t>)</w:t>
+        <w:t>Cannot push to github. May have altered something in github prior to pushing (deleting the .pyc file in github)</w:t>
       </w:r>
     </w:p>
     <w:p>
@@ -494,10 +441,7 @@
     </w:p>
     <w:p>
       <w:r>
-        <w:t>Done</w:t>
-      </w:r>
-      <w:r>
-        <w:t>:</w:t>
+        <w:t>Done:</w:t>
       </w:r>
     </w:p>
     <w:p>
@@ -679,13 +623,8 @@
         <w:t xml:space="preserve">homepage button take you </w:t>
       </w:r>
       <w:r>
-        <w:t xml:space="preserve">to login if </w:t>
-      </w:r>
-      <w:proofErr w:type="gramStart"/>
-      <w:r>
-        <w:t>session !=</w:t>
-      </w:r>
-      <w:proofErr w:type="gramEnd"/>
+        <w:t>to login if session !=</w:t>
+      </w:r>
     </w:p>
     <w:p>
       <w:pPr>
@@ -780,10 +719,7 @@
         </w:numPr>
       </w:pPr>
       <w:r>
-        <w:t>S</w:t>
-      </w:r>
-      <w:r>
-        <w:t>anity</w:t>
+        <w:t>Sanity</w:t>
       </w:r>
     </w:p>
     <w:p>
@@ -817,17 +753,7 @@
         </w:numPr>
       </w:pPr>
       <w:r>
-        <w:t xml:space="preserve">Question about my data model, </w:t>
-      </w:r>
-      <w:proofErr w:type="spellStart"/>
-      <w:proofErr w:type="gramStart"/>
-      <w:r>
-        <w:t>hw</w:t>
-      </w:r>
-      <w:proofErr w:type="spellEnd"/>
-      <w:proofErr w:type="gramEnd"/>
-      <w:r>
-        <w:t xml:space="preserve"> should I be storing the credit card inputs?</w:t>
+        <w:t>Question about my data model, hw should I be storing the credit card inputs?</w:t>
       </w:r>
     </w:p>
     <w:p>
@@ -840,9 +766,240 @@
       </w:pPr>
       <w:r>
         <w:t>How best to take data stored in database (Users, Cards, Values) and then do calculations in javascript</w:t>
+      </w:r>
+    </w:p>
+    <w:p>
+      <w:pPr>
+        <w:jc w:val="center"/>
+        <w:rPr>
+          <w:b/>
+        </w:rPr>
+      </w:pPr>
+      <w:r>
+        <w:rPr>
+          <w:b/>
+        </w:rPr>
+        <w:t>Week 1 – Day 3</w:t>
+      </w:r>
+    </w:p>
+    <w:p>
+      <w:r>
+        <w:t>Done:</w:t>
+      </w:r>
+    </w:p>
+    <w:p>
+      <w:pPr>
+        <w:pStyle w:val="ListParagraph"/>
+        <w:numPr>
+          <w:ilvl w:val="0"/>
+          <w:numId w:val="1"/>
+        </w:numPr>
+      </w:pPr>
+      <w:r>
+        <w:t>Update skeleton with features:</w:t>
+      </w:r>
+    </w:p>
+    <w:p>
+      <w:pPr>
+        <w:pStyle w:val="ListParagraph"/>
+        <w:numPr>
+          <w:ilvl w:val="1"/>
+          <w:numId w:val="1"/>
+        </w:numPr>
+      </w:pPr>
+      <w:r>
+        <w:t>Make homepage button take you to login if session !=</w:t>
+      </w:r>
+    </w:p>
+    <w:p>
+      <w:pPr>
+        <w:pStyle w:val="ListParagraph"/>
+        <w:numPr>
+          <w:ilvl w:val="0"/>
+          <w:numId w:val="1"/>
+        </w:numPr>
+      </w:pPr>
+      <w:r>
+        <w:t>Create another table for the three main factors</w:t>
+      </w:r>
+    </w:p>
+    <w:p>
+      <w:pPr>
+        <w:pStyle w:val="ListParagraph"/>
+        <w:numPr>
+          <w:ilvl w:val="1"/>
+          <w:numId w:val="1"/>
+        </w:numPr>
+      </w:pPr>
+      <w:r>
+        <w:t>Money</w:t>
+      </w:r>
+    </w:p>
+    <w:p>
+      <w:pPr>
+        <w:pStyle w:val="ListParagraph"/>
+        <w:numPr>
+          <w:ilvl w:val="1"/>
+          <w:numId w:val="1"/>
+        </w:numPr>
+      </w:pPr>
+      <w:r>
+        <w:t>Time</w:t>
+      </w:r>
+    </w:p>
+    <w:p>
+      <w:pPr>
+        <w:pStyle w:val="ListParagraph"/>
+        <w:numPr>
+          <w:ilvl w:val="1"/>
+          <w:numId w:val="1"/>
+        </w:numPr>
+      </w:pPr>
+      <w:r>
+        <w:t>Sanity</w:t>
+      </w:r>
+    </w:p>
+    <w:p>
+      <w:pPr>
+        <w:pStyle w:val="ListParagraph"/>
+        <w:numPr>
+          <w:ilvl w:val="1"/>
+          <w:numId w:val="1"/>
+        </w:numPr>
+      </w:pPr>
+      <w:r>
+        <w:t>Figure out how to do Boolean values?</w:t>
+      </w:r>
+    </w:p>
+    <w:p>
+      <w:pPr>
+        <w:pStyle w:val="ListParagraph"/>
+        <w:numPr>
+          <w:ilvl w:val="0"/>
+          <w:numId w:val="1"/>
+        </w:numPr>
+      </w:pPr>
+      <w:r>
+        <w:t>Convert to PostgreSQL</w:t>
+      </w:r>
+    </w:p>
+    <w:p>
+      <w:pPr>
+        <w:pStyle w:val="ListParagraph"/>
+        <w:numPr>
+          <w:ilvl w:val="0"/>
+          <w:numId w:val="1"/>
+        </w:numPr>
+      </w:pPr>
+      <w:r>
+        <w:t xml:space="preserve">Add question to card-submission about min payment section. </w:t>
+      </w:r>
+    </w:p>
+    <w:p>
+      <w:pPr>
+        <w:pStyle w:val="ListParagraph"/>
+        <w:numPr>
+          <w:ilvl w:val="1"/>
+          <w:numId w:val="1"/>
+        </w:numPr>
+      </w:pPr>
+      <w:r>
+        <w:t>Dropdown menu</w:t>
       </w:r>
       <w:bookmarkStart w:id="0" w:name="_GoBack"/>
       <w:bookmarkEnd w:id="0"/>
+    </w:p>
+    <w:p>
+      <w:pPr>
+        <w:ind w:left="1080"/>
+      </w:pPr>
+    </w:p>
+    <w:p>
+      <w:pPr>
+        <w:ind w:left="1080"/>
+      </w:pPr>
+    </w:p>
+    <w:p>
+      <w:r>
+        <w:t>Working on:</w:t>
+      </w:r>
+    </w:p>
+    <w:p>
+      <w:pPr>
+        <w:pStyle w:val="ListParagraph"/>
+        <w:numPr>
+          <w:ilvl w:val="0"/>
+          <w:numId w:val="1"/>
+        </w:numPr>
+      </w:pPr>
+      <w:r>
+        <w:t>Math excel spread sheet</w:t>
+      </w:r>
+    </w:p>
+    <w:p>
+      <w:pPr>
+        <w:pStyle w:val="ListParagraph"/>
+        <w:numPr>
+          <w:ilvl w:val="1"/>
+          <w:numId w:val="1"/>
+        </w:numPr>
+      </w:pPr>
+      <w:r>
+        <w:t xml:space="preserve">Figure out how to roll over payment amounts for one card to another once paid off </w:t>
+      </w:r>
+      <w:r>
+        <w:rPr>
+          <w:b/>
+        </w:rPr>
+        <w:t>(later stage? Add on??)</w:t>
+      </w:r>
+    </w:p>
+    <w:p>
+      <w:pPr>
+        <w:pStyle w:val="ListParagraph"/>
+        <w:numPr>
+          <w:ilvl w:val="1"/>
+          <w:numId w:val="1"/>
+        </w:numPr>
+      </w:pPr>
+      <w:r>
+        <w:t>Start thinking about how best to store all pieces of data for each step of the calculations</w:t>
+      </w:r>
+    </w:p>
+    <w:p>
+      <w:pPr>
+        <w:pStyle w:val="ListParagraph"/>
+        <w:numPr>
+          <w:ilvl w:val="1"/>
+          <w:numId w:val="1"/>
+        </w:numPr>
+      </w:pPr>
+      <w:r>
+        <w:t>First do in python, then convert it into JS</w:t>
+      </w:r>
+    </w:p>
+    <w:p/>
+    <w:p>
+      <w:r>
+        <w:t>To do:</w:t>
+      </w:r>
+    </w:p>
+    <w:p>
+      <w:pPr>
+        <w:pStyle w:val="ListParagraph"/>
+        <w:numPr>
+          <w:ilvl w:val="0"/>
+          <w:numId w:val="2"/>
+        </w:numPr>
+      </w:pPr>
+      <w:r>
+        <w:t>Figure out how to calculate  payment plan with set amount per month in….. (later???)</w:t>
+      </w:r>
+    </w:p>
+    <w:p>
+      <w:r>
+        <w:t>Blocked on:</w:t>
+      </w:r>
     </w:p>
     <w:p/>
     <w:sectPr>
@@ -901,13 +1058,8 @@
       <w:pStyle w:val="Header"/>
       <w:jc w:val="center"/>
     </w:pPr>
-    <w:proofErr w:type="spellStart"/>
     <w:r>
-      <w:t>Ikura</w:t>
-    </w:r>
-    <w:proofErr w:type="spellEnd"/>
-    <w:r>
-      <w:t xml:space="preserve"> – Project Tracker</w:t>
+      <w:t>Ikura – Project Tracker</w:t>
     </w:r>
   </w:p>
 </w:hdr>
@@ -916,6 +1068,119 @@
 <file path=word/numbering.xml><?xml version="1.0" encoding="utf-8"?>
 <w:numbering xmlns:wpc="http://schemas.microsoft.com/office/word/2010/wordprocessingCanvas" xmlns:mo="http://schemas.microsoft.com/office/mac/office/2008/main" xmlns:mc="http://schemas.openxmlformats.org/markup-compatibility/2006" xmlns:mv="urn:schemas-microsoft-com:mac:vml" xmlns:o="urn:schemas-microsoft-com:office:office" xmlns:r="http://schemas.openxmlformats.org/officeDocument/2006/relationships" xmlns:m="http://schemas.openxmlformats.org/officeDocument/2006/math" xmlns:v="urn:schemas-microsoft-com:vml" xmlns:wp14="http://schemas.microsoft.com/office/word/2010/wordprocessingDrawing" xmlns:wp="http://schemas.openxmlformats.org/drawingml/2006/wordprocessingDrawing" xmlns:w10="urn:schemas-microsoft-com:office:word" xmlns:w="http://schemas.openxmlformats.org/wordprocessingml/2006/main" xmlns:w14="http://schemas.microsoft.com/office/word/2010/wordml" xmlns:wpg="http://schemas.microsoft.com/office/word/2010/wordprocessingGroup" xmlns:wpi="http://schemas.microsoft.com/office/word/2010/wordprocessingInk" xmlns:wne="http://schemas.microsoft.com/office/word/2006/wordml" xmlns:wps="http://schemas.microsoft.com/office/word/2010/wordprocessingShape" mc:Ignorable="w14 wp14">
   <w:abstractNum w:abstractNumId="0">
+    <w:nsid w:val="109E327D"/>
+    <w:multiLevelType w:val="hybridMultilevel"/>
+    <w:tmpl w:val="5B6E2804"/>
+    <w:lvl w:ilvl="0" w:tplc="04090001">
+      <w:start w:val="1"/>
+      <w:numFmt w:val="bullet"/>
+      <w:lvlText w:val=""/>
+      <w:lvlJc w:val="left"/>
+      <w:pPr>
+        <w:ind w:left="720" w:hanging="360"/>
+      </w:pPr>
+      <w:rPr>
+        <w:rFonts w:ascii="Symbol" w:hAnsi="Symbol" w:hint="default"/>
+      </w:rPr>
+    </w:lvl>
+    <w:lvl w:ilvl="1" w:tplc="04090003" w:tentative="1">
+      <w:start w:val="1"/>
+      <w:numFmt w:val="bullet"/>
+      <w:lvlText w:val="o"/>
+      <w:lvlJc w:val="left"/>
+      <w:pPr>
+        <w:ind w:left="1440" w:hanging="360"/>
+      </w:pPr>
+      <w:rPr>
+        <w:rFonts w:ascii="Courier New" w:hAnsi="Courier New" w:hint="default"/>
+      </w:rPr>
+    </w:lvl>
+    <w:lvl w:ilvl="2" w:tplc="04090005" w:tentative="1">
+      <w:start w:val="1"/>
+      <w:numFmt w:val="bullet"/>
+      <w:lvlText w:val=""/>
+      <w:lvlJc w:val="left"/>
+      <w:pPr>
+        <w:ind w:left="2160" w:hanging="360"/>
+      </w:pPr>
+      <w:rPr>
+        <w:rFonts w:ascii="Wingdings" w:hAnsi="Wingdings" w:hint="default"/>
+      </w:rPr>
+    </w:lvl>
+    <w:lvl w:ilvl="3" w:tplc="04090001" w:tentative="1">
+      <w:start w:val="1"/>
+      <w:numFmt w:val="bullet"/>
+      <w:lvlText w:val=""/>
+      <w:lvlJc w:val="left"/>
+      <w:pPr>
+        <w:ind w:left="2880" w:hanging="360"/>
+      </w:pPr>
+      <w:rPr>
+        <w:rFonts w:ascii="Symbol" w:hAnsi="Symbol" w:hint="default"/>
+      </w:rPr>
+    </w:lvl>
+    <w:lvl w:ilvl="4" w:tplc="04090003" w:tentative="1">
+      <w:start w:val="1"/>
+      <w:numFmt w:val="bullet"/>
+      <w:lvlText w:val="o"/>
+      <w:lvlJc w:val="left"/>
+      <w:pPr>
+        <w:ind w:left="3600" w:hanging="360"/>
+      </w:pPr>
+      <w:rPr>
+        <w:rFonts w:ascii="Courier New" w:hAnsi="Courier New" w:hint="default"/>
+      </w:rPr>
+    </w:lvl>
+    <w:lvl w:ilvl="5" w:tplc="04090005" w:tentative="1">
+      <w:start w:val="1"/>
+      <w:numFmt w:val="bullet"/>
+      <w:lvlText w:val=""/>
+      <w:lvlJc w:val="left"/>
+      <w:pPr>
+        <w:ind w:left="4320" w:hanging="360"/>
+      </w:pPr>
+      <w:rPr>
+        <w:rFonts w:ascii="Wingdings" w:hAnsi="Wingdings" w:hint="default"/>
+      </w:rPr>
+    </w:lvl>
+    <w:lvl w:ilvl="6" w:tplc="04090001" w:tentative="1">
+      <w:start w:val="1"/>
+      <w:numFmt w:val="bullet"/>
+      <w:lvlText w:val=""/>
+      <w:lvlJc w:val="left"/>
+      <w:pPr>
+        <w:ind w:left="5040" w:hanging="360"/>
+      </w:pPr>
+      <w:rPr>
+        <w:rFonts w:ascii="Symbol" w:hAnsi="Symbol" w:hint="default"/>
+      </w:rPr>
+    </w:lvl>
+    <w:lvl w:ilvl="7" w:tplc="04090003" w:tentative="1">
+      <w:start w:val="1"/>
+      <w:numFmt w:val="bullet"/>
+      <w:lvlText w:val="o"/>
+      <w:lvlJc w:val="left"/>
+      <w:pPr>
+        <w:ind w:left="5760" w:hanging="360"/>
+      </w:pPr>
+      <w:rPr>
+        <w:rFonts w:ascii="Courier New" w:hAnsi="Courier New" w:hint="default"/>
+      </w:rPr>
+    </w:lvl>
+    <w:lvl w:ilvl="8" w:tplc="04090005" w:tentative="1">
+      <w:start w:val="1"/>
+      <w:numFmt w:val="bullet"/>
+      <w:lvlText w:val=""/>
+      <w:lvlJc w:val="left"/>
+      <w:pPr>
+        <w:ind w:left="6480" w:hanging="360"/>
+      </w:pPr>
+      <w:rPr>
+        <w:rFonts w:ascii="Wingdings" w:hAnsi="Wingdings" w:hint="default"/>
+      </w:rPr>
+    </w:lvl>
+  </w:abstractNum>
+  <w:abstractNum w:abstractNumId="1">
     <w:nsid w:val="161C6FAD"/>
     <w:multiLevelType w:val="hybridMultilevel"/>
     <w:tmpl w:val="9766A10C"/>
@@ -1029,6 +1294,9 @@
     </w:lvl>
   </w:abstractNum>
   <w:num w:numId="1">
+    <w:abstractNumId w:val="1"/>
+  </w:num>
+  <w:num w:numId="2">
     <w:abstractNumId w:val="0"/>
   </w:num>
 </w:numbering>

</xml_diff>

<commit_message>
Converted one card min and suggested payment plan into python. Next step convert multiple card min and suggested plans into python.
</commit_message>
<xml_diff>
--- a/Ikura - Project Tracker.docx
+++ b/Ikura - Project Tracker.docx
@@ -906,8 +906,6 @@
       <w:r>
         <w:t>Dropdown menu</w:t>
       </w:r>
-      <w:bookmarkStart w:id="0" w:name="_GoBack"/>
-      <w:bookmarkEnd w:id="0"/>
     </w:p>
     <w:p>
       <w:pPr>
@@ -978,6 +976,207 @@
         <w:t>First do in python, then convert it into JS</w:t>
       </w:r>
     </w:p>
+    <w:p>
+      <w:r>
+        <w:t>To do:</w:t>
+      </w:r>
+    </w:p>
+    <w:p>
+      <w:pPr>
+        <w:pStyle w:val="ListParagraph"/>
+        <w:numPr>
+          <w:ilvl w:val="0"/>
+          <w:numId w:val="2"/>
+        </w:numPr>
+      </w:pPr>
+      <w:r>
+        <w:t>Figure out how to calculate  payment plan with set amount per month in….. (later???)</w:t>
+      </w:r>
+    </w:p>
+    <w:p>
+      <w:r>
+        <w:t>Blocked on:</w:t>
+      </w:r>
+    </w:p>
+    <w:p>
+      <w:pPr>
+        <w:jc w:val="center"/>
+        <w:rPr>
+          <w:b/>
+        </w:rPr>
+      </w:pPr>
+      <w:r>
+        <w:rPr>
+          <w:b/>
+        </w:rPr>
+        <w:t>Week 1 – Day 4</w:t>
+      </w:r>
+    </w:p>
+    <w:p>
+      <w:r>
+        <w:t>Done:</w:t>
+      </w:r>
+    </w:p>
+    <w:p>
+      <w:pPr>
+        <w:pStyle w:val="ListParagraph"/>
+        <w:numPr>
+          <w:ilvl w:val="0"/>
+          <w:numId w:val="1"/>
+        </w:numPr>
+      </w:pPr>
+      <w:r>
+        <w:t xml:space="preserve">First do in python, </w:t>
+      </w:r>
+    </w:p>
+    <w:p>
+      <w:pPr>
+        <w:pStyle w:val="ListParagraph"/>
+        <w:numPr>
+          <w:ilvl w:val="1"/>
+          <w:numId w:val="1"/>
+        </w:numPr>
+      </w:pPr>
+      <w:r>
+        <w:t>Just one card</w:t>
+      </w:r>
+    </w:p>
+    <w:p>
+      <w:pPr>
+        <w:pStyle w:val="ListParagraph"/>
+        <w:numPr>
+          <w:ilvl w:val="2"/>
+          <w:numId w:val="1"/>
+        </w:numPr>
+      </w:pPr>
+      <w:r>
+        <w:t>All scenarios in excel spreadsheet worked</w:t>
+      </w:r>
+      <w:r>
+        <w:t xml:space="preserve"> when converted to python!</w:t>
+      </w:r>
+      <w:bookmarkStart w:id="0" w:name="_GoBack"/>
+      <w:bookmarkEnd w:id="0"/>
+      <w:r>
+        <w:t>!</w:t>
+      </w:r>
+      <w:r>
+        <w:t>!!!!</w:t>
+      </w:r>
+    </w:p>
+    <w:p>
+      <w:r>
+        <w:t>Working on:</w:t>
+      </w:r>
+    </w:p>
+    <w:p>
+      <w:pPr>
+        <w:pStyle w:val="ListParagraph"/>
+        <w:numPr>
+          <w:ilvl w:val="0"/>
+          <w:numId w:val="1"/>
+        </w:numPr>
+      </w:pPr>
+      <w:r>
+        <w:t xml:space="preserve">First do in python, </w:t>
+      </w:r>
+    </w:p>
+    <w:p>
+      <w:pPr>
+        <w:pStyle w:val="ListParagraph"/>
+        <w:numPr>
+          <w:ilvl w:val="1"/>
+          <w:numId w:val="1"/>
+        </w:numPr>
+      </w:pPr>
+      <w:r>
+        <w:t>Then two</w:t>
+      </w:r>
+    </w:p>
+    <w:p>
+      <w:pPr>
+        <w:pStyle w:val="ListParagraph"/>
+        <w:numPr>
+          <w:ilvl w:val="1"/>
+          <w:numId w:val="1"/>
+        </w:numPr>
+      </w:pPr>
+      <w:r>
+        <w:t>Then more</w:t>
+      </w:r>
+    </w:p>
+    <w:p>
+      <w:pPr>
+        <w:pStyle w:val="ListParagraph"/>
+        <w:numPr>
+          <w:ilvl w:val="1"/>
+          <w:numId w:val="1"/>
+        </w:numPr>
+      </w:pPr>
+      <w:r>
+        <w:t>Then make sure you can pass numbers into function. First have variables inside function</w:t>
+      </w:r>
+    </w:p>
+    <w:p>
+      <w:pPr>
+        <w:pStyle w:val="ListParagraph"/>
+        <w:numPr>
+          <w:ilvl w:val="0"/>
+          <w:numId w:val="1"/>
+        </w:numPr>
+      </w:pPr>
+      <w:r>
+        <w:t>C</w:t>
+      </w:r>
+      <w:r>
+        <w:t xml:space="preserve">onvert </w:t>
+      </w:r>
+      <w:r>
+        <w:t xml:space="preserve">calculations </w:t>
+      </w:r>
+      <w:r>
+        <w:t>into JS</w:t>
+      </w:r>
+    </w:p>
+    <w:p>
+      <w:pPr>
+        <w:pStyle w:val="ListParagraph"/>
+        <w:numPr>
+          <w:ilvl w:val="1"/>
+          <w:numId w:val="1"/>
+        </w:numPr>
+      </w:pPr>
+      <w:r>
+        <w:t>Start thinking about how best to store all pieces of data for each step of the calculations</w:t>
+      </w:r>
+      <w:r>
+        <w:t xml:space="preserve"> (store as a dictionary)</w:t>
+      </w:r>
+    </w:p>
+    <w:p>
+      <w:pPr>
+        <w:pStyle w:val="ListParagraph"/>
+        <w:numPr>
+          <w:ilvl w:val="2"/>
+          <w:numId w:val="1"/>
+        </w:numPr>
+      </w:pPr>
+      <w:r>
+        <w:t>Cards = {‘mastercard 12’: [100, 100, 94, 0], ‘visa 43’: [244, 198, 103, 0]}</w:t>
+      </w:r>
+    </w:p>
+    <w:p>
+      <w:pPr>
+        <w:pStyle w:val="ListParagraph"/>
+        <w:numPr>
+          <w:ilvl w:val="2"/>
+          <w:numId w:val="1"/>
+        </w:numPr>
+      </w:pPr>
+      <w:r>
+        <w:t>Cards = [{name: ‘visa 34’, outstanding:1200, minPayment: 35}]</w:t>
+      </w:r>
+    </w:p>
     <w:p/>
     <w:p>
       <w:r>
@@ -988,12 +1187,24 @@
       <w:pPr>
         <w:pStyle w:val="ListParagraph"/>
         <w:numPr>
-          <w:ilvl w:val="0"/>
-          <w:numId w:val="2"/>
-        </w:numPr>
-      </w:pPr>
-      <w:r>
-        <w:t>Figure out how to calculate  payment plan with set amount per month in….. (later???)</w:t>
+          <w:ilvl w:val="1"/>
+          <w:numId w:val="1"/>
+        </w:numPr>
+      </w:pPr>
+      <w:r>
+        <w:t>JS inserted into web app</w:t>
+      </w:r>
+    </w:p>
+    <w:p>
+      <w:pPr>
+        <w:pStyle w:val="ListParagraph"/>
+        <w:numPr>
+          <w:ilvl w:val="1"/>
+          <w:numId w:val="1"/>
+        </w:numPr>
+      </w:pPr>
+      <w:r>
+        <w:t>Then store calculations into dashboard.html</w:t>
       </w:r>
     </w:p>
     <w:p>
@@ -1001,7 +1212,18 @@
         <w:t>Blocked on:</w:t>
       </w:r>
     </w:p>
-    <w:p/>
+    <w:p>
+      <w:pPr>
+        <w:pStyle w:val="ListParagraph"/>
+        <w:numPr>
+          <w:ilvl w:val="0"/>
+          <w:numId w:val="1"/>
+        </w:numPr>
+      </w:pPr>
+      <w:r>
+        <w:t>How javascript works.</w:t>
+      </w:r>
+    </w:p>
     <w:sectPr>
       <w:headerReference w:type="default" r:id="rId8"/>
       <w:pgSz w:w="12240" w:h="15840"/>
@@ -1183,7 +1405,7 @@
   <w:abstractNum w:abstractNumId="1">
     <w:nsid w:val="161C6FAD"/>
     <w:multiLevelType w:val="hybridMultilevel"/>
-    <w:tmpl w:val="9766A10C"/>
+    <w:tmpl w:val="2168D900"/>
     <w:lvl w:ilvl="0" w:tplc="04090001">
       <w:start w:val="1"/>
       <w:numFmt w:val="bullet"/>
@@ -1291,6 +1513,92 @@
       <w:rPr>
         <w:rFonts w:ascii="Wingdings" w:hAnsi="Wingdings" w:hint="default"/>
       </w:rPr>
+    </w:lvl>
+  </w:abstractNum>
+  <w:abstractNum w:abstractNumId="2">
+    <w:nsid w:val="215C6F00"/>
+    <w:multiLevelType w:val="hybridMultilevel"/>
+    <w:tmpl w:val="45A2E3A4"/>
+    <w:lvl w:ilvl="0" w:tplc="0409000F">
+      <w:start w:val="1"/>
+      <w:numFmt w:val="decimal"/>
+      <w:lvlText w:val="%1."/>
+      <w:lvlJc w:val="left"/>
+      <w:pPr>
+        <w:ind w:left="1440" w:hanging="360"/>
+      </w:pPr>
+    </w:lvl>
+    <w:lvl w:ilvl="1" w:tplc="04090019" w:tentative="1">
+      <w:start w:val="1"/>
+      <w:numFmt w:val="lowerLetter"/>
+      <w:lvlText w:val="%2."/>
+      <w:lvlJc w:val="left"/>
+      <w:pPr>
+        <w:ind w:left="2160" w:hanging="360"/>
+      </w:pPr>
+    </w:lvl>
+    <w:lvl w:ilvl="2" w:tplc="0409001B" w:tentative="1">
+      <w:start w:val="1"/>
+      <w:numFmt w:val="lowerRoman"/>
+      <w:lvlText w:val="%3."/>
+      <w:lvlJc w:val="right"/>
+      <w:pPr>
+        <w:ind w:left="2880" w:hanging="180"/>
+      </w:pPr>
+    </w:lvl>
+    <w:lvl w:ilvl="3" w:tplc="0409000F" w:tentative="1">
+      <w:start w:val="1"/>
+      <w:numFmt w:val="decimal"/>
+      <w:lvlText w:val="%4."/>
+      <w:lvlJc w:val="left"/>
+      <w:pPr>
+        <w:ind w:left="3600" w:hanging="360"/>
+      </w:pPr>
+    </w:lvl>
+    <w:lvl w:ilvl="4" w:tplc="04090019" w:tentative="1">
+      <w:start w:val="1"/>
+      <w:numFmt w:val="lowerLetter"/>
+      <w:lvlText w:val="%5."/>
+      <w:lvlJc w:val="left"/>
+      <w:pPr>
+        <w:ind w:left="4320" w:hanging="360"/>
+      </w:pPr>
+    </w:lvl>
+    <w:lvl w:ilvl="5" w:tplc="0409001B" w:tentative="1">
+      <w:start w:val="1"/>
+      <w:numFmt w:val="lowerRoman"/>
+      <w:lvlText w:val="%6."/>
+      <w:lvlJc w:val="right"/>
+      <w:pPr>
+        <w:ind w:left="5040" w:hanging="180"/>
+      </w:pPr>
+    </w:lvl>
+    <w:lvl w:ilvl="6" w:tplc="0409000F" w:tentative="1">
+      <w:start w:val="1"/>
+      <w:numFmt w:val="decimal"/>
+      <w:lvlText w:val="%7."/>
+      <w:lvlJc w:val="left"/>
+      <w:pPr>
+        <w:ind w:left="5760" w:hanging="360"/>
+      </w:pPr>
+    </w:lvl>
+    <w:lvl w:ilvl="7" w:tplc="04090019" w:tentative="1">
+      <w:start w:val="1"/>
+      <w:numFmt w:val="lowerLetter"/>
+      <w:lvlText w:val="%8."/>
+      <w:lvlJc w:val="left"/>
+      <w:pPr>
+        <w:ind w:left="6480" w:hanging="360"/>
+      </w:pPr>
+    </w:lvl>
+    <w:lvl w:ilvl="8" w:tplc="0409001B" w:tentative="1">
+      <w:start w:val="1"/>
+      <w:numFmt w:val="lowerRoman"/>
+      <w:lvlText w:val="%9."/>
+      <w:lvlJc w:val="right"/>
+      <w:pPr>
+        <w:ind w:left="7200" w:hanging="180"/>
+      </w:pPr>
     </w:lvl>
   </w:abstractNum>
   <w:num w:numId="1">
@@ -1298,6 +1606,9 @@
   </w:num>
   <w:num w:numId="2">
     <w:abstractNumId w:val="0"/>
+  </w:num>
+  <w:num w:numId="3">
+    <w:abstractNumId w:val="2"/>
   </w:num>
 </w:numbering>
 </file>

</xml_diff>

<commit_message>
Changed cards table to reflect date change from date field to integer field. Then went down rabbit hole with montor on import calculations. Sometimes it shows me my query in shell, sometimes it does not.
</commit_message>
<xml_diff>
--- a/Ikura - Project Tracker.docx
+++ b/Ikura - Project Tracker.docx
@@ -1055,175 +1055,189 @@
       <w:r>
         <w:t xml:space="preserve"> when converted to python!</w:t>
       </w:r>
+      <w:r>
+        <w:t>!</w:t>
+      </w:r>
+      <w:r>
+        <w:t>!!!!</w:t>
+      </w:r>
+    </w:p>
+    <w:p>
+      <w:pPr>
+        <w:pStyle w:val="ListParagraph"/>
+        <w:numPr>
+          <w:ilvl w:val="1"/>
+          <w:numId w:val="1"/>
+        </w:numPr>
+      </w:pPr>
+      <w:r>
+        <w:t>Then make sure you can pass numbers into function. First have variables inside function</w:t>
+      </w:r>
+    </w:p>
+    <w:p>
+      <w:r>
+        <w:t>Working on:</w:t>
+      </w:r>
+    </w:p>
+    <w:p>
+      <w:pPr>
+        <w:pStyle w:val="ListParagraph"/>
+        <w:numPr>
+          <w:ilvl w:val="0"/>
+          <w:numId w:val="1"/>
+        </w:numPr>
+      </w:pPr>
+      <w:r>
+        <w:t xml:space="preserve">First do in python, </w:t>
+      </w:r>
+    </w:p>
+    <w:p>
+      <w:pPr>
+        <w:pStyle w:val="ListParagraph"/>
+        <w:numPr>
+          <w:ilvl w:val="1"/>
+          <w:numId w:val="1"/>
+        </w:numPr>
+      </w:pPr>
+      <w:r>
+        <w:t>Then two</w:t>
+      </w:r>
+    </w:p>
+    <w:p>
+      <w:pPr>
+        <w:pStyle w:val="ListParagraph"/>
+        <w:numPr>
+          <w:ilvl w:val="1"/>
+          <w:numId w:val="1"/>
+        </w:numPr>
+      </w:pPr>
+      <w:r>
+        <w:t>Then more</w:t>
+      </w:r>
+    </w:p>
+    <w:p>
+      <w:pPr>
+        <w:pStyle w:val="ListParagraph"/>
+        <w:numPr>
+          <w:ilvl w:val="0"/>
+          <w:numId w:val="1"/>
+        </w:numPr>
+      </w:pPr>
+      <w:r>
+        <w:t>Convert calculations into JS</w:t>
+      </w:r>
+    </w:p>
+    <w:p>
+      <w:pPr>
+        <w:pStyle w:val="ListParagraph"/>
+        <w:numPr>
+          <w:ilvl w:val="1"/>
+          <w:numId w:val="1"/>
+        </w:numPr>
+      </w:pPr>
+      <w:r>
+        <w:t>Start thinking about how best to store all pieces of data for each step of the calculations (store as a dictionary)</w:t>
+      </w:r>
+    </w:p>
+    <w:p>
+      <w:pPr>
+        <w:pStyle w:val="ListParagraph"/>
+        <w:numPr>
+          <w:ilvl w:val="2"/>
+          <w:numId w:val="1"/>
+        </w:numPr>
+      </w:pPr>
+      <w:r>
+        <w:t>Cards = {‘mastercard 12’: [100, 100, 94, 0], ‘visa 43’: [244, 198, 103, 0]}</w:t>
+      </w:r>
+    </w:p>
+    <w:p>
+      <w:pPr>
+        <w:pStyle w:val="ListParagraph"/>
+        <w:numPr>
+          <w:ilvl w:val="2"/>
+          <w:numId w:val="1"/>
+        </w:numPr>
+      </w:pPr>
+      <w:r>
+        <w:t>Cards = [{name: ‘visa 34’, outstanding:1200, minPayment: 35}]</w:t>
+      </w:r>
+    </w:p>
+    <w:p/>
+    <w:p>
+      <w:r>
+        <w:t>To do:</w:t>
+      </w:r>
+    </w:p>
+    <w:p>
+      <w:pPr>
+        <w:pStyle w:val="ListParagraph"/>
+        <w:numPr>
+          <w:ilvl w:val="1"/>
+          <w:numId w:val="1"/>
+        </w:numPr>
+      </w:pPr>
+      <w:r>
+        <w:t>JS inserted into web app</w:t>
+      </w:r>
+    </w:p>
+    <w:p>
+      <w:pPr>
+        <w:pStyle w:val="ListParagraph"/>
+        <w:numPr>
+          <w:ilvl w:val="1"/>
+          <w:numId w:val="1"/>
+        </w:numPr>
+      </w:pPr>
+      <w:r>
+        <w:t>Then store calculations into dashboard.html</w:t>
+      </w:r>
+    </w:p>
+    <w:p>
+      <w:r>
+        <w:t>Blocked on:</w:t>
+      </w:r>
+    </w:p>
+    <w:p>
+      <w:pPr>
+        <w:pStyle w:val="ListParagraph"/>
+        <w:numPr>
+          <w:ilvl w:val="0"/>
+          <w:numId w:val="1"/>
+        </w:numPr>
+      </w:pPr>
+      <w:r>
+        <w:t>How javascript works.</w:t>
+      </w:r>
+    </w:p>
+    <w:p>
+      <w:pPr>
+        <w:pStyle w:val="ListParagraph"/>
+        <w:numPr>
+          <w:ilvl w:val="0"/>
+          <w:numId w:val="1"/>
+        </w:numPr>
+      </w:pPr>
+      <w:r>
+        <w:t>Git commit and git push</w:t>
+      </w:r>
+    </w:p>
+    <w:p>
+      <w:pPr>
+        <w:pStyle w:val="ListParagraph"/>
+        <w:numPr>
+          <w:ilvl w:val="0"/>
+          <w:numId w:val="1"/>
+        </w:numPr>
+      </w:pPr>
+      <w:r>
+        <w:t>Getting calculations.py functions to work. SO LOST</w:t>
+      </w:r>
       <w:bookmarkStart w:id="0" w:name="_GoBack"/>
       <w:bookmarkEnd w:id="0"/>
-      <w:r>
-        <w:t>!</w:t>
-      </w:r>
-      <w:r>
-        <w:t>!!!!</w:t>
-      </w:r>
-    </w:p>
-    <w:p>
-      <w:r>
-        <w:t>Working on:</w:t>
-      </w:r>
-    </w:p>
-    <w:p>
-      <w:pPr>
-        <w:pStyle w:val="ListParagraph"/>
-        <w:numPr>
-          <w:ilvl w:val="0"/>
-          <w:numId w:val="1"/>
-        </w:numPr>
-      </w:pPr>
-      <w:r>
-        <w:t xml:space="preserve">First do in python, </w:t>
-      </w:r>
-    </w:p>
-    <w:p>
-      <w:pPr>
-        <w:pStyle w:val="ListParagraph"/>
-        <w:numPr>
-          <w:ilvl w:val="1"/>
-          <w:numId w:val="1"/>
-        </w:numPr>
-      </w:pPr>
-      <w:r>
-        <w:t>Then two</w:t>
-      </w:r>
-    </w:p>
-    <w:p>
-      <w:pPr>
-        <w:pStyle w:val="ListParagraph"/>
-        <w:numPr>
-          <w:ilvl w:val="1"/>
-          <w:numId w:val="1"/>
-        </w:numPr>
-      </w:pPr>
-      <w:r>
-        <w:t>Then more</w:t>
-      </w:r>
-    </w:p>
-    <w:p>
-      <w:pPr>
-        <w:pStyle w:val="ListParagraph"/>
-        <w:numPr>
-          <w:ilvl w:val="1"/>
-          <w:numId w:val="1"/>
-        </w:numPr>
-      </w:pPr>
-      <w:r>
-        <w:t>Then make sure you can pass numbers into function. First have variables inside function</w:t>
-      </w:r>
-    </w:p>
-    <w:p>
-      <w:pPr>
-        <w:pStyle w:val="ListParagraph"/>
-        <w:numPr>
-          <w:ilvl w:val="0"/>
-          <w:numId w:val="1"/>
-        </w:numPr>
-      </w:pPr>
-      <w:r>
-        <w:t>C</w:t>
-      </w:r>
-      <w:r>
-        <w:t xml:space="preserve">onvert </w:t>
-      </w:r>
-      <w:r>
-        <w:t xml:space="preserve">calculations </w:t>
-      </w:r>
-      <w:r>
-        <w:t>into JS</w:t>
-      </w:r>
-    </w:p>
-    <w:p>
-      <w:pPr>
-        <w:pStyle w:val="ListParagraph"/>
-        <w:numPr>
-          <w:ilvl w:val="1"/>
-          <w:numId w:val="1"/>
-        </w:numPr>
-      </w:pPr>
-      <w:r>
-        <w:t>Start thinking about how best to store all pieces of data for each step of the calculations</w:t>
-      </w:r>
-      <w:r>
-        <w:t xml:space="preserve"> (store as a dictionary)</w:t>
-      </w:r>
-    </w:p>
-    <w:p>
-      <w:pPr>
-        <w:pStyle w:val="ListParagraph"/>
-        <w:numPr>
-          <w:ilvl w:val="2"/>
-          <w:numId w:val="1"/>
-        </w:numPr>
-      </w:pPr>
-      <w:r>
-        <w:t>Cards = {‘mastercard 12’: [100, 100, 94, 0], ‘visa 43’: [244, 198, 103, 0]}</w:t>
-      </w:r>
-    </w:p>
-    <w:p>
-      <w:pPr>
-        <w:pStyle w:val="ListParagraph"/>
-        <w:numPr>
-          <w:ilvl w:val="2"/>
-          <w:numId w:val="1"/>
-        </w:numPr>
-      </w:pPr>
-      <w:r>
-        <w:t>Cards = [{name: ‘visa 34’, outstanding:1200, minPayment: 35}]</w:t>
-      </w:r>
     </w:p>
     <w:p/>
-    <w:p>
-      <w:r>
-        <w:t>To do:</w:t>
-      </w:r>
-    </w:p>
-    <w:p>
-      <w:pPr>
-        <w:pStyle w:val="ListParagraph"/>
-        <w:numPr>
-          <w:ilvl w:val="1"/>
-          <w:numId w:val="1"/>
-        </w:numPr>
-      </w:pPr>
-      <w:r>
-        <w:t>JS inserted into web app</w:t>
-      </w:r>
-    </w:p>
-    <w:p>
-      <w:pPr>
-        <w:pStyle w:val="ListParagraph"/>
-        <w:numPr>
-          <w:ilvl w:val="1"/>
-          <w:numId w:val="1"/>
-        </w:numPr>
-      </w:pPr>
-      <w:r>
-        <w:t>Then store calculations into dashboard.html</w:t>
-      </w:r>
-    </w:p>
-    <w:p>
-      <w:r>
-        <w:t>Blocked on:</w:t>
-      </w:r>
-    </w:p>
-    <w:p>
-      <w:pPr>
-        <w:pStyle w:val="ListParagraph"/>
-        <w:numPr>
-          <w:ilvl w:val="0"/>
-          <w:numId w:val="1"/>
-        </w:numPr>
-      </w:pPr>
-      <w:r>
-        <w:t>How javascript works.</w:t>
-      </w:r>
-    </w:p>
+    <w:p/>
     <w:sectPr>
       <w:headerReference w:type="default" r:id="rId8"/>
       <w:pgSz w:w="12240" w:h="15840"/>

</xml_diff>

<commit_message>
Working on getting a dictionary for the user filled with dictionaries of cards
</commit_message>
<xml_diff>
--- a/Ikura - Project Tracker.docx
+++ b/Ikura - Project Tracker.docx
@@ -66,7 +66,15 @@
         </w:numPr>
       </w:pPr>
       <w:r>
-        <w:t>Updated Trello board with project plan</w:t>
+        <w:t xml:space="preserve">Updated </w:t>
+      </w:r>
+      <w:proofErr w:type="spellStart"/>
+      <w:r>
+        <w:t>Trello</w:t>
+      </w:r>
+      <w:proofErr w:type="spellEnd"/>
+      <w:r>
+        <w:t xml:space="preserve"> board with project plan</w:t>
       </w:r>
     </w:p>
     <w:p>
@@ -189,7 +197,15 @@
         </w:numPr>
       </w:pPr>
       <w:r>
-        <w:t>Should we download bootstrap (not necessary atm. Only downside to the way I am doing this now is that I’d need to have internet access to show people my demo)</w:t>
+        <w:t xml:space="preserve">Should we download bootstrap (not necessary </w:t>
+      </w:r>
+      <w:proofErr w:type="gramStart"/>
+      <w:r>
+        <w:t>atm.</w:t>
+      </w:r>
+      <w:proofErr w:type="gramEnd"/>
+      <w:r>
+        <w:t xml:space="preserve"> Only downside to the way I am doing this now is that I’d need to have internet access to show people my demo)</w:t>
       </w:r>
     </w:p>
     <w:p>
@@ -384,9 +400,11 @@
           <w:numId w:val="1"/>
         </w:numPr>
       </w:pPr>
+      <w:proofErr w:type="gramStart"/>
       <w:r>
         <w:t>sanity</w:t>
       </w:r>
+      <w:proofErr w:type="gramEnd"/>
     </w:p>
     <w:p>
       <w:r>
@@ -402,7 +420,39 @@
         </w:numPr>
       </w:pPr>
       <w:r>
-        <w:t>Cannot push to github. May have altered something in github prior to pushing (deleting the .pyc file in github)</w:t>
+        <w:t xml:space="preserve">Cannot push to </w:t>
+      </w:r>
+      <w:proofErr w:type="spellStart"/>
+      <w:r>
+        <w:t>github</w:t>
+      </w:r>
+      <w:proofErr w:type="spellEnd"/>
+      <w:r>
+        <w:t xml:space="preserve">. May have altered something in </w:t>
+      </w:r>
+      <w:proofErr w:type="spellStart"/>
+      <w:r>
+        <w:t>github</w:t>
+      </w:r>
+      <w:proofErr w:type="spellEnd"/>
+      <w:r>
+        <w:t xml:space="preserve"> prior to pushing (deleting the .</w:t>
+      </w:r>
+      <w:proofErr w:type="spellStart"/>
+      <w:r>
+        <w:t>pyc</w:t>
+      </w:r>
+      <w:proofErr w:type="spellEnd"/>
+      <w:r>
+        <w:t xml:space="preserve"> file in </w:t>
+      </w:r>
+      <w:proofErr w:type="spellStart"/>
+      <w:r>
+        <w:t>github</w:t>
+      </w:r>
+      <w:proofErr w:type="spellEnd"/>
+      <w:r>
+        <w:t>)</w:t>
       </w:r>
     </w:p>
     <w:p>
@@ -623,8 +673,13 @@
         <w:t xml:space="preserve">homepage button take you </w:t>
       </w:r>
       <w:r>
-        <w:t>to login if session !=</w:t>
-      </w:r>
+        <w:t xml:space="preserve">to login if </w:t>
+      </w:r>
+      <w:proofErr w:type="gramStart"/>
+      <w:r>
+        <w:t>session !=</w:t>
+      </w:r>
+      <w:proofErr w:type="gramEnd"/>
     </w:p>
     <w:p>
       <w:pPr>
@@ -753,20 +808,35 @@
         </w:numPr>
       </w:pPr>
       <w:r>
-        <w:t>Question about my data model, hw should I be storing the credit card inputs?</w:t>
-      </w:r>
-    </w:p>
-    <w:p>
-      <w:pPr>
-        <w:pStyle w:val="ListParagraph"/>
-        <w:numPr>
-          <w:ilvl w:val="0"/>
-          <w:numId w:val="1"/>
-        </w:numPr>
-      </w:pPr>
-      <w:r>
-        <w:t>How best to take data stored in database (Users, Cards, Values) and then do calculations in javascript</w:t>
-      </w:r>
+        <w:t xml:space="preserve">Question about my data model, </w:t>
+      </w:r>
+      <w:proofErr w:type="spellStart"/>
+      <w:proofErr w:type="gramStart"/>
+      <w:r>
+        <w:t>hw</w:t>
+      </w:r>
+      <w:proofErr w:type="spellEnd"/>
+      <w:proofErr w:type="gramEnd"/>
+      <w:r>
+        <w:t xml:space="preserve"> should I be storing the credit card inputs?</w:t>
+      </w:r>
+    </w:p>
+    <w:p>
+      <w:pPr>
+        <w:pStyle w:val="ListParagraph"/>
+        <w:numPr>
+          <w:ilvl w:val="0"/>
+          <w:numId w:val="1"/>
+        </w:numPr>
+      </w:pPr>
+      <w:r>
+        <w:t xml:space="preserve">How best to take data stored in database (Users, Cards, Values) and then do calculations in </w:t>
+      </w:r>
+      <w:proofErr w:type="spellStart"/>
+      <w:r>
+        <w:t>javascript</w:t>
+      </w:r>
+      <w:proofErr w:type="spellEnd"/>
     </w:p>
     <w:p>
       <w:pPr>
@@ -808,8 +878,13 @@
         </w:numPr>
       </w:pPr>
       <w:r>
-        <w:t>Make homepage button take you to login if session !=</w:t>
-      </w:r>
+        <w:t xml:space="preserve">Make homepage button take you to login if </w:t>
+      </w:r>
+      <w:proofErr w:type="gramStart"/>
+      <w:r>
+        <w:t>session !=</w:t>
+      </w:r>
+      <w:proofErr w:type="gramEnd"/>
     </w:p>
     <w:p>
       <w:pPr>
@@ -880,8 +955,13 @@
         </w:numPr>
       </w:pPr>
       <w:r>
-        <w:t>Convert to PostgreSQL</w:t>
-      </w:r>
+        <w:t xml:space="preserve">Convert to </w:t>
+      </w:r>
+      <w:proofErr w:type="spellStart"/>
+      <w:r>
+        <w:t>PostgreSQL</w:t>
+      </w:r>
+      <w:proofErr w:type="spellEnd"/>
     </w:p>
     <w:p>
       <w:pPr>
@@ -990,7 +1070,23 @@
         </w:numPr>
       </w:pPr>
       <w:r>
-        <w:t>Figure out how to calculate  payment plan with set amount per month in….. (later???)</w:t>
+        <w:t xml:space="preserve">Figure out how to </w:t>
+      </w:r>
+      <w:proofErr w:type="gramStart"/>
+      <w:r>
+        <w:t>calculate  payment</w:t>
+      </w:r>
+      <w:proofErr w:type="gramEnd"/>
+      <w:r>
+        <w:t xml:space="preserve"> plan with set amount per month in….. (</w:t>
+      </w:r>
+      <w:proofErr w:type="gramStart"/>
+      <w:r>
+        <w:t>later</w:t>
+      </w:r>
+      <w:proofErr w:type="gramEnd"/>
+      <w:r>
+        <w:t>???)</w:t>
       </w:r>
     </w:p>
     <w:p>
@@ -1148,7 +1244,15 @@
         </w:numPr>
       </w:pPr>
       <w:r>
-        <w:t>Cards = {‘mastercard 12’: [100, 100, 94, 0], ‘visa 43’: [244, 198, 103, 0]}</w:t>
+        <w:t>Cards = {‘</w:t>
+      </w:r>
+      <w:proofErr w:type="spellStart"/>
+      <w:r>
+        <w:t>mastercard</w:t>
+      </w:r>
+      <w:proofErr w:type="spellEnd"/>
+      <w:r>
+        <w:t xml:space="preserve"> 12’: [100, 100, 94, 0], ‘visa 43’: [244, 198, 103, 0]}</w:t>
       </w:r>
     </w:p>
     <w:p>
@@ -1160,7 +1264,23 @@
         </w:numPr>
       </w:pPr>
       <w:r>
-        <w:t>Cards = [{name: ‘visa 34’, outstanding:1200, minPayment: 35}]</w:t>
+        <w:t>Cards = [{name: ‘visa 34’, outstanding</w:t>
+      </w:r>
+      <w:proofErr w:type="gramStart"/>
+      <w:r>
+        <w:t>:1200</w:t>
+      </w:r>
+      <w:proofErr w:type="gramEnd"/>
+      <w:r>
+        <w:t xml:space="preserve">, </w:t>
+      </w:r>
+      <w:proofErr w:type="spellStart"/>
+      <w:r>
+        <w:t>minPayment</w:t>
+      </w:r>
+      <w:proofErr w:type="spellEnd"/>
+      <w:r>
+        <w:t>: 35}]</w:t>
       </w:r>
     </w:p>
     <w:p/>
@@ -1207,19 +1327,40 @@
         </w:numPr>
       </w:pPr>
       <w:r>
-        <w:t>How javascript works.</w:t>
-      </w:r>
-    </w:p>
-    <w:p>
-      <w:pPr>
-        <w:pStyle w:val="ListParagraph"/>
-        <w:numPr>
-          <w:ilvl w:val="0"/>
-          <w:numId w:val="1"/>
-        </w:numPr>
-      </w:pPr>
-      <w:r>
-        <w:t>Git commit and git push</w:t>
+        <w:t xml:space="preserve">How </w:t>
+      </w:r>
+      <w:proofErr w:type="spellStart"/>
+      <w:r>
+        <w:t>javascript</w:t>
+      </w:r>
+      <w:proofErr w:type="spellEnd"/>
+      <w:r>
+        <w:t xml:space="preserve"> works.</w:t>
+      </w:r>
+    </w:p>
+    <w:p>
+      <w:pPr>
+        <w:pStyle w:val="ListParagraph"/>
+        <w:numPr>
+          <w:ilvl w:val="0"/>
+          <w:numId w:val="1"/>
+        </w:numPr>
+      </w:pPr>
+      <w:proofErr w:type="spellStart"/>
+      <w:r>
+        <w:t>Git</w:t>
+      </w:r>
+      <w:proofErr w:type="spellEnd"/>
+      <w:r>
+        <w:t xml:space="preserve"> commit and </w:t>
+      </w:r>
+      <w:proofErr w:type="spellStart"/>
+      <w:r>
+        <w:t>git</w:t>
+      </w:r>
+      <w:proofErr w:type="spellEnd"/>
+      <w:r>
+        <w:t xml:space="preserve"> push</w:t>
       </w:r>
     </w:p>
     <w:p>
@@ -1232,12 +1373,308 @@
       </w:pPr>
       <w:r>
         <w:t>Getting calculations.py functions to work. SO LOST</w:t>
+      </w:r>
+    </w:p>
+    <w:p/>
+    <w:p>
+      <w:pPr>
+        <w:jc w:val="center"/>
+        <w:rPr>
+          <w:b/>
+        </w:rPr>
+      </w:pPr>
+      <w:r>
+        <w:rPr>
+          <w:b/>
+        </w:rPr>
+        <w:t>Week 1 – Day 5</w:t>
+      </w:r>
+    </w:p>
+    <w:p>
+      <w:r>
+        <w:t>Done:</w:t>
+      </w:r>
+    </w:p>
+    <w:p>
+      <w:pPr>
+        <w:pStyle w:val="ListParagraph"/>
+        <w:numPr>
+          <w:ilvl w:val="0"/>
+          <w:numId w:val="4"/>
+        </w:numPr>
+      </w:pPr>
+      <w:r>
+        <w:t>Got query to show up</w:t>
+      </w:r>
+    </w:p>
+    <w:p>
+      <w:pPr>
+        <w:pStyle w:val="ListParagraph"/>
+        <w:numPr>
+          <w:ilvl w:val="0"/>
+          <w:numId w:val="4"/>
+        </w:numPr>
+      </w:pPr>
+      <w:r>
+        <w:t>Rerouted card submission to show dashboard as it was supposed to do</w:t>
+      </w:r>
+    </w:p>
+    <w:p>
+      <w:pPr>
+        <w:pStyle w:val="ListParagraph"/>
+        <w:numPr>
+          <w:ilvl w:val="0"/>
+          <w:numId w:val="4"/>
+        </w:numPr>
+      </w:pPr>
+      <w:r>
+        <w:t>Have queried info display in dashboard!</w:t>
+      </w:r>
+    </w:p>
+    <w:p>
+      <w:pPr>
+        <w:pStyle w:val="ListParagraph"/>
+        <w:numPr>
+          <w:ilvl w:val="0"/>
+          <w:numId w:val="4"/>
+        </w:numPr>
+      </w:pPr>
+      <w:r>
+        <w:t>Working on getting in all user inputs to display in dashboard!</w:t>
+      </w:r>
+    </w:p>
+    <w:p>
+      <w:pPr>
+        <w:pStyle w:val="ListParagraph"/>
+        <w:numPr>
+          <w:ilvl w:val="1"/>
+          <w:numId w:val="4"/>
+        </w:numPr>
+      </w:pPr>
+      <w:r>
+        <w:t>Not sure why my query isn’t working….</w:t>
+      </w:r>
+    </w:p>
+    <w:p>
+      <w:r>
+        <w:t>Working on:</w:t>
+      </w:r>
+    </w:p>
+    <w:p>
+      <w:pPr>
+        <w:pStyle w:val="ListParagraph"/>
+        <w:numPr>
+          <w:ilvl w:val="0"/>
+          <w:numId w:val="1"/>
+        </w:numPr>
+      </w:pPr>
+      <w:r>
+        <w:t>Then will take that info and pass it into function calculations.py</w:t>
+      </w:r>
+    </w:p>
+    <w:p>
+      <w:pPr>
+        <w:pStyle w:val="ListParagraph"/>
+        <w:numPr>
+          <w:ilvl w:val="1"/>
+          <w:numId w:val="1"/>
+        </w:numPr>
+      </w:pPr>
+      <w:r>
+        <w:t>For each card in query, run function calculations.py</w:t>
+      </w:r>
+    </w:p>
+    <w:p>
+      <w:pPr>
+        <w:pStyle w:val="ListParagraph"/>
+        <w:numPr>
+          <w:ilvl w:val="1"/>
+          <w:numId w:val="1"/>
+        </w:numPr>
+      </w:pPr>
+      <w:r>
+        <w:t xml:space="preserve">I think it works but it is too big? Will need to remove all sample cards and then add in </w:t>
+      </w:r>
+      <w:proofErr w:type="gramStart"/>
+      <w:r>
+        <w:t>only  1</w:t>
+      </w:r>
+      <w:proofErr w:type="gramEnd"/>
+    </w:p>
+    <w:p>
+      <w:pPr>
+        <w:pStyle w:val="ListParagraph"/>
+        <w:numPr>
+          <w:ilvl w:val="2"/>
+          <w:numId w:val="1"/>
+        </w:numPr>
+      </w:pPr>
+      <w:r>
+        <w:t>Then 2</w:t>
+      </w:r>
+    </w:p>
+    <w:p>
+      <w:pPr>
+        <w:pStyle w:val="ListParagraph"/>
+        <w:numPr>
+          <w:ilvl w:val="2"/>
+          <w:numId w:val="1"/>
+        </w:numPr>
+      </w:pPr>
+      <w:r>
+        <w:t>Then 3</w:t>
+      </w:r>
+    </w:p>
+    <w:p>
+      <w:pPr>
+        <w:pStyle w:val="ListParagraph"/>
+        <w:numPr>
+          <w:ilvl w:val="0"/>
+          <w:numId w:val="1"/>
+        </w:numPr>
+      </w:pPr>
+      <w:r>
+        <w:t xml:space="preserve">First do in python, </w:t>
+      </w:r>
+    </w:p>
+    <w:p>
+      <w:pPr>
+        <w:pStyle w:val="ListParagraph"/>
+        <w:numPr>
+          <w:ilvl w:val="1"/>
+          <w:numId w:val="1"/>
+        </w:numPr>
+      </w:pPr>
+      <w:r>
+        <w:t>Then two</w:t>
+      </w:r>
+    </w:p>
+    <w:p>
+      <w:pPr>
+        <w:pStyle w:val="ListParagraph"/>
+        <w:numPr>
+          <w:ilvl w:val="1"/>
+          <w:numId w:val="1"/>
+        </w:numPr>
+      </w:pPr>
+      <w:r>
+        <w:t>Then more</w:t>
       </w:r>
       <w:bookmarkStart w:id="0" w:name="_GoBack"/>
       <w:bookmarkEnd w:id="0"/>
     </w:p>
+    <w:p>
+      <w:pPr>
+        <w:pStyle w:val="ListParagraph"/>
+        <w:numPr>
+          <w:ilvl w:val="0"/>
+          <w:numId w:val="1"/>
+        </w:numPr>
+      </w:pPr>
+      <w:r>
+        <w:t>Convert calculations into JS</w:t>
+      </w:r>
+    </w:p>
+    <w:p>
+      <w:pPr>
+        <w:pStyle w:val="ListParagraph"/>
+        <w:numPr>
+          <w:ilvl w:val="1"/>
+          <w:numId w:val="1"/>
+        </w:numPr>
+      </w:pPr>
+      <w:r>
+        <w:t>Start thinking about how best to store all pieces of data for each step of the calculations (store as a dictionary)</w:t>
+      </w:r>
+    </w:p>
+    <w:p>
+      <w:pPr>
+        <w:pStyle w:val="ListParagraph"/>
+        <w:numPr>
+          <w:ilvl w:val="2"/>
+          <w:numId w:val="1"/>
+        </w:numPr>
+      </w:pPr>
+      <w:r>
+        <w:t>Cards = {‘</w:t>
+      </w:r>
+      <w:proofErr w:type="spellStart"/>
+      <w:r>
+        <w:t>mastercard</w:t>
+      </w:r>
+      <w:proofErr w:type="spellEnd"/>
+      <w:r>
+        <w:t xml:space="preserve"> 12’: [100, 100, 94, 0], ‘visa 43’: [244, 198, 103, 0]}</w:t>
+      </w:r>
+    </w:p>
+    <w:p>
+      <w:pPr>
+        <w:pStyle w:val="ListParagraph"/>
+        <w:numPr>
+          <w:ilvl w:val="2"/>
+          <w:numId w:val="1"/>
+        </w:numPr>
+      </w:pPr>
+      <w:r>
+        <w:t>Cards = [{name: ‘visa 34’, outstanding</w:t>
+      </w:r>
+      <w:proofErr w:type="gramStart"/>
+      <w:r>
+        <w:t>:1200</w:t>
+      </w:r>
+      <w:proofErr w:type="gramEnd"/>
+      <w:r>
+        <w:t xml:space="preserve">, </w:t>
+      </w:r>
+      <w:proofErr w:type="spellStart"/>
+      <w:r>
+        <w:t>minPayment</w:t>
+      </w:r>
+      <w:proofErr w:type="spellEnd"/>
+      <w:r>
+        <w:t>: 35}]</w:t>
+      </w:r>
+    </w:p>
     <w:p/>
-    <w:p/>
+    <w:p>
+      <w:r>
+        <w:t>To do:</w:t>
+      </w:r>
+    </w:p>
+    <w:p>
+      <w:pPr>
+        <w:pStyle w:val="ListParagraph"/>
+        <w:numPr>
+          <w:ilvl w:val="1"/>
+          <w:numId w:val="1"/>
+        </w:numPr>
+      </w:pPr>
+      <w:r>
+        <w:t>JS inserted into web app</w:t>
+      </w:r>
+    </w:p>
+    <w:p>
+      <w:pPr>
+        <w:pStyle w:val="ListParagraph"/>
+        <w:numPr>
+          <w:ilvl w:val="1"/>
+          <w:numId w:val="1"/>
+        </w:numPr>
+      </w:pPr>
+      <w:r>
+        <w:t>Then store calculations into dashboard.html</w:t>
+      </w:r>
+    </w:p>
+    <w:p>
+      <w:r>
+        <w:t>Blocked on:</w:t>
+      </w:r>
+    </w:p>
+    <w:p>
+      <w:pPr>
+        <w:pStyle w:val="ListParagraph"/>
+      </w:pPr>
+    </w:p>
     <w:sectPr>
       <w:headerReference w:type="default" r:id="rId8"/>
       <w:pgSz w:w="12240" w:h="15840"/>
@@ -1294,8 +1731,13 @@
       <w:pStyle w:val="Header"/>
       <w:jc w:val="center"/>
     </w:pPr>
+    <w:proofErr w:type="spellStart"/>
     <w:r>
-      <w:t>Ikura – Project Tracker</w:t>
+      <w:t>Ikura</w:t>
+    </w:r>
+    <w:proofErr w:type="spellEnd"/>
+    <w:r>
+      <w:t xml:space="preserve"> – Project Tracker</w:t>
     </w:r>
   </w:p>
 </w:hdr>
@@ -1615,6 +2057,119 @@
       </w:pPr>
     </w:lvl>
   </w:abstractNum>
+  <w:abstractNum w:abstractNumId="3">
+    <w:nsid w:val="73391D87"/>
+    <w:multiLevelType w:val="hybridMultilevel"/>
+    <w:tmpl w:val="D64E031A"/>
+    <w:lvl w:ilvl="0" w:tplc="04090001">
+      <w:start w:val="1"/>
+      <w:numFmt w:val="bullet"/>
+      <w:lvlText w:val=""/>
+      <w:lvlJc w:val="left"/>
+      <w:pPr>
+        <w:ind w:left="720" w:hanging="360"/>
+      </w:pPr>
+      <w:rPr>
+        <w:rFonts w:ascii="Symbol" w:hAnsi="Symbol" w:hint="default"/>
+      </w:rPr>
+    </w:lvl>
+    <w:lvl w:ilvl="1" w:tplc="04090003">
+      <w:start w:val="1"/>
+      <w:numFmt w:val="bullet"/>
+      <w:lvlText w:val="o"/>
+      <w:lvlJc w:val="left"/>
+      <w:pPr>
+        <w:ind w:left="1440" w:hanging="360"/>
+      </w:pPr>
+      <w:rPr>
+        <w:rFonts w:ascii="Courier New" w:hAnsi="Courier New" w:hint="default"/>
+      </w:rPr>
+    </w:lvl>
+    <w:lvl w:ilvl="2" w:tplc="04090005" w:tentative="1">
+      <w:start w:val="1"/>
+      <w:numFmt w:val="bullet"/>
+      <w:lvlText w:val=""/>
+      <w:lvlJc w:val="left"/>
+      <w:pPr>
+        <w:ind w:left="2160" w:hanging="360"/>
+      </w:pPr>
+      <w:rPr>
+        <w:rFonts w:ascii="Wingdings" w:hAnsi="Wingdings" w:hint="default"/>
+      </w:rPr>
+    </w:lvl>
+    <w:lvl w:ilvl="3" w:tplc="04090001" w:tentative="1">
+      <w:start w:val="1"/>
+      <w:numFmt w:val="bullet"/>
+      <w:lvlText w:val=""/>
+      <w:lvlJc w:val="left"/>
+      <w:pPr>
+        <w:ind w:left="2880" w:hanging="360"/>
+      </w:pPr>
+      <w:rPr>
+        <w:rFonts w:ascii="Symbol" w:hAnsi="Symbol" w:hint="default"/>
+      </w:rPr>
+    </w:lvl>
+    <w:lvl w:ilvl="4" w:tplc="04090003" w:tentative="1">
+      <w:start w:val="1"/>
+      <w:numFmt w:val="bullet"/>
+      <w:lvlText w:val="o"/>
+      <w:lvlJc w:val="left"/>
+      <w:pPr>
+        <w:ind w:left="3600" w:hanging="360"/>
+      </w:pPr>
+      <w:rPr>
+        <w:rFonts w:ascii="Courier New" w:hAnsi="Courier New" w:hint="default"/>
+      </w:rPr>
+    </w:lvl>
+    <w:lvl w:ilvl="5" w:tplc="04090005" w:tentative="1">
+      <w:start w:val="1"/>
+      <w:numFmt w:val="bullet"/>
+      <w:lvlText w:val=""/>
+      <w:lvlJc w:val="left"/>
+      <w:pPr>
+        <w:ind w:left="4320" w:hanging="360"/>
+      </w:pPr>
+      <w:rPr>
+        <w:rFonts w:ascii="Wingdings" w:hAnsi="Wingdings" w:hint="default"/>
+      </w:rPr>
+    </w:lvl>
+    <w:lvl w:ilvl="6" w:tplc="04090001" w:tentative="1">
+      <w:start w:val="1"/>
+      <w:numFmt w:val="bullet"/>
+      <w:lvlText w:val=""/>
+      <w:lvlJc w:val="left"/>
+      <w:pPr>
+        <w:ind w:left="5040" w:hanging="360"/>
+      </w:pPr>
+      <w:rPr>
+        <w:rFonts w:ascii="Symbol" w:hAnsi="Symbol" w:hint="default"/>
+      </w:rPr>
+    </w:lvl>
+    <w:lvl w:ilvl="7" w:tplc="04090003" w:tentative="1">
+      <w:start w:val="1"/>
+      <w:numFmt w:val="bullet"/>
+      <w:lvlText w:val="o"/>
+      <w:lvlJc w:val="left"/>
+      <w:pPr>
+        <w:ind w:left="5760" w:hanging="360"/>
+      </w:pPr>
+      <w:rPr>
+        <w:rFonts w:ascii="Courier New" w:hAnsi="Courier New" w:hint="default"/>
+      </w:rPr>
+    </w:lvl>
+    <w:lvl w:ilvl="8" w:tplc="04090005" w:tentative="1">
+      <w:start w:val="1"/>
+      <w:numFmt w:val="bullet"/>
+      <w:lvlText w:val=""/>
+      <w:lvlJc w:val="left"/>
+      <w:pPr>
+        <w:ind w:left="6480" w:hanging="360"/>
+      </w:pPr>
+      <w:rPr>
+        <w:rFonts w:ascii="Wingdings" w:hAnsi="Wingdings" w:hint="default"/>
+      </w:rPr>
+    </w:lvl>
+  </w:abstractNum>
   <w:num w:numId="1">
     <w:abstractNumId w:val="1"/>
   </w:num>
@@ -1623,6 +2178,9 @@
   </w:num>
   <w:num w:numId="3">
     <w:abstractNumId w:val="2"/>
+  </w:num>
+  <w:num w:numId="4">
+    <w:abstractNumId w:val="3"/>
   </w:num>
 </w:numbering>
 </file>

</xml_diff>

<commit_message>
Commiting updated jinja addition and project tracker
</commit_message>
<xml_diff>
--- a/Ikura - Project Tracker.docx
+++ b/Ikura - Project Tracker.docx
@@ -66,15 +66,7 @@
         </w:numPr>
       </w:pPr>
       <w:r>
-        <w:t xml:space="preserve">Updated </w:t>
-      </w:r>
-      <w:proofErr w:type="spellStart"/>
-      <w:r>
-        <w:t>Trello</w:t>
-      </w:r>
-      <w:proofErr w:type="spellEnd"/>
-      <w:r>
-        <w:t xml:space="preserve"> board with project plan</w:t>
+        <w:t>Updated Trello board with project plan</w:t>
       </w:r>
     </w:p>
     <w:p>
@@ -197,15 +189,7 @@
         </w:numPr>
       </w:pPr>
       <w:r>
-        <w:t xml:space="preserve">Should we download bootstrap (not necessary </w:t>
-      </w:r>
-      <w:proofErr w:type="gramStart"/>
-      <w:r>
-        <w:t>atm.</w:t>
-      </w:r>
-      <w:proofErr w:type="gramEnd"/>
-      <w:r>
-        <w:t xml:space="preserve"> Only downside to the way I am doing this now is that I’d need to have internet access to show people my demo)</w:t>
+        <w:t>Should we download bootstrap (not necessary atm. Only downside to the way I am doing this now is that I’d need to have internet access to show people my demo)</w:t>
       </w:r>
     </w:p>
     <w:p>
@@ -400,11 +384,9 @@
           <w:numId w:val="1"/>
         </w:numPr>
       </w:pPr>
-      <w:proofErr w:type="gramStart"/>
       <w:r>
         <w:t>sanity</w:t>
       </w:r>
-      <w:proofErr w:type="gramEnd"/>
     </w:p>
     <w:p>
       <w:r>
@@ -420,39 +402,7 @@
         </w:numPr>
       </w:pPr>
       <w:r>
-        <w:t xml:space="preserve">Cannot push to </w:t>
-      </w:r>
-      <w:proofErr w:type="spellStart"/>
-      <w:r>
-        <w:t>github</w:t>
-      </w:r>
-      <w:proofErr w:type="spellEnd"/>
-      <w:r>
-        <w:t xml:space="preserve">. May have altered something in </w:t>
-      </w:r>
-      <w:proofErr w:type="spellStart"/>
-      <w:r>
-        <w:t>github</w:t>
-      </w:r>
-      <w:proofErr w:type="spellEnd"/>
-      <w:r>
-        <w:t xml:space="preserve"> prior to pushing (deleting the .</w:t>
-      </w:r>
-      <w:proofErr w:type="spellStart"/>
-      <w:r>
-        <w:t>pyc</w:t>
-      </w:r>
-      <w:proofErr w:type="spellEnd"/>
-      <w:r>
-        <w:t xml:space="preserve"> file in </w:t>
-      </w:r>
-      <w:proofErr w:type="spellStart"/>
-      <w:r>
-        <w:t>github</w:t>
-      </w:r>
-      <w:proofErr w:type="spellEnd"/>
-      <w:r>
-        <w:t>)</w:t>
+        <w:t>Cannot push to github. May have altered something in github prior to pushing (deleting the .pyc file in github)</w:t>
       </w:r>
     </w:p>
     <w:p>
@@ -673,13 +623,8 @@
         <w:t xml:space="preserve">homepage button take you </w:t>
       </w:r>
       <w:r>
-        <w:t xml:space="preserve">to login if </w:t>
-      </w:r>
-      <w:proofErr w:type="gramStart"/>
-      <w:r>
-        <w:t>session !=</w:t>
-      </w:r>
-      <w:proofErr w:type="gramEnd"/>
+        <w:t>to login if session !=</w:t>
+      </w:r>
     </w:p>
     <w:p>
       <w:pPr>
@@ -808,35 +753,20 @@
         </w:numPr>
       </w:pPr>
       <w:r>
-        <w:t xml:space="preserve">Question about my data model, </w:t>
-      </w:r>
-      <w:proofErr w:type="spellStart"/>
-      <w:proofErr w:type="gramStart"/>
-      <w:r>
-        <w:t>hw</w:t>
-      </w:r>
-      <w:proofErr w:type="spellEnd"/>
-      <w:proofErr w:type="gramEnd"/>
-      <w:r>
-        <w:t xml:space="preserve"> should I be storing the credit card inputs?</w:t>
-      </w:r>
-    </w:p>
-    <w:p>
-      <w:pPr>
-        <w:pStyle w:val="ListParagraph"/>
-        <w:numPr>
-          <w:ilvl w:val="0"/>
-          <w:numId w:val="1"/>
-        </w:numPr>
-      </w:pPr>
-      <w:r>
-        <w:t xml:space="preserve">How best to take data stored in database (Users, Cards, Values) and then do calculations in </w:t>
-      </w:r>
-      <w:proofErr w:type="spellStart"/>
-      <w:r>
-        <w:t>javascript</w:t>
-      </w:r>
-      <w:proofErr w:type="spellEnd"/>
+        <w:t>Question about my data model, hw should I be storing the credit card inputs?</w:t>
+      </w:r>
+    </w:p>
+    <w:p>
+      <w:pPr>
+        <w:pStyle w:val="ListParagraph"/>
+        <w:numPr>
+          <w:ilvl w:val="0"/>
+          <w:numId w:val="1"/>
+        </w:numPr>
+      </w:pPr>
+      <w:r>
+        <w:t>How best to take data stored in database (Users, Cards, Values) and then do calculations in javascript</w:t>
+      </w:r>
     </w:p>
     <w:p>
       <w:pPr>
@@ -878,13 +808,8 @@
         </w:numPr>
       </w:pPr>
       <w:r>
-        <w:t xml:space="preserve">Make homepage button take you to login if </w:t>
-      </w:r>
-      <w:proofErr w:type="gramStart"/>
-      <w:r>
-        <w:t>session !=</w:t>
-      </w:r>
-      <w:proofErr w:type="gramEnd"/>
+        <w:t>Make homepage button take you to login if session !=</w:t>
+      </w:r>
     </w:p>
     <w:p>
       <w:pPr>
@@ -955,13 +880,8 @@
         </w:numPr>
       </w:pPr>
       <w:r>
-        <w:t xml:space="preserve">Convert to </w:t>
-      </w:r>
-      <w:proofErr w:type="spellStart"/>
-      <w:r>
-        <w:t>PostgreSQL</w:t>
-      </w:r>
-      <w:proofErr w:type="spellEnd"/>
+        <w:t>Convert to PostgreSQL</w:t>
+      </w:r>
     </w:p>
     <w:p>
       <w:pPr>
@@ -1070,23 +990,7 @@
         </w:numPr>
       </w:pPr>
       <w:r>
-        <w:t xml:space="preserve">Figure out how to </w:t>
-      </w:r>
-      <w:proofErr w:type="gramStart"/>
-      <w:r>
-        <w:t>calculate  payment</w:t>
-      </w:r>
-      <w:proofErr w:type="gramEnd"/>
-      <w:r>
-        <w:t xml:space="preserve"> plan with set amount per month in….. (</w:t>
-      </w:r>
-      <w:proofErr w:type="gramStart"/>
-      <w:r>
-        <w:t>later</w:t>
-      </w:r>
-      <w:proofErr w:type="gramEnd"/>
-      <w:r>
-        <w:t>???)</w:t>
+        <w:t>Figure out how to calculate  payment plan with set amount per month in….. (later???)</w:t>
       </w:r>
     </w:p>
     <w:p>
@@ -1244,15 +1148,7 @@
         </w:numPr>
       </w:pPr>
       <w:r>
-        <w:t>Cards = {‘</w:t>
-      </w:r>
-      <w:proofErr w:type="spellStart"/>
-      <w:r>
-        <w:t>mastercard</w:t>
-      </w:r>
-      <w:proofErr w:type="spellEnd"/>
-      <w:r>
-        <w:t xml:space="preserve"> 12’: [100, 100, 94, 0], ‘visa 43’: [244, 198, 103, 0]}</w:t>
+        <w:t>Cards = {‘mastercard 12’: [100, 100, 94, 0], ‘visa 43’: [244, 198, 103, 0]}</w:t>
       </w:r>
     </w:p>
     <w:p>
@@ -1264,23 +1160,7 @@
         </w:numPr>
       </w:pPr>
       <w:r>
-        <w:t>Cards = [{name: ‘visa 34’, outstanding</w:t>
-      </w:r>
-      <w:proofErr w:type="gramStart"/>
-      <w:r>
-        <w:t>:1200</w:t>
-      </w:r>
-      <w:proofErr w:type="gramEnd"/>
-      <w:r>
-        <w:t xml:space="preserve">, </w:t>
-      </w:r>
-      <w:proofErr w:type="spellStart"/>
-      <w:r>
-        <w:t>minPayment</w:t>
-      </w:r>
-      <w:proofErr w:type="spellEnd"/>
-      <w:r>
-        <w:t>: 35}]</w:t>
+        <w:t>Cards = [{name: ‘visa 34’, outstanding:1200, minPayment: 35}]</w:t>
       </w:r>
     </w:p>
     <w:p/>
@@ -1327,40 +1207,19 @@
         </w:numPr>
       </w:pPr>
       <w:r>
-        <w:t xml:space="preserve">How </w:t>
-      </w:r>
-      <w:proofErr w:type="spellStart"/>
-      <w:r>
-        <w:t>javascript</w:t>
-      </w:r>
-      <w:proofErr w:type="spellEnd"/>
-      <w:r>
-        <w:t xml:space="preserve"> works.</w:t>
-      </w:r>
-    </w:p>
-    <w:p>
-      <w:pPr>
-        <w:pStyle w:val="ListParagraph"/>
-        <w:numPr>
-          <w:ilvl w:val="0"/>
-          <w:numId w:val="1"/>
-        </w:numPr>
-      </w:pPr>
-      <w:proofErr w:type="spellStart"/>
-      <w:r>
-        <w:t>Git</w:t>
-      </w:r>
-      <w:proofErr w:type="spellEnd"/>
-      <w:r>
-        <w:t xml:space="preserve"> commit and </w:t>
-      </w:r>
-      <w:proofErr w:type="spellStart"/>
-      <w:r>
-        <w:t>git</w:t>
-      </w:r>
-      <w:proofErr w:type="spellEnd"/>
-      <w:r>
-        <w:t xml:space="preserve"> push</w:t>
+        <w:t>How javascript works.</w:t>
+      </w:r>
+    </w:p>
+    <w:p>
+      <w:pPr>
+        <w:pStyle w:val="ListParagraph"/>
+        <w:numPr>
+          <w:ilvl w:val="0"/>
+          <w:numId w:val="1"/>
+        </w:numPr>
+      </w:pPr>
+      <w:r>
+        <w:t>Git commit and git push</w:t>
       </w:r>
     </w:p>
     <w:p>
@@ -1493,13 +1352,8 @@
         </w:numPr>
       </w:pPr>
       <w:r>
-        <w:t xml:space="preserve">I think it works but it is too big? Will need to remove all sample cards and then add in </w:t>
-      </w:r>
-      <w:proofErr w:type="gramStart"/>
-      <w:r>
-        <w:t>only  1</w:t>
-      </w:r>
-      <w:proofErr w:type="gramEnd"/>
+        <w:t>I think it works but it is too big? Will need to remove all sample cards and then add in only  1</w:t>
+      </w:r>
     </w:p>
     <w:p>
       <w:pPr>
@@ -1559,113 +1413,322 @@
       </w:pPr>
       <w:r>
         <w:t>Then more</w:t>
+      </w:r>
+    </w:p>
+    <w:p>
+      <w:pPr>
+        <w:pStyle w:val="ListParagraph"/>
+        <w:numPr>
+          <w:ilvl w:val="0"/>
+          <w:numId w:val="1"/>
+        </w:numPr>
+      </w:pPr>
+      <w:r>
+        <w:t>Convert calculations into JS</w:t>
+      </w:r>
+    </w:p>
+    <w:p>
+      <w:pPr>
+        <w:pStyle w:val="ListParagraph"/>
+        <w:numPr>
+          <w:ilvl w:val="1"/>
+          <w:numId w:val="1"/>
+        </w:numPr>
+      </w:pPr>
+      <w:r>
+        <w:t>Start thinking about how best to store all pieces of data for each step of the calculations (store as a dictionary)</w:t>
+      </w:r>
+    </w:p>
+    <w:p>
+      <w:pPr>
+        <w:pStyle w:val="ListParagraph"/>
+        <w:numPr>
+          <w:ilvl w:val="2"/>
+          <w:numId w:val="1"/>
+        </w:numPr>
+        <w:rPr>
+          <w:b/>
+        </w:rPr>
+      </w:pPr>
+      <w:r>
+        <w:rPr>
+          <w:b/>
+        </w:rPr>
+        <w:t>Cards = {‘mastercard 12’: [100, 100, 94, 0], ‘visa 43’: [244, 198, 103, 0]}</w:t>
+      </w:r>
+    </w:p>
+    <w:p>
+      <w:pPr>
+        <w:pStyle w:val="ListParagraph"/>
+        <w:numPr>
+          <w:ilvl w:val="2"/>
+          <w:numId w:val="1"/>
+        </w:numPr>
+      </w:pPr>
+      <w:r>
+        <w:t>Cards = [{name: ‘visa 34’, outstanding:1200, minPayment: 35}]</w:t>
+      </w:r>
+    </w:p>
+    <w:p>
+      <w:r>
+        <w:t>To do:</w:t>
+      </w:r>
+    </w:p>
+    <w:p>
+      <w:pPr>
+        <w:pStyle w:val="ListParagraph"/>
+        <w:numPr>
+          <w:ilvl w:val="1"/>
+          <w:numId w:val="1"/>
+        </w:numPr>
+      </w:pPr>
+      <w:r>
+        <w:t>JS inserted into web app</w:t>
+      </w:r>
+    </w:p>
+    <w:p>
+      <w:pPr>
+        <w:pStyle w:val="ListParagraph"/>
+        <w:numPr>
+          <w:ilvl w:val="1"/>
+          <w:numId w:val="1"/>
+        </w:numPr>
+      </w:pPr>
+      <w:r>
+        <w:t>Then store calculations into dashboard.html</w:t>
+      </w:r>
+    </w:p>
+    <w:p>
+      <w:r>
+        <w:t>Blocked on:</w:t>
+      </w:r>
+    </w:p>
+    <w:p>
+      <w:pPr>
+        <w:pStyle w:val="ListParagraph"/>
+        <w:numPr>
+          <w:ilvl w:val="0"/>
+          <w:numId w:val="5"/>
+        </w:numPr>
+      </w:pPr>
+      <w:r>
+        <w:t>Getting my info to compute</w:t>
+      </w:r>
+    </w:p>
+    <w:p/>
+    <w:p/>
+    <w:p>
+      <w:pPr>
+        <w:jc w:val="center"/>
+        <w:rPr>
+          <w:b/>
+        </w:rPr>
+      </w:pPr>
+      <w:r>
+        <w:rPr>
+          <w:b/>
+        </w:rPr>
+        <w:t>Week 2 -  Day 1</w:t>
+      </w:r>
+    </w:p>
+    <w:p>
+      <w:r>
+        <w:t>Done:</w:t>
+      </w:r>
+    </w:p>
+    <w:p>
+      <w:r>
+        <w:t>Working on:</w:t>
+      </w:r>
+    </w:p>
+    <w:p>
+      <w:pPr>
+        <w:pStyle w:val="ListParagraph"/>
+        <w:numPr>
+          <w:ilvl w:val="0"/>
+          <w:numId w:val="5"/>
+        </w:numPr>
+      </w:pPr>
+      <w:r>
+        <w:t xml:space="preserve">First do in python, </w:t>
+      </w:r>
+    </w:p>
+    <w:p>
+      <w:pPr>
+        <w:pStyle w:val="ListParagraph"/>
+        <w:numPr>
+          <w:ilvl w:val="1"/>
+          <w:numId w:val="5"/>
+        </w:numPr>
+      </w:pPr>
+      <w:r>
+        <w:t>Then two</w:t>
+      </w:r>
+    </w:p>
+    <w:p>
+      <w:pPr>
+        <w:pStyle w:val="ListParagraph"/>
+        <w:numPr>
+          <w:ilvl w:val="1"/>
+          <w:numId w:val="5"/>
+        </w:numPr>
+      </w:pPr>
+      <w:r>
+        <w:t>Then more</w:t>
+      </w:r>
+    </w:p>
+    <w:p>
+      <w:pPr>
+        <w:pStyle w:val="ListParagraph"/>
+        <w:numPr>
+          <w:ilvl w:val="0"/>
+          <w:numId w:val="5"/>
+        </w:numPr>
+      </w:pPr>
+      <w:r>
+        <w:t>Then will take that info and pass it into function calculations.py</w:t>
+      </w:r>
+    </w:p>
+    <w:p>
+      <w:pPr>
+        <w:pStyle w:val="ListParagraph"/>
+        <w:numPr>
+          <w:ilvl w:val="1"/>
+          <w:numId w:val="5"/>
+        </w:numPr>
+      </w:pPr>
+      <w:r>
+        <w:t>For each card in query, run function calculations.py</w:t>
+      </w:r>
+    </w:p>
+    <w:p>
+      <w:pPr>
+        <w:pStyle w:val="ListParagraph"/>
+        <w:numPr>
+          <w:ilvl w:val="1"/>
+          <w:numId w:val="5"/>
+        </w:numPr>
+      </w:pPr>
+      <w:r>
+        <w:t>I think it works but it is too big? Will need to remove all sample cards and then add in only  1</w:t>
+      </w:r>
+    </w:p>
+    <w:p>
+      <w:pPr>
+        <w:pStyle w:val="ListParagraph"/>
+        <w:numPr>
+          <w:ilvl w:val="2"/>
+          <w:numId w:val="5"/>
+        </w:numPr>
+      </w:pPr>
+      <w:r>
+        <w:t>Then 2</w:t>
+      </w:r>
+    </w:p>
+    <w:p>
+      <w:pPr>
+        <w:pStyle w:val="ListParagraph"/>
+        <w:numPr>
+          <w:ilvl w:val="2"/>
+          <w:numId w:val="5"/>
+        </w:numPr>
+      </w:pPr>
+      <w:r>
+        <w:t>Then 3</w:t>
+      </w:r>
+    </w:p>
+    <w:p>
+      <w:r>
+        <w:t>To do:</w:t>
+      </w:r>
+    </w:p>
+    <w:p>
+      <w:pPr>
+        <w:pStyle w:val="ListParagraph"/>
+        <w:numPr>
+          <w:ilvl w:val="0"/>
+          <w:numId w:val="5"/>
+        </w:numPr>
+      </w:pPr>
+      <w:r>
+        <w:t>Update my html and make sure classes and ids are properly labeled</w:t>
+      </w:r>
+    </w:p>
+    <w:p>
+      <w:pPr>
+        <w:pStyle w:val="ListParagraph"/>
+        <w:numPr>
+          <w:ilvl w:val="0"/>
+          <w:numId w:val="5"/>
+        </w:numPr>
+      </w:pPr>
+      <w:r>
+        <w:t>Get console to print out all of saved calculations</w:t>
+      </w:r>
+    </w:p>
+    <w:p>
+      <w:pPr>
+        <w:pStyle w:val="ListParagraph"/>
+        <w:numPr>
+          <w:ilvl w:val="1"/>
+          <w:numId w:val="5"/>
+        </w:numPr>
+      </w:pPr>
+      <w:r>
+        <w:t xml:space="preserve">Delete current records </w:t>
+      </w:r>
+    </w:p>
+    <w:p>
+      <w:pPr>
+        <w:pStyle w:val="ListParagraph"/>
+        <w:numPr>
+          <w:ilvl w:val="1"/>
+          <w:numId w:val="5"/>
+        </w:numPr>
+      </w:pPr>
+      <w:r>
+        <w:t>Add in only two cards – real examples from excel</w:t>
+      </w:r>
+    </w:p>
+    <w:p>
+      <w:pPr>
+        <w:pStyle w:val="ListParagraph"/>
+        <w:numPr>
+          <w:ilvl w:val="0"/>
+          <w:numId w:val="5"/>
+        </w:numPr>
+      </w:pPr>
+      <w:r>
+        <w:t>Get all info to display in dashboards</w:t>
+      </w:r>
+    </w:p>
+    <w:p>
+      <w:pPr>
+        <w:pStyle w:val="ListParagraph"/>
+        <w:numPr>
+          <w:ilvl w:val="0"/>
+          <w:numId w:val="5"/>
+        </w:numPr>
+      </w:pPr>
+      <w:r>
+        <w:t xml:space="preserve">start working on Javascript stuff. </w:t>
+      </w:r>
+    </w:p>
+    <w:p>
+      <w:pPr>
+        <w:pStyle w:val="ListParagraph"/>
+        <w:numPr>
+          <w:ilvl w:val="0"/>
+          <w:numId w:val="5"/>
+        </w:numPr>
+      </w:pPr>
+      <w:r>
+        <w:t>Make sure all functions have docstrings that say what they should do. Comment stuff!</w:t>
       </w:r>
       <w:bookmarkStart w:id="0" w:name="_GoBack"/>
       <w:bookmarkEnd w:id="0"/>
     </w:p>
     <w:p>
-      <w:pPr>
-        <w:pStyle w:val="ListParagraph"/>
-        <w:numPr>
-          <w:ilvl w:val="0"/>
-          <w:numId w:val="1"/>
-        </w:numPr>
-      </w:pPr>
-      <w:r>
-        <w:t>Convert calculations into JS</w:t>
-      </w:r>
-    </w:p>
-    <w:p>
-      <w:pPr>
-        <w:pStyle w:val="ListParagraph"/>
-        <w:numPr>
-          <w:ilvl w:val="1"/>
-          <w:numId w:val="1"/>
-        </w:numPr>
-      </w:pPr>
-      <w:r>
-        <w:t>Start thinking about how best to store all pieces of data for each step of the calculations (store as a dictionary)</w:t>
-      </w:r>
-    </w:p>
-    <w:p>
-      <w:pPr>
-        <w:pStyle w:val="ListParagraph"/>
-        <w:numPr>
-          <w:ilvl w:val="2"/>
-          <w:numId w:val="1"/>
-        </w:numPr>
-      </w:pPr>
-      <w:r>
-        <w:t>Cards = {‘</w:t>
-      </w:r>
-      <w:proofErr w:type="spellStart"/>
-      <w:r>
-        <w:t>mastercard</w:t>
-      </w:r>
-      <w:proofErr w:type="spellEnd"/>
-      <w:r>
-        <w:t xml:space="preserve"> 12’: [100, 100, 94, 0], ‘visa 43’: [244, 198, 103, 0]}</w:t>
-      </w:r>
-    </w:p>
-    <w:p>
-      <w:pPr>
-        <w:pStyle w:val="ListParagraph"/>
-        <w:numPr>
-          <w:ilvl w:val="2"/>
-          <w:numId w:val="1"/>
-        </w:numPr>
-      </w:pPr>
-      <w:r>
-        <w:t>Cards = [{name: ‘visa 34’, outstanding</w:t>
-      </w:r>
-      <w:proofErr w:type="gramStart"/>
-      <w:r>
-        <w:t>:1200</w:t>
-      </w:r>
-      <w:proofErr w:type="gramEnd"/>
-      <w:r>
-        <w:t xml:space="preserve">, </w:t>
-      </w:r>
-      <w:proofErr w:type="spellStart"/>
-      <w:r>
-        <w:t>minPayment</w:t>
-      </w:r>
-      <w:proofErr w:type="spellEnd"/>
-      <w:r>
-        <w:t>: 35}]</w:t>
-      </w:r>
-    </w:p>
-    <w:p/>
-    <w:p>
-      <w:r>
-        <w:t>To do:</w:t>
-      </w:r>
-    </w:p>
-    <w:p>
-      <w:pPr>
-        <w:pStyle w:val="ListParagraph"/>
-        <w:numPr>
-          <w:ilvl w:val="1"/>
-          <w:numId w:val="1"/>
-        </w:numPr>
-      </w:pPr>
-      <w:r>
-        <w:t>JS inserted into web app</w:t>
-      </w:r>
-    </w:p>
-    <w:p>
-      <w:pPr>
-        <w:pStyle w:val="ListParagraph"/>
-        <w:numPr>
-          <w:ilvl w:val="1"/>
-          <w:numId w:val="1"/>
-        </w:numPr>
-      </w:pPr>
-      <w:r>
-        <w:t>Then store calculations into dashboard.html</w:t>
-      </w:r>
-    </w:p>
-    <w:p>
       <w:r>
         <w:t>Blocked on:</w:t>
       </w:r>
@@ -1673,7 +1736,14 @@
     <w:p>
       <w:pPr>
         <w:pStyle w:val="ListParagraph"/>
-      </w:pPr>
+        <w:numPr>
+          <w:ilvl w:val="0"/>
+          <w:numId w:val="6"/>
+        </w:numPr>
+      </w:pPr>
+      <w:r>
+        <w:t>Getting my dictionary of users to display</w:t>
+      </w:r>
     </w:p>
     <w:sectPr>
       <w:headerReference w:type="default" r:id="rId8"/>
@@ -1731,13 +1801,8 @@
       <w:pStyle w:val="Header"/>
       <w:jc w:val="center"/>
     </w:pPr>
-    <w:proofErr w:type="spellStart"/>
     <w:r>
-      <w:t>Ikura</w:t>
-    </w:r>
-    <w:proofErr w:type="spellEnd"/>
-    <w:r>
-      <w:t xml:space="preserve"> – Project Tracker</w:t>
+      <w:t>Ikura – Project Tracker</w:t>
     </w:r>
   </w:p>
 </w:hdr>
@@ -1746,6 +1811,119 @@
 <file path=word/numbering.xml><?xml version="1.0" encoding="utf-8"?>
 <w:numbering xmlns:wpc="http://schemas.microsoft.com/office/word/2010/wordprocessingCanvas" xmlns:mo="http://schemas.microsoft.com/office/mac/office/2008/main" xmlns:mc="http://schemas.openxmlformats.org/markup-compatibility/2006" xmlns:mv="urn:schemas-microsoft-com:mac:vml" xmlns:o="urn:schemas-microsoft-com:office:office" xmlns:r="http://schemas.openxmlformats.org/officeDocument/2006/relationships" xmlns:m="http://schemas.openxmlformats.org/officeDocument/2006/math" xmlns:v="urn:schemas-microsoft-com:vml" xmlns:wp14="http://schemas.microsoft.com/office/word/2010/wordprocessingDrawing" xmlns:wp="http://schemas.openxmlformats.org/drawingml/2006/wordprocessingDrawing" xmlns:w10="urn:schemas-microsoft-com:office:word" xmlns:w="http://schemas.openxmlformats.org/wordprocessingml/2006/main" xmlns:w14="http://schemas.microsoft.com/office/word/2010/wordml" xmlns:wpg="http://schemas.microsoft.com/office/word/2010/wordprocessingGroup" xmlns:wpi="http://schemas.microsoft.com/office/word/2010/wordprocessingInk" xmlns:wne="http://schemas.microsoft.com/office/word/2006/wordml" xmlns:wps="http://schemas.microsoft.com/office/word/2010/wordprocessingShape" mc:Ignorable="w14 wp14">
   <w:abstractNum w:abstractNumId="0">
+    <w:nsid w:val="08973650"/>
+    <w:multiLevelType w:val="hybridMultilevel"/>
+    <w:tmpl w:val="4CD880DE"/>
+    <w:lvl w:ilvl="0" w:tplc="04090001">
+      <w:start w:val="1"/>
+      <w:numFmt w:val="bullet"/>
+      <w:lvlText w:val=""/>
+      <w:lvlJc w:val="left"/>
+      <w:pPr>
+        <w:ind w:left="1440" w:hanging="360"/>
+      </w:pPr>
+      <w:rPr>
+        <w:rFonts w:ascii="Symbol" w:hAnsi="Symbol" w:hint="default"/>
+      </w:rPr>
+    </w:lvl>
+    <w:lvl w:ilvl="1" w:tplc="04090003">
+      <w:start w:val="1"/>
+      <w:numFmt w:val="bullet"/>
+      <w:lvlText w:val="o"/>
+      <w:lvlJc w:val="left"/>
+      <w:pPr>
+        <w:ind w:left="2160" w:hanging="360"/>
+      </w:pPr>
+      <w:rPr>
+        <w:rFonts w:ascii="Courier New" w:hAnsi="Courier New" w:hint="default"/>
+      </w:rPr>
+    </w:lvl>
+    <w:lvl w:ilvl="2" w:tplc="04090005">
+      <w:start w:val="1"/>
+      <w:numFmt w:val="bullet"/>
+      <w:lvlText w:val=""/>
+      <w:lvlJc w:val="left"/>
+      <w:pPr>
+        <w:ind w:left="2880" w:hanging="360"/>
+      </w:pPr>
+      <w:rPr>
+        <w:rFonts w:ascii="Wingdings" w:hAnsi="Wingdings" w:hint="default"/>
+      </w:rPr>
+    </w:lvl>
+    <w:lvl w:ilvl="3" w:tplc="04090001" w:tentative="1">
+      <w:start w:val="1"/>
+      <w:numFmt w:val="bullet"/>
+      <w:lvlText w:val=""/>
+      <w:lvlJc w:val="left"/>
+      <w:pPr>
+        <w:ind w:left="3600" w:hanging="360"/>
+      </w:pPr>
+      <w:rPr>
+        <w:rFonts w:ascii="Symbol" w:hAnsi="Symbol" w:hint="default"/>
+      </w:rPr>
+    </w:lvl>
+    <w:lvl w:ilvl="4" w:tplc="04090003" w:tentative="1">
+      <w:start w:val="1"/>
+      <w:numFmt w:val="bullet"/>
+      <w:lvlText w:val="o"/>
+      <w:lvlJc w:val="left"/>
+      <w:pPr>
+        <w:ind w:left="4320" w:hanging="360"/>
+      </w:pPr>
+      <w:rPr>
+        <w:rFonts w:ascii="Courier New" w:hAnsi="Courier New" w:hint="default"/>
+      </w:rPr>
+    </w:lvl>
+    <w:lvl w:ilvl="5" w:tplc="04090005" w:tentative="1">
+      <w:start w:val="1"/>
+      <w:numFmt w:val="bullet"/>
+      <w:lvlText w:val=""/>
+      <w:lvlJc w:val="left"/>
+      <w:pPr>
+        <w:ind w:left="5040" w:hanging="360"/>
+      </w:pPr>
+      <w:rPr>
+        <w:rFonts w:ascii="Wingdings" w:hAnsi="Wingdings" w:hint="default"/>
+      </w:rPr>
+    </w:lvl>
+    <w:lvl w:ilvl="6" w:tplc="04090001" w:tentative="1">
+      <w:start w:val="1"/>
+      <w:numFmt w:val="bullet"/>
+      <w:lvlText w:val=""/>
+      <w:lvlJc w:val="left"/>
+      <w:pPr>
+        <w:ind w:left="5760" w:hanging="360"/>
+      </w:pPr>
+      <w:rPr>
+        <w:rFonts w:ascii="Symbol" w:hAnsi="Symbol" w:hint="default"/>
+      </w:rPr>
+    </w:lvl>
+    <w:lvl w:ilvl="7" w:tplc="04090003" w:tentative="1">
+      <w:start w:val="1"/>
+      <w:numFmt w:val="bullet"/>
+      <w:lvlText w:val="o"/>
+      <w:lvlJc w:val="left"/>
+      <w:pPr>
+        <w:ind w:left="6480" w:hanging="360"/>
+      </w:pPr>
+      <w:rPr>
+        <w:rFonts w:ascii="Courier New" w:hAnsi="Courier New" w:hint="default"/>
+      </w:rPr>
+    </w:lvl>
+    <w:lvl w:ilvl="8" w:tplc="04090005" w:tentative="1">
+      <w:start w:val="1"/>
+      <w:numFmt w:val="bullet"/>
+      <w:lvlText w:val=""/>
+      <w:lvlJc w:val="left"/>
+      <w:pPr>
+        <w:ind w:left="7200" w:hanging="360"/>
+      </w:pPr>
+      <w:rPr>
+        <w:rFonts w:ascii="Wingdings" w:hAnsi="Wingdings" w:hint="default"/>
+      </w:rPr>
+    </w:lvl>
+  </w:abstractNum>
+  <w:abstractNum w:abstractNumId="1">
     <w:nsid w:val="109E327D"/>
     <w:multiLevelType w:val="hybridMultilevel"/>
     <w:tmpl w:val="5B6E2804"/>
@@ -1858,7 +2036,7 @@
       </w:rPr>
     </w:lvl>
   </w:abstractNum>
-  <w:abstractNum w:abstractNumId="1">
+  <w:abstractNum w:abstractNumId="2">
     <w:nsid w:val="161C6FAD"/>
     <w:multiLevelType w:val="hybridMultilevel"/>
     <w:tmpl w:val="2168D900"/>
@@ -1971,7 +2149,7 @@
       </w:rPr>
     </w:lvl>
   </w:abstractNum>
-  <w:abstractNum w:abstractNumId="2">
+  <w:abstractNum w:abstractNumId="3">
     <w:nsid w:val="215C6F00"/>
     <w:multiLevelType w:val="hybridMultilevel"/>
     <w:tmpl w:val="45A2E3A4"/>
@@ -2057,7 +2235,120 @@
       </w:pPr>
     </w:lvl>
   </w:abstractNum>
-  <w:abstractNum w:abstractNumId="3">
+  <w:abstractNum w:abstractNumId="4">
+    <w:nsid w:val="6B8C3023"/>
+    <w:multiLevelType w:val="hybridMultilevel"/>
+    <w:tmpl w:val="BE42A546"/>
+    <w:lvl w:ilvl="0" w:tplc="04090001">
+      <w:start w:val="1"/>
+      <w:numFmt w:val="bullet"/>
+      <w:lvlText w:val=""/>
+      <w:lvlJc w:val="left"/>
+      <w:pPr>
+        <w:ind w:left="720" w:hanging="360"/>
+      </w:pPr>
+      <w:rPr>
+        <w:rFonts w:ascii="Symbol" w:hAnsi="Symbol" w:hint="default"/>
+      </w:rPr>
+    </w:lvl>
+    <w:lvl w:ilvl="1" w:tplc="04090003" w:tentative="1">
+      <w:start w:val="1"/>
+      <w:numFmt w:val="bullet"/>
+      <w:lvlText w:val="o"/>
+      <w:lvlJc w:val="left"/>
+      <w:pPr>
+        <w:ind w:left="1440" w:hanging="360"/>
+      </w:pPr>
+      <w:rPr>
+        <w:rFonts w:ascii="Courier New" w:hAnsi="Courier New" w:hint="default"/>
+      </w:rPr>
+    </w:lvl>
+    <w:lvl w:ilvl="2" w:tplc="04090005" w:tentative="1">
+      <w:start w:val="1"/>
+      <w:numFmt w:val="bullet"/>
+      <w:lvlText w:val=""/>
+      <w:lvlJc w:val="left"/>
+      <w:pPr>
+        <w:ind w:left="2160" w:hanging="360"/>
+      </w:pPr>
+      <w:rPr>
+        <w:rFonts w:ascii="Wingdings" w:hAnsi="Wingdings" w:hint="default"/>
+      </w:rPr>
+    </w:lvl>
+    <w:lvl w:ilvl="3" w:tplc="04090001" w:tentative="1">
+      <w:start w:val="1"/>
+      <w:numFmt w:val="bullet"/>
+      <w:lvlText w:val=""/>
+      <w:lvlJc w:val="left"/>
+      <w:pPr>
+        <w:ind w:left="2880" w:hanging="360"/>
+      </w:pPr>
+      <w:rPr>
+        <w:rFonts w:ascii="Symbol" w:hAnsi="Symbol" w:hint="default"/>
+      </w:rPr>
+    </w:lvl>
+    <w:lvl w:ilvl="4" w:tplc="04090003" w:tentative="1">
+      <w:start w:val="1"/>
+      <w:numFmt w:val="bullet"/>
+      <w:lvlText w:val="o"/>
+      <w:lvlJc w:val="left"/>
+      <w:pPr>
+        <w:ind w:left="3600" w:hanging="360"/>
+      </w:pPr>
+      <w:rPr>
+        <w:rFonts w:ascii="Courier New" w:hAnsi="Courier New" w:hint="default"/>
+      </w:rPr>
+    </w:lvl>
+    <w:lvl w:ilvl="5" w:tplc="04090005" w:tentative="1">
+      <w:start w:val="1"/>
+      <w:numFmt w:val="bullet"/>
+      <w:lvlText w:val=""/>
+      <w:lvlJc w:val="left"/>
+      <w:pPr>
+        <w:ind w:left="4320" w:hanging="360"/>
+      </w:pPr>
+      <w:rPr>
+        <w:rFonts w:ascii="Wingdings" w:hAnsi="Wingdings" w:hint="default"/>
+      </w:rPr>
+    </w:lvl>
+    <w:lvl w:ilvl="6" w:tplc="04090001" w:tentative="1">
+      <w:start w:val="1"/>
+      <w:numFmt w:val="bullet"/>
+      <w:lvlText w:val=""/>
+      <w:lvlJc w:val="left"/>
+      <w:pPr>
+        <w:ind w:left="5040" w:hanging="360"/>
+      </w:pPr>
+      <w:rPr>
+        <w:rFonts w:ascii="Symbol" w:hAnsi="Symbol" w:hint="default"/>
+      </w:rPr>
+    </w:lvl>
+    <w:lvl w:ilvl="7" w:tplc="04090003" w:tentative="1">
+      <w:start w:val="1"/>
+      <w:numFmt w:val="bullet"/>
+      <w:lvlText w:val="o"/>
+      <w:lvlJc w:val="left"/>
+      <w:pPr>
+        <w:ind w:left="5760" w:hanging="360"/>
+      </w:pPr>
+      <w:rPr>
+        <w:rFonts w:ascii="Courier New" w:hAnsi="Courier New" w:hint="default"/>
+      </w:rPr>
+    </w:lvl>
+    <w:lvl w:ilvl="8" w:tplc="04090005" w:tentative="1">
+      <w:start w:val="1"/>
+      <w:numFmt w:val="bullet"/>
+      <w:lvlText w:val=""/>
+      <w:lvlJc w:val="left"/>
+      <w:pPr>
+        <w:ind w:left="6480" w:hanging="360"/>
+      </w:pPr>
+      <w:rPr>
+        <w:rFonts w:ascii="Wingdings" w:hAnsi="Wingdings" w:hint="default"/>
+      </w:rPr>
+    </w:lvl>
+  </w:abstractNum>
+  <w:abstractNum w:abstractNumId="5">
     <w:nsid w:val="73391D87"/>
     <w:multiLevelType w:val="hybridMultilevel"/>
     <w:tmpl w:val="D64E031A"/>
@@ -2171,16 +2462,22 @@
     </w:lvl>
   </w:abstractNum>
   <w:num w:numId="1">
+    <w:abstractNumId w:val="2"/>
+  </w:num>
+  <w:num w:numId="2">
     <w:abstractNumId w:val="1"/>
   </w:num>
-  <w:num w:numId="2">
+  <w:num w:numId="3">
+    <w:abstractNumId w:val="3"/>
+  </w:num>
+  <w:num w:numId="4">
+    <w:abstractNumId w:val="5"/>
+  </w:num>
+  <w:num w:numId="5">
     <w:abstractNumId w:val="0"/>
   </w:num>
-  <w:num w:numId="3">
-    <w:abstractNumId w:val="2"/>
-  </w:num>
-  <w:num w:numId="4">
-    <w:abstractNumId w:val="3"/>
+  <w:num w:numId="6">
+    <w:abstractNumId w:val="4"/>
   </w:num>
 </w:numbering>
 </file>

</xml_diff>

<commit_message>
Successfully displayed dictionary of dictionaries on dashboard page. Working on D3 now.
</commit_message>
<xml_diff>
--- a/Ikura - Project Tracker.docx
+++ b/Ikura - Project Tracker.docx
@@ -1514,6 +1514,15 @@
       <w:r>
         <w:t>Getting my info to compute</w:t>
       </w:r>
+      <w:r>
+        <w:t xml:space="preserve"> (was problem with functions</w:t>
+      </w:r>
+      <w:r>
+        <w:t xml:space="preserve"> – see below</w:t>
+      </w:r>
+      <w:r>
+        <w:t>)</w:t>
+      </w:r>
     </w:p>
     <w:p/>
     <w:p/>
@@ -1537,11 +1546,6 @@
       </w:r>
     </w:p>
     <w:p>
-      <w:r>
-        <w:t>Working on:</w:t>
-      </w:r>
-    </w:p>
-    <w:p>
       <w:pPr>
         <w:pStyle w:val="ListParagraph"/>
         <w:numPr>
@@ -1549,6 +1553,9 @@
           <w:numId w:val="5"/>
         </w:numPr>
       </w:pPr>
+      <w:r>
+        <w:tab/>
+      </w:r>
       <w:r>
         <w:t xml:space="preserve">First do in python, </w:t>
       </w:r>
@@ -1638,11 +1645,6 @@
       </w:r>
     </w:p>
     <w:p>
-      <w:r>
-        <w:t>To do:</w:t>
-      </w:r>
-    </w:p>
-    <w:p>
       <w:pPr>
         <w:pStyle w:val="ListParagraph"/>
         <w:numPr>
@@ -1651,19 +1653,19 @@
         </w:numPr>
       </w:pPr>
       <w:r>
-        <w:t>Update my html and make sure classes and ids are properly labeled</w:t>
-      </w:r>
-    </w:p>
-    <w:p>
-      <w:pPr>
-        <w:pStyle w:val="ListParagraph"/>
-        <w:numPr>
-          <w:ilvl w:val="0"/>
+        <w:t>Get console to print out all of saved calculations</w:t>
+      </w:r>
+    </w:p>
+    <w:p>
+      <w:pPr>
+        <w:pStyle w:val="ListParagraph"/>
+        <w:numPr>
+          <w:ilvl w:val="1"/>
           <w:numId w:val="5"/>
         </w:numPr>
       </w:pPr>
       <w:r>
-        <w:t>Get console to print out all of saved calculations</w:t>
+        <w:t xml:space="preserve">Delete current records </w:t>
       </w:r>
     </w:p>
     <w:p>
@@ -1675,19 +1677,19 @@
         </w:numPr>
       </w:pPr>
       <w:r>
-        <w:t xml:space="preserve">Delete current records </w:t>
-      </w:r>
-    </w:p>
-    <w:p>
-      <w:pPr>
-        <w:pStyle w:val="ListParagraph"/>
-        <w:numPr>
-          <w:ilvl w:val="1"/>
+        <w:t>Add in only two cards – real examples from excel</w:t>
+      </w:r>
+    </w:p>
+    <w:p>
+      <w:pPr>
+        <w:pStyle w:val="ListParagraph"/>
+        <w:numPr>
+          <w:ilvl w:val="0"/>
           <w:numId w:val="5"/>
         </w:numPr>
       </w:pPr>
       <w:r>
-        <w:t>Add in only two cards – real examples from excel</w:t>
+        <w:t>Get all info to display in dashboards</w:t>
       </w:r>
     </w:p>
     <w:p>
@@ -1699,7 +1701,12 @@
         </w:numPr>
       </w:pPr>
       <w:r>
-        <w:t>Get all info to display in dashboards</w:t>
+        <w:t>Make sure all functions have docstrings that say what they should do. Comment stuff!</w:t>
+      </w:r>
+    </w:p>
+    <w:p>
+      <w:r>
+        <w:t>Working on:</w:t>
       </w:r>
     </w:p>
     <w:p>
@@ -1718,18 +1725,110 @@
       <w:pPr>
         <w:pStyle w:val="ListParagraph"/>
         <w:numPr>
-          <w:ilvl w:val="0"/>
+          <w:ilvl w:val="1"/>
           <w:numId w:val="5"/>
         </w:numPr>
       </w:pPr>
       <w:r>
-        <w:t>Make sure all functions have docstrings that say what they should do. Comment stuff!</w:t>
+        <w:t>Figure out how this all works with one another</w:t>
+      </w:r>
+    </w:p>
+    <w:p>
+      <w:pPr>
+        <w:pStyle w:val="ListParagraph"/>
+        <w:numPr>
+          <w:ilvl w:val="2"/>
+          <w:numId w:val="5"/>
+        </w:numPr>
+      </w:pPr>
+      <w:r>
+        <w:t>Javascript</w:t>
+      </w:r>
+    </w:p>
+    <w:p>
+      <w:pPr>
+        <w:pStyle w:val="ListParagraph"/>
+        <w:numPr>
+          <w:ilvl w:val="2"/>
+          <w:numId w:val="5"/>
+        </w:numPr>
+      </w:pPr>
+      <w:r>
+        <w:t>JQuery</w:t>
+      </w:r>
+    </w:p>
+    <w:p>
+      <w:pPr>
+        <w:pStyle w:val="ListParagraph"/>
+        <w:numPr>
+          <w:ilvl w:val="2"/>
+          <w:numId w:val="5"/>
+        </w:numPr>
+      </w:pPr>
+      <w:r>
+        <w:t>JSON</w:t>
+      </w:r>
+    </w:p>
+    <w:p>
+      <w:pPr>
+        <w:pStyle w:val="ListParagraph"/>
+        <w:numPr>
+          <w:ilvl w:val="2"/>
+          <w:numId w:val="5"/>
+        </w:numPr>
+      </w:pPr>
+      <w:r>
+        <w:t>AJAX</w:t>
+      </w:r>
+    </w:p>
+    <w:p>
+      <w:pPr>
+        <w:pStyle w:val="ListParagraph"/>
+        <w:numPr>
+          <w:ilvl w:val="2"/>
+          <w:numId w:val="5"/>
+        </w:numPr>
+      </w:pPr>
+      <w:r>
+        <w:t>Angular??</w:t>
+      </w:r>
+    </w:p>
+    <w:p>
+      <w:pPr>
+        <w:pStyle w:val="ListParagraph"/>
+        <w:numPr>
+          <w:ilvl w:val="1"/>
+          <w:numId w:val="5"/>
+        </w:numPr>
+      </w:pPr>
+      <w:r>
+        <w:t>D3 book</w:t>
       </w:r>
       <w:bookmarkStart w:id="0" w:name="_GoBack"/>
       <w:bookmarkEnd w:id="0"/>
     </w:p>
     <w:p>
       <w:r>
+        <w:t>To do:</w:t>
+      </w:r>
+    </w:p>
+    <w:p>
+      <w:pPr>
+        <w:pStyle w:val="ListParagraph"/>
+        <w:numPr>
+          <w:ilvl w:val="0"/>
+          <w:numId w:val="5"/>
+        </w:numPr>
+      </w:pPr>
+      <w:r>
+        <w:t>Update my html and make sure classes and ids are properly labeled</w:t>
+      </w:r>
+      <w:r>
+        <w:t xml:space="preserve"> (added to Trello)</w:t>
+      </w:r>
+    </w:p>
+    <w:p>
+      <w:r>
         <w:t>Blocked on:</w:t>
       </w:r>
     </w:p>
@@ -1743,6 +1842,18 @@
       </w:pPr>
       <w:r>
         <w:t>Getting my dictionary of users to display</w:t>
+      </w:r>
+      <w:r>
+        <w:t xml:space="preserve"> – </w:t>
+      </w:r>
+      <w:r>
+        <w:rPr>
+          <w:b/>
+        </w:rPr>
+        <w:t>resolved</w:t>
+      </w:r>
+      <w:r>
+        <w:t xml:space="preserve">: shouldn’t have nested functions within nested functions. Also needed to make sure apr was turned into a decimal for calculations. Wasn’t before. Now is. </w:t>
       </w:r>
     </w:p>
     <w:sectPr>

</xml_diff>

<commit_message>
Converted python dictionary into JSON. Been working on D3.js tutorial. Will continue and work on displaying dictionary on dashboard.
</commit_message>
<xml_diff>
--- a/Ikura - Project Tracker.docx
+++ b/Ikura - Project Tracker.docx
@@ -66,7 +66,15 @@
         </w:numPr>
       </w:pPr>
       <w:r>
-        <w:t>Updated Trello board with project plan</w:t>
+        <w:t xml:space="preserve">Updated </w:t>
+      </w:r>
+      <w:proofErr w:type="spellStart"/>
+      <w:r>
+        <w:t>Trello</w:t>
+      </w:r>
+      <w:proofErr w:type="spellEnd"/>
+      <w:r>
+        <w:t xml:space="preserve"> board with project plan</w:t>
       </w:r>
     </w:p>
     <w:p>
@@ -189,7 +197,15 @@
         </w:numPr>
       </w:pPr>
       <w:r>
-        <w:t>Should we download bootstrap (not necessary atm. Only downside to the way I am doing this now is that I’d need to have internet access to show people my demo)</w:t>
+        <w:t xml:space="preserve">Should we download bootstrap (not necessary </w:t>
+      </w:r>
+      <w:proofErr w:type="gramStart"/>
+      <w:r>
+        <w:t>atm.</w:t>
+      </w:r>
+      <w:proofErr w:type="gramEnd"/>
+      <w:r>
+        <w:t xml:space="preserve"> Only downside to the way I am doing this now is that I’d need to have internet access to show people my demo)</w:t>
       </w:r>
     </w:p>
     <w:p>
@@ -384,9 +400,11 @@
           <w:numId w:val="1"/>
         </w:numPr>
       </w:pPr>
+      <w:proofErr w:type="gramStart"/>
       <w:r>
         <w:t>sanity</w:t>
       </w:r>
+      <w:proofErr w:type="gramEnd"/>
     </w:p>
     <w:p>
       <w:r>
@@ -402,7 +420,39 @@
         </w:numPr>
       </w:pPr>
       <w:r>
-        <w:t>Cannot push to github. May have altered something in github prior to pushing (deleting the .pyc file in github)</w:t>
+        <w:t xml:space="preserve">Cannot push to </w:t>
+      </w:r>
+      <w:proofErr w:type="spellStart"/>
+      <w:r>
+        <w:t>github</w:t>
+      </w:r>
+      <w:proofErr w:type="spellEnd"/>
+      <w:r>
+        <w:t xml:space="preserve">. May have altered something in </w:t>
+      </w:r>
+      <w:proofErr w:type="spellStart"/>
+      <w:r>
+        <w:t>github</w:t>
+      </w:r>
+      <w:proofErr w:type="spellEnd"/>
+      <w:r>
+        <w:t xml:space="preserve"> prior to pushing (deleting the .</w:t>
+      </w:r>
+      <w:proofErr w:type="spellStart"/>
+      <w:r>
+        <w:t>pyc</w:t>
+      </w:r>
+      <w:proofErr w:type="spellEnd"/>
+      <w:r>
+        <w:t xml:space="preserve"> file in </w:t>
+      </w:r>
+      <w:proofErr w:type="spellStart"/>
+      <w:r>
+        <w:t>github</w:t>
+      </w:r>
+      <w:proofErr w:type="spellEnd"/>
+      <w:r>
+        <w:t>)</w:t>
       </w:r>
     </w:p>
     <w:p>
@@ -623,8 +673,13 @@
         <w:t xml:space="preserve">homepage button take you </w:t>
       </w:r>
       <w:r>
-        <w:t>to login if session !=</w:t>
-      </w:r>
+        <w:t xml:space="preserve">to login if </w:t>
+      </w:r>
+      <w:proofErr w:type="gramStart"/>
+      <w:r>
+        <w:t>session !=</w:t>
+      </w:r>
+      <w:proofErr w:type="gramEnd"/>
     </w:p>
     <w:p>
       <w:pPr>
@@ -753,20 +808,35 @@
         </w:numPr>
       </w:pPr>
       <w:r>
-        <w:t>Question about my data model, hw should I be storing the credit card inputs?</w:t>
-      </w:r>
-    </w:p>
-    <w:p>
-      <w:pPr>
-        <w:pStyle w:val="ListParagraph"/>
-        <w:numPr>
-          <w:ilvl w:val="0"/>
-          <w:numId w:val="1"/>
-        </w:numPr>
-      </w:pPr>
-      <w:r>
-        <w:t>How best to take data stored in database (Users, Cards, Values) and then do calculations in javascript</w:t>
-      </w:r>
+        <w:t xml:space="preserve">Question about my data model, </w:t>
+      </w:r>
+      <w:proofErr w:type="spellStart"/>
+      <w:proofErr w:type="gramStart"/>
+      <w:r>
+        <w:t>hw</w:t>
+      </w:r>
+      <w:proofErr w:type="spellEnd"/>
+      <w:proofErr w:type="gramEnd"/>
+      <w:r>
+        <w:t xml:space="preserve"> should I be storing the credit card inputs?</w:t>
+      </w:r>
+    </w:p>
+    <w:p>
+      <w:pPr>
+        <w:pStyle w:val="ListParagraph"/>
+        <w:numPr>
+          <w:ilvl w:val="0"/>
+          <w:numId w:val="1"/>
+        </w:numPr>
+      </w:pPr>
+      <w:r>
+        <w:t xml:space="preserve">How best to take data stored in database (Users, Cards, Values) and then do calculations in </w:t>
+      </w:r>
+      <w:proofErr w:type="spellStart"/>
+      <w:r>
+        <w:t>javascript</w:t>
+      </w:r>
+      <w:proofErr w:type="spellEnd"/>
     </w:p>
     <w:p>
       <w:pPr>
@@ -808,8 +878,13 @@
         </w:numPr>
       </w:pPr>
       <w:r>
-        <w:t>Make homepage button take you to login if session !=</w:t>
-      </w:r>
+        <w:t xml:space="preserve">Make homepage button take you to login if </w:t>
+      </w:r>
+      <w:proofErr w:type="gramStart"/>
+      <w:r>
+        <w:t>session !=</w:t>
+      </w:r>
+      <w:proofErr w:type="gramEnd"/>
     </w:p>
     <w:p>
       <w:pPr>
@@ -880,8 +955,13 @@
         </w:numPr>
       </w:pPr>
       <w:r>
-        <w:t>Convert to PostgreSQL</w:t>
-      </w:r>
+        <w:t xml:space="preserve">Convert to </w:t>
+      </w:r>
+      <w:proofErr w:type="spellStart"/>
+      <w:r>
+        <w:t>PostgreSQL</w:t>
+      </w:r>
+      <w:proofErr w:type="spellEnd"/>
     </w:p>
     <w:p>
       <w:pPr>
@@ -990,7 +1070,23 @@
         </w:numPr>
       </w:pPr>
       <w:r>
-        <w:t>Figure out how to calculate  payment plan with set amount per month in….. (later???)</w:t>
+        <w:t xml:space="preserve">Figure out how to </w:t>
+      </w:r>
+      <w:proofErr w:type="gramStart"/>
+      <w:r>
+        <w:t>calculate  payment</w:t>
+      </w:r>
+      <w:proofErr w:type="gramEnd"/>
+      <w:r>
+        <w:t xml:space="preserve"> plan with set amount per month in….. (</w:t>
+      </w:r>
+      <w:proofErr w:type="gramStart"/>
+      <w:r>
+        <w:t>later</w:t>
+      </w:r>
+      <w:proofErr w:type="gramEnd"/>
+      <w:r>
+        <w:t>???)</w:t>
       </w:r>
     </w:p>
     <w:p>
@@ -1148,7 +1244,15 @@
         </w:numPr>
       </w:pPr>
       <w:r>
-        <w:t>Cards = {‘mastercard 12’: [100, 100, 94, 0], ‘visa 43’: [244, 198, 103, 0]}</w:t>
+        <w:t>Cards = {‘</w:t>
+      </w:r>
+      <w:proofErr w:type="spellStart"/>
+      <w:r>
+        <w:t>mastercard</w:t>
+      </w:r>
+      <w:proofErr w:type="spellEnd"/>
+      <w:r>
+        <w:t xml:space="preserve"> 12’: [100, 100, 94, 0], ‘visa 43’: [244, 198, 103, 0]}</w:t>
       </w:r>
     </w:p>
     <w:p>
@@ -1160,7 +1264,23 @@
         </w:numPr>
       </w:pPr>
       <w:r>
-        <w:t>Cards = [{name: ‘visa 34’, outstanding:1200, minPayment: 35}]</w:t>
+        <w:t>Cards = [{name: ‘visa 34’, outstanding</w:t>
+      </w:r>
+      <w:proofErr w:type="gramStart"/>
+      <w:r>
+        <w:t>:1200</w:t>
+      </w:r>
+      <w:proofErr w:type="gramEnd"/>
+      <w:r>
+        <w:t xml:space="preserve">, </w:t>
+      </w:r>
+      <w:proofErr w:type="spellStart"/>
+      <w:r>
+        <w:t>minPayment</w:t>
+      </w:r>
+      <w:proofErr w:type="spellEnd"/>
+      <w:r>
+        <w:t>: 35}]</w:t>
       </w:r>
     </w:p>
     <w:p/>
@@ -1207,19 +1327,40 @@
         </w:numPr>
       </w:pPr>
       <w:r>
-        <w:t>How javascript works.</w:t>
-      </w:r>
-    </w:p>
-    <w:p>
-      <w:pPr>
-        <w:pStyle w:val="ListParagraph"/>
-        <w:numPr>
-          <w:ilvl w:val="0"/>
-          <w:numId w:val="1"/>
-        </w:numPr>
-      </w:pPr>
-      <w:r>
-        <w:t>Git commit and git push</w:t>
+        <w:t xml:space="preserve">How </w:t>
+      </w:r>
+      <w:proofErr w:type="spellStart"/>
+      <w:r>
+        <w:t>javascript</w:t>
+      </w:r>
+      <w:proofErr w:type="spellEnd"/>
+      <w:r>
+        <w:t xml:space="preserve"> works.</w:t>
+      </w:r>
+    </w:p>
+    <w:p>
+      <w:pPr>
+        <w:pStyle w:val="ListParagraph"/>
+        <w:numPr>
+          <w:ilvl w:val="0"/>
+          <w:numId w:val="1"/>
+        </w:numPr>
+      </w:pPr>
+      <w:proofErr w:type="spellStart"/>
+      <w:r>
+        <w:t>Git</w:t>
+      </w:r>
+      <w:proofErr w:type="spellEnd"/>
+      <w:r>
+        <w:t xml:space="preserve"> commit and </w:t>
+      </w:r>
+      <w:proofErr w:type="spellStart"/>
+      <w:r>
+        <w:t>git</w:t>
+      </w:r>
+      <w:proofErr w:type="spellEnd"/>
+      <w:r>
+        <w:t xml:space="preserve"> push</w:t>
       </w:r>
     </w:p>
     <w:p>
@@ -1352,8 +1493,13 @@
         </w:numPr>
       </w:pPr>
       <w:r>
-        <w:t>I think it works but it is too big? Will need to remove all sample cards and then add in only  1</w:t>
-      </w:r>
+        <w:t xml:space="preserve">I think it works but it is too big? Will need to remove all sample cards and then add in </w:t>
+      </w:r>
+      <w:proofErr w:type="gramStart"/>
+      <w:r>
+        <w:t>only  1</w:t>
+      </w:r>
+      <w:proofErr w:type="gramEnd"/>
     </w:p>
     <w:p>
       <w:pPr>
@@ -1454,7 +1600,21 @@
         <w:rPr>
           <w:b/>
         </w:rPr>
-        <w:t>Cards = {‘mastercard 12’: [100, 100, 94, 0], ‘visa 43’: [244, 198, 103, 0]}</w:t>
+        <w:t>Cards = {‘</w:t>
+      </w:r>
+      <w:proofErr w:type="spellStart"/>
+      <w:r>
+        <w:rPr>
+          <w:b/>
+        </w:rPr>
+        <w:t>mastercard</w:t>
+      </w:r>
+      <w:proofErr w:type="spellEnd"/>
+      <w:r>
+        <w:rPr>
+          <w:b/>
+        </w:rPr>
+        <w:t xml:space="preserve"> 12’: [100, 100, 94, 0], ‘visa 43’: [244, 198, 103, 0]}</w:t>
       </w:r>
     </w:p>
     <w:p>
@@ -1466,7 +1626,23 @@
         </w:numPr>
       </w:pPr>
       <w:r>
-        <w:t>Cards = [{name: ‘visa 34’, outstanding:1200, minPayment: 35}]</w:t>
+        <w:t>Cards = [{name: ‘visa 34’, outstanding</w:t>
+      </w:r>
+      <w:proofErr w:type="gramStart"/>
+      <w:r>
+        <w:t>:1200</w:t>
+      </w:r>
+      <w:proofErr w:type="gramEnd"/>
+      <w:r>
+        <w:t xml:space="preserve">, </w:t>
+      </w:r>
+      <w:proofErr w:type="spellStart"/>
+      <w:r>
+        <w:t>minPayment</w:t>
+      </w:r>
+      <w:proofErr w:type="spellEnd"/>
+      <w:r>
+        <w:t>: 35}]</w:t>
       </w:r>
     </w:p>
     <w:p>
@@ -1537,7 +1713,21 @@
         <w:rPr>
           <w:b/>
         </w:rPr>
-        <w:t>Week 2 -  Day 1</w:t>
+        <w:t xml:space="preserve">Week 2 </w:t>
+      </w:r>
+      <w:proofErr w:type="gramStart"/>
+      <w:r>
+        <w:rPr>
+          <w:b/>
+        </w:rPr>
+        <w:t>-  Day</w:t>
+      </w:r>
+      <w:proofErr w:type="gramEnd"/>
+      <w:r>
+        <w:rPr>
+          <w:b/>
+        </w:rPr>
+        <w:t xml:space="preserve"> 1</w:t>
       </w:r>
     </w:p>
     <w:p>
@@ -1555,8 +1745,6 @@
       </w:pPr>
       <w:r>
         <w:tab/>
-      </w:r>
-      <w:r>
         <w:t xml:space="preserve">First do in python, </w:t>
       </w:r>
     </w:p>
@@ -1617,8 +1805,13 @@
         </w:numPr>
       </w:pPr>
       <w:r>
-        <w:t>I think it works but it is too big? Will need to remove all sample cards and then add in only  1</w:t>
-      </w:r>
+        <w:t xml:space="preserve">I think it works but it is too big? Will need to remove all sample cards and then add in </w:t>
+      </w:r>
+      <w:proofErr w:type="gramStart"/>
+      <w:r>
+        <w:t>only  1</w:t>
+      </w:r>
+      <w:proofErr w:type="gramEnd"/>
     </w:p>
     <w:p>
       <w:pPr>
@@ -1701,7 +1894,15 @@
         </w:numPr>
       </w:pPr>
       <w:r>
-        <w:t>Make sure all functions have docstrings that say what they should do. Comment stuff!</w:t>
+        <w:t xml:space="preserve">Make sure all functions have </w:t>
+      </w:r>
+      <w:proofErr w:type="spellStart"/>
+      <w:r>
+        <w:t>docstrings</w:t>
+      </w:r>
+      <w:proofErr w:type="spellEnd"/>
+      <w:r>
+        <w:t xml:space="preserve"> that say what they should do. Comment stuff!</w:t>
       </w:r>
     </w:p>
     <w:p>
@@ -1717,8 +1918,21 @@
           <w:numId w:val="5"/>
         </w:numPr>
       </w:pPr>
-      <w:r>
-        <w:t xml:space="preserve">start working on Javascript stuff. </w:t>
+      <w:proofErr w:type="gramStart"/>
+      <w:r>
+        <w:t>start</w:t>
+      </w:r>
+      <w:proofErr w:type="gramEnd"/>
+      <w:r>
+        <w:t xml:space="preserve"> working on </w:t>
+      </w:r>
+      <w:proofErr w:type="spellStart"/>
+      <w:r>
+        <w:t>Javascript</w:t>
+      </w:r>
+      <w:proofErr w:type="spellEnd"/>
+      <w:r>
+        <w:t xml:space="preserve"> stuff. </w:t>
       </w:r>
     </w:p>
     <w:p>
@@ -1741,9 +1955,11 @@
           <w:numId w:val="5"/>
         </w:numPr>
       </w:pPr>
+      <w:proofErr w:type="spellStart"/>
       <w:r>
         <w:t>Javascript</w:t>
       </w:r>
+      <w:proofErr w:type="spellEnd"/>
     </w:p>
     <w:p>
       <w:pPr>
@@ -1753,9 +1969,11 @@
           <w:numId w:val="5"/>
         </w:numPr>
       </w:pPr>
+      <w:proofErr w:type="spellStart"/>
       <w:r>
         <w:t>JQuery</w:t>
       </w:r>
+      <w:proofErr w:type="spellEnd"/>
     </w:p>
     <w:p>
       <w:pPr>
@@ -1804,8 +2022,6 @@
       <w:r>
         <w:t>D3 book</w:t>
       </w:r>
-      <w:bookmarkStart w:id="0" w:name="_GoBack"/>
-      <w:bookmarkEnd w:id="0"/>
     </w:p>
     <w:p>
       <w:r>
@@ -1824,7 +2040,15 @@
         <w:t>Update my html and make sure classes and ids are properly labeled</w:t>
       </w:r>
       <w:r>
-        <w:t xml:space="preserve"> (added to Trello)</w:t>
+        <w:t xml:space="preserve"> (added to </w:t>
+      </w:r>
+      <w:proofErr w:type="spellStart"/>
+      <w:r>
+        <w:t>Trello</w:t>
+      </w:r>
+      <w:proofErr w:type="spellEnd"/>
+      <w:r>
+        <w:t>)</w:t>
       </w:r>
     </w:p>
     <w:p>
@@ -1853,8 +2077,220 @@
         <w:t>resolved</w:t>
       </w:r>
       <w:r>
-        <w:t xml:space="preserve">: shouldn’t have nested functions within nested functions. Also needed to make sure apr was turned into a decimal for calculations. Wasn’t before. Now is. </w:t>
-      </w:r>
+        <w:t xml:space="preserve">: shouldn’t have nested functions within nested functions. Also needed to make sure </w:t>
+      </w:r>
+      <w:proofErr w:type="spellStart"/>
+      <w:r>
+        <w:t>apr</w:t>
+      </w:r>
+      <w:proofErr w:type="spellEnd"/>
+      <w:r>
+        <w:t xml:space="preserve"> was turned into a decimal for calculations. Wasn’t before. Now is. </w:t>
+      </w:r>
+    </w:p>
+    <w:p>
+      <w:pPr>
+        <w:ind w:left="360"/>
+        <w:jc w:val="center"/>
+        <w:rPr>
+          <w:b/>
+        </w:rPr>
+      </w:pPr>
+    </w:p>
+    <w:p>
+      <w:pPr>
+        <w:ind w:left="360"/>
+        <w:jc w:val="center"/>
+        <w:rPr>
+          <w:b/>
+        </w:rPr>
+      </w:pPr>
+      <w:r>
+        <w:rPr>
+          <w:b/>
+        </w:rPr>
+        <w:t xml:space="preserve">Week 2 </w:t>
+      </w:r>
+      <w:proofErr w:type="gramStart"/>
+      <w:r>
+        <w:rPr>
+          <w:b/>
+        </w:rPr>
+        <w:t>-  Day</w:t>
+      </w:r>
+      <w:proofErr w:type="gramEnd"/>
+      <w:r>
+        <w:rPr>
+          <w:b/>
+        </w:rPr>
+        <w:t xml:space="preserve"> 2</w:t>
+      </w:r>
+    </w:p>
+    <w:p>
+      <w:pPr>
+        <w:ind w:left="360"/>
+      </w:pPr>
+    </w:p>
+    <w:p>
+      <w:r>
+        <w:t>Done:</w:t>
+      </w:r>
+    </w:p>
+    <w:p>
+      <w:pPr>
+        <w:pStyle w:val="ListParagraph"/>
+        <w:numPr>
+          <w:ilvl w:val="0"/>
+          <w:numId w:val="6"/>
+        </w:numPr>
+      </w:pPr>
+      <w:r>
+        <w:t xml:space="preserve">Figure out why D3 stuff isn’t working on </w:t>
+      </w:r>
+      <w:proofErr w:type="spellStart"/>
+      <w:r>
+        <w:t>ikura</w:t>
+      </w:r>
+      <w:proofErr w:type="spellEnd"/>
+      <w:r>
+        <w:t xml:space="preserve"> site</w:t>
+      </w:r>
+    </w:p>
+    <w:p>
+      <w:pPr>
+        <w:pStyle w:val="ListParagraph"/>
+        <w:numPr>
+          <w:ilvl w:val="0"/>
+          <w:numId w:val="6"/>
+        </w:numPr>
+      </w:pPr>
+      <w:r>
+        <w:t>Continue going through tutorial</w:t>
+      </w:r>
+    </w:p>
+    <w:p>
+      <w:pPr>
+        <w:pStyle w:val="ListParagraph"/>
+        <w:numPr>
+          <w:ilvl w:val="0"/>
+          <w:numId w:val="6"/>
+        </w:numPr>
+      </w:pPr>
+      <w:r>
+        <w:t>Figure out how to translate python calculations.py into JSON</w:t>
+      </w:r>
+    </w:p>
+    <w:p>
+      <w:pPr>
+        <w:pStyle w:val="ListParagraph"/>
+        <w:numPr>
+          <w:ilvl w:val="0"/>
+          <w:numId w:val="6"/>
+        </w:numPr>
+      </w:pPr>
+    </w:p>
+    <w:p/>
+    <w:p>
+      <w:r>
+        <w:t>Working on:</w:t>
+      </w:r>
+    </w:p>
+    <w:p>
+      <w:pPr>
+        <w:pStyle w:val="ListParagraph"/>
+        <w:numPr>
+          <w:ilvl w:val="0"/>
+          <w:numId w:val="6"/>
+        </w:numPr>
+      </w:pPr>
+      <w:r>
+        <w:t>Continue going through tutorial</w:t>
+      </w:r>
+    </w:p>
+    <w:p>
+      <w:r>
+        <w:t>To do:</w:t>
+      </w:r>
+    </w:p>
+    <w:p>
+      <w:pPr>
+        <w:pStyle w:val="ListParagraph"/>
+        <w:numPr>
+          <w:ilvl w:val="0"/>
+          <w:numId w:val="6"/>
+        </w:numPr>
+      </w:pPr>
+      <w:r>
+        <w:t xml:space="preserve">Display card payment info </w:t>
+      </w:r>
+      <w:proofErr w:type="gramStart"/>
+      <w:r>
+        <w:t>on  dashboard.html</w:t>
+      </w:r>
+      <w:proofErr w:type="gramEnd"/>
+      <w:r>
+        <w:t xml:space="preserve"> broken down into monthly payments</w:t>
+      </w:r>
+    </w:p>
+    <w:p>
+      <w:pPr>
+        <w:pStyle w:val="ListParagraph"/>
+        <w:numPr>
+          <w:ilvl w:val="0"/>
+          <w:numId w:val="6"/>
+        </w:numPr>
+      </w:pPr>
+      <w:r>
+        <w:t xml:space="preserve">Get other API developer accounts just in case </w:t>
+      </w:r>
+      <w:r>
+        <w:sym w:font="Wingdings" w:char="F04A"/>
+      </w:r>
+    </w:p>
+    <w:p>
+      <w:pPr>
+        <w:pStyle w:val="ListParagraph"/>
+        <w:numPr>
+          <w:ilvl w:val="0"/>
+          <w:numId w:val="6"/>
+        </w:numPr>
+      </w:pPr>
+      <w:r>
+        <w:t xml:space="preserve">Going to need to get my data from JSON and have value pairs – for each amount + </w:t>
+      </w:r>
+      <w:proofErr w:type="spellStart"/>
+      <w:r>
+        <w:t>int</w:t>
+      </w:r>
+      <w:proofErr w:type="spellEnd"/>
+      <w:r>
+        <w:t xml:space="preserve"> rate </w:t>
+      </w:r>
+      <w:proofErr w:type="spellStart"/>
+      <w:r>
+        <w:t>etc</w:t>
+      </w:r>
+      <w:proofErr w:type="spellEnd"/>
+      <w:r>
+        <w:t>, need to set it to a month variable too. Example Jan pay 100$ = (1, 100) then (2,100)…</w:t>
+      </w:r>
+    </w:p>
+    <w:p>
+      <w:bookmarkStart w:id="0" w:name="_GoBack"/>
+      <w:bookmarkEnd w:id="0"/>
+    </w:p>
+    <w:p>
+      <w:r>
+        <w:t>Blocked on:</w:t>
+      </w:r>
+    </w:p>
+    <w:p/>
+    <w:p>
+      <w:pPr>
+        <w:rPr>
+          <w:b/>
+        </w:rPr>
+      </w:pPr>
     </w:p>
     <w:sectPr>
       <w:headerReference w:type="default" r:id="rId8"/>
@@ -1912,8 +2348,13 @@
       <w:pStyle w:val="Header"/>
       <w:jc w:val="center"/>
     </w:pPr>
+    <w:proofErr w:type="spellStart"/>
     <w:r>
-      <w:t>Ikura – Project Tracker</w:t>
+      <w:t>Ikura</w:t>
+    </w:r>
+    <w:proofErr w:type="spellEnd"/>
+    <w:r>
+      <w:t xml:space="preserve"> – Project Tracker</w:t>
     </w:r>
   </w:p>
 </w:hdr>
@@ -2349,7 +2790,7 @@
   <w:abstractNum w:abstractNumId="4">
     <w:nsid w:val="6B8C3023"/>
     <w:multiLevelType w:val="hybridMultilevel"/>
-    <w:tmpl w:val="BE42A546"/>
+    <w:tmpl w:val="F0B02B2C"/>
     <w:lvl w:ilvl="0" w:tplc="04090001">
       <w:start w:val="1"/>
       <w:numFmt w:val="bullet"/>
@@ -2362,7 +2803,7 @@
         <w:rFonts w:ascii="Symbol" w:hAnsi="Symbol" w:hint="default"/>
       </w:rPr>
     </w:lvl>
-    <w:lvl w:ilvl="1" w:tplc="04090003" w:tentative="1">
+    <w:lvl w:ilvl="1" w:tplc="04090003">
       <w:start w:val="1"/>
       <w:numFmt w:val="bullet"/>
       <w:lvlText w:val="o"/>

</xml_diff>

<commit_message>
Working through D3 tutorial and also restructuring my dictionary data to pass into D3 and display on dashboard.
</commit_message>
<xml_diff>
--- a/Ikura - Project Tracker.docx
+++ b/Ikura - Project Tracker.docx
@@ -66,15 +66,7 @@
         </w:numPr>
       </w:pPr>
       <w:r>
-        <w:t xml:space="preserve">Updated </w:t>
-      </w:r>
-      <w:proofErr w:type="spellStart"/>
-      <w:r>
-        <w:t>Trello</w:t>
-      </w:r>
-      <w:proofErr w:type="spellEnd"/>
-      <w:r>
-        <w:t xml:space="preserve"> board with project plan</w:t>
+        <w:t>Updated Trello board with project plan</w:t>
       </w:r>
     </w:p>
     <w:p>
@@ -197,15 +189,7 @@
         </w:numPr>
       </w:pPr>
       <w:r>
-        <w:t xml:space="preserve">Should we download bootstrap (not necessary </w:t>
-      </w:r>
-      <w:proofErr w:type="gramStart"/>
-      <w:r>
-        <w:t>atm.</w:t>
-      </w:r>
-      <w:proofErr w:type="gramEnd"/>
-      <w:r>
-        <w:t xml:space="preserve"> Only downside to the way I am doing this now is that I’d need to have internet access to show people my demo)</w:t>
+        <w:t>Should we download bootstrap (not necessary atm. Only downside to the way I am doing this now is that I’d need to have internet access to show people my demo)</w:t>
       </w:r>
     </w:p>
     <w:p>
@@ -400,11 +384,9 @@
           <w:numId w:val="1"/>
         </w:numPr>
       </w:pPr>
-      <w:proofErr w:type="gramStart"/>
       <w:r>
         <w:t>sanity</w:t>
       </w:r>
-      <w:proofErr w:type="gramEnd"/>
     </w:p>
     <w:p>
       <w:r>
@@ -420,39 +402,7 @@
         </w:numPr>
       </w:pPr>
       <w:r>
-        <w:t xml:space="preserve">Cannot push to </w:t>
-      </w:r>
-      <w:proofErr w:type="spellStart"/>
-      <w:r>
-        <w:t>github</w:t>
-      </w:r>
-      <w:proofErr w:type="spellEnd"/>
-      <w:r>
-        <w:t xml:space="preserve">. May have altered something in </w:t>
-      </w:r>
-      <w:proofErr w:type="spellStart"/>
-      <w:r>
-        <w:t>github</w:t>
-      </w:r>
-      <w:proofErr w:type="spellEnd"/>
-      <w:r>
-        <w:t xml:space="preserve"> prior to pushing (deleting the .</w:t>
-      </w:r>
-      <w:proofErr w:type="spellStart"/>
-      <w:r>
-        <w:t>pyc</w:t>
-      </w:r>
-      <w:proofErr w:type="spellEnd"/>
-      <w:r>
-        <w:t xml:space="preserve"> file in </w:t>
-      </w:r>
-      <w:proofErr w:type="spellStart"/>
-      <w:r>
-        <w:t>github</w:t>
-      </w:r>
-      <w:proofErr w:type="spellEnd"/>
-      <w:r>
-        <w:t>)</w:t>
+        <w:t>Cannot push to github. May have altered something in github prior to pushing (deleting the .pyc file in github)</w:t>
       </w:r>
     </w:p>
     <w:p>
@@ -673,13 +623,8 @@
         <w:t xml:space="preserve">homepage button take you </w:t>
       </w:r>
       <w:r>
-        <w:t xml:space="preserve">to login if </w:t>
-      </w:r>
-      <w:proofErr w:type="gramStart"/>
-      <w:r>
-        <w:t>session !=</w:t>
-      </w:r>
-      <w:proofErr w:type="gramEnd"/>
+        <w:t>to login if session !=</w:t>
+      </w:r>
     </w:p>
     <w:p>
       <w:pPr>
@@ -808,35 +753,20 @@
         </w:numPr>
       </w:pPr>
       <w:r>
-        <w:t xml:space="preserve">Question about my data model, </w:t>
-      </w:r>
-      <w:proofErr w:type="spellStart"/>
-      <w:proofErr w:type="gramStart"/>
-      <w:r>
-        <w:t>hw</w:t>
-      </w:r>
-      <w:proofErr w:type="spellEnd"/>
-      <w:proofErr w:type="gramEnd"/>
-      <w:r>
-        <w:t xml:space="preserve"> should I be storing the credit card inputs?</w:t>
-      </w:r>
-    </w:p>
-    <w:p>
-      <w:pPr>
-        <w:pStyle w:val="ListParagraph"/>
-        <w:numPr>
-          <w:ilvl w:val="0"/>
-          <w:numId w:val="1"/>
-        </w:numPr>
-      </w:pPr>
-      <w:r>
-        <w:t xml:space="preserve">How best to take data stored in database (Users, Cards, Values) and then do calculations in </w:t>
-      </w:r>
-      <w:proofErr w:type="spellStart"/>
-      <w:r>
-        <w:t>javascript</w:t>
-      </w:r>
-      <w:proofErr w:type="spellEnd"/>
+        <w:t>Question about my data model, hw should I be storing the credit card inputs?</w:t>
+      </w:r>
+    </w:p>
+    <w:p>
+      <w:pPr>
+        <w:pStyle w:val="ListParagraph"/>
+        <w:numPr>
+          <w:ilvl w:val="0"/>
+          <w:numId w:val="1"/>
+        </w:numPr>
+      </w:pPr>
+      <w:r>
+        <w:t>How best to take data stored in database (Users, Cards, Values) and then do calculations in javascript</w:t>
+      </w:r>
     </w:p>
     <w:p>
       <w:pPr>
@@ -878,13 +808,8 @@
         </w:numPr>
       </w:pPr>
       <w:r>
-        <w:t xml:space="preserve">Make homepage button take you to login if </w:t>
-      </w:r>
-      <w:proofErr w:type="gramStart"/>
-      <w:r>
-        <w:t>session !=</w:t>
-      </w:r>
-      <w:proofErr w:type="gramEnd"/>
+        <w:t>Make homepage button take you to login if session !=</w:t>
+      </w:r>
     </w:p>
     <w:p>
       <w:pPr>
@@ -955,13 +880,8 @@
         </w:numPr>
       </w:pPr>
       <w:r>
-        <w:t xml:space="preserve">Convert to </w:t>
-      </w:r>
-      <w:proofErr w:type="spellStart"/>
-      <w:r>
-        <w:t>PostgreSQL</w:t>
-      </w:r>
-      <w:proofErr w:type="spellEnd"/>
+        <w:t>Convert to PostgreSQL</w:t>
+      </w:r>
     </w:p>
     <w:p>
       <w:pPr>
@@ -1070,23 +990,7 @@
         </w:numPr>
       </w:pPr>
       <w:r>
-        <w:t xml:space="preserve">Figure out how to </w:t>
-      </w:r>
-      <w:proofErr w:type="gramStart"/>
-      <w:r>
-        <w:t>calculate  payment</w:t>
-      </w:r>
-      <w:proofErr w:type="gramEnd"/>
-      <w:r>
-        <w:t xml:space="preserve"> plan with set amount per month in….. (</w:t>
-      </w:r>
-      <w:proofErr w:type="gramStart"/>
-      <w:r>
-        <w:t>later</w:t>
-      </w:r>
-      <w:proofErr w:type="gramEnd"/>
-      <w:r>
-        <w:t>???)</w:t>
+        <w:t>Figure out how to calculate  payment plan with set amount per month in….. (later???)</w:t>
       </w:r>
     </w:p>
     <w:p>
@@ -1244,15 +1148,7 @@
         </w:numPr>
       </w:pPr>
       <w:r>
-        <w:t>Cards = {‘</w:t>
-      </w:r>
-      <w:proofErr w:type="spellStart"/>
-      <w:r>
-        <w:t>mastercard</w:t>
-      </w:r>
-      <w:proofErr w:type="spellEnd"/>
-      <w:r>
-        <w:t xml:space="preserve"> 12’: [100, 100, 94, 0], ‘visa 43’: [244, 198, 103, 0]}</w:t>
+        <w:t>Cards = {‘mastercard 12’: [100, 100, 94, 0], ‘visa 43’: [244, 198, 103, 0]}</w:t>
       </w:r>
     </w:p>
     <w:p>
@@ -1264,23 +1160,7 @@
         </w:numPr>
       </w:pPr>
       <w:r>
-        <w:t>Cards = [{name: ‘visa 34’, outstanding</w:t>
-      </w:r>
-      <w:proofErr w:type="gramStart"/>
-      <w:r>
-        <w:t>:1200</w:t>
-      </w:r>
-      <w:proofErr w:type="gramEnd"/>
-      <w:r>
-        <w:t xml:space="preserve">, </w:t>
-      </w:r>
-      <w:proofErr w:type="spellStart"/>
-      <w:r>
-        <w:t>minPayment</w:t>
-      </w:r>
-      <w:proofErr w:type="spellEnd"/>
-      <w:r>
-        <w:t>: 35}]</w:t>
+        <w:t>Cards = [{name: ‘visa 34’, outstanding:1200, minPayment: 35}]</w:t>
       </w:r>
     </w:p>
     <w:p/>
@@ -1327,40 +1207,19 @@
         </w:numPr>
       </w:pPr>
       <w:r>
-        <w:t xml:space="preserve">How </w:t>
-      </w:r>
-      <w:proofErr w:type="spellStart"/>
-      <w:r>
-        <w:t>javascript</w:t>
-      </w:r>
-      <w:proofErr w:type="spellEnd"/>
-      <w:r>
-        <w:t xml:space="preserve"> works.</w:t>
-      </w:r>
-    </w:p>
-    <w:p>
-      <w:pPr>
-        <w:pStyle w:val="ListParagraph"/>
-        <w:numPr>
-          <w:ilvl w:val="0"/>
-          <w:numId w:val="1"/>
-        </w:numPr>
-      </w:pPr>
-      <w:proofErr w:type="spellStart"/>
-      <w:r>
-        <w:t>Git</w:t>
-      </w:r>
-      <w:proofErr w:type="spellEnd"/>
-      <w:r>
-        <w:t xml:space="preserve"> commit and </w:t>
-      </w:r>
-      <w:proofErr w:type="spellStart"/>
-      <w:r>
-        <w:t>git</w:t>
-      </w:r>
-      <w:proofErr w:type="spellEnd"/>
-      <w:r>
-        <w:t xml:space="preserve"> push</w:t>
+        <w:t>How javascript works.</w:t>
+      </w:r>
+    </w:p>
+    <w:p>
+      <w:pPr>
+        <w:pStyle w:val="ListParagraph"/>
+        <w:numPr>
+          <w:ilvl w:val="0"/>
+          <w:numId w:val="1"/>
+        </w:numPr>
+      </w:pPr>
+      <w:r>
+        <w:t>Git commit and git push</w:t>
       </w:r>
     </w:p>
     <w:p>
@@ -1493,13 +1352,8 @@
         </w:numPr>
       </w:pPr>
       <w:r>
-        <w:t xml:space="preserve">I think it works but it is too big? Will need to remove all sample cards and then add in </w:t>
-      </w:r>
-      <w:proofErr w:type="gramStart"/>
-      <w:r>
-        <w:t>only  1</w:t>
-      </w:r>
-      <w:proofErr w:type="gramEnd"/>
+        <w:t>I think it works but it is too big? Will need to remove all sample cards and then add in only  1</w:t>
+      </w:r>
     </w:p>
     <w:p>
       <w:pPr>
@@ -1600,21 +1454,7 @@
         <w:rPr>
           <w:b/>
         </w:rPr>
-        <w:t>Cards = {‘</w:t>
-      </w:r>
-      <w:proofErr w:type="spellStart"/>
-      <w:r>
-        <w:rPr>
-          <w:b/>
-        </w:rPr>
-        <w:t>mastercard</w:t>
-      </w:r>
-      <w:proofErr w:type="spellEnd"/>
-      <w:r>
-        <w:rPr>
-          <w:b/>
-        </w:rPr>
-        <w:t xml:space="preserve"> 12’: [100, 100, 94, 0], ‘visa 43’: [244, 198, 103, 0]}</w:t>
+        <w:t>Cards = {‘mastercard 12’: [100, 100, 94, 0], ‘visa 43’: [244, 198, 103, 0]}</w:t>
       </w:r>
     </w:p>
     <w:p>
@@ -1626,23 +1466,7 @@
         </w:numPr>
       </w:pPr>
       <w:r>
-        <w:t>Cards = [{name: ‘visa 34’, outstanding</w:t>
-      </w:r>
-      <w:proofErr w:type="gramStart"/>
-      <w:r>
-        <w:t>:1200</w:t>
-      </w:r>
-      <w:proofErr w:type="gramEnd"/>
-      <w:r>
-        <w:t xml:space="preserve">, </w:t>
-      </w:r>
-      <w:proofErr w:type="spellStart"/>
-      <w:r>
-        <w:t>minPayment</w:t>
-      </w:r>
-      <w:proofErr w:type="spellEnd"/>
-      <w:r>
-        <w:t>: 35}]</w:t>
+        <w:t>Cards = [{name: ‘visa 34’, outstanding:1200, minPayment: 35}]</w:t>
       </w:r>
     </w:p>
     <w:p>
@@ -1713,21 +1537,7 @@
         <w:rPr>
           <w:b/>
         </w:rPr>
-        <w:t xml:space="preserve">Week 2 </w:t>
-      </w:r>
-      <w:proofErr w:type="gramStart"/>
-      <w:r>
-        <w:rPr>
-          <w:b/>
-        </w:rPr>
-        <w:t>-  Day</w:t>
-      </w:r>
-      <w:proofErr w:type="gramEnd"/>
-      <w:r>
-        <w:rPr>
-          <w:b/>
-        </w:rPr>
-        <w:t xml:space="preserve"> 1</w:t>
+        <w:t>Week 2 -  Day 1</w:t>
       </w:r>
     </w:p>
     <w:p>
@@ -1805,13 +1615,8 @@
         </w:numPr>
       </w:pPr>
       <w:r>
-        <w:t xml:space="preserve">I think it works but it is too big? Will need to remove all sample cards and then add in </w:t>
-      </w:r>
-      <w:proofErr w:type="gramStart"/>
-      <w:r>
-        <w:t>only  1</w:t>
-      </w:r>
-      <w:proofErr w:type="gramEnd"/>
+        <w:t>I think it works but it is too big? Will need to remove all sample cards and then add in only  1</w:t>
+      </w:r>
     </w:p>
     <w:p>
       <w:pPr>
@@ -1894,15 +1699,7 @@
         </w:numPr>
       </w:pPr>
       <w:r>
-        <w:t xml:space="preserve">Make sure all functions have </w:t>
-      </w:r>
-      <w:proofErr w:type="spellStart"/>
-      <w:r>
-        <w:t>docstrings</w:t>
-      </w:r>
-      <w:proofErr w:type="spellEnd"/>
-      <w:r>
-        <w:t xml:space="preserve"> that say what they should do. Comment stuff!</w:t>
+        <w:t>Make sure all functions have docstrings that say what they should do. Comment stuff!</w:t>
       </w:r>
     </w:p>
     <w:p>
@@ -1918,21 +1715,8 @@
           <w:numId w:val="5"/>
         </w:numPr>
       </w:pPr>
-      <w:proofErr w:type="gramStart"/>
-      <w:r>
-        <w:t>start</w:t>
-      </w:r>
-      <w:proofErr w:type="gramEnd"/>
-      <w:r>
-        <w:t xml:space="preserve"> working on </w:t>
-      </w:r>
-      <w:proofErr w:type="spellStart"/>
-      <w:r>
-        <w:t>Javascript</w:t>
-      </w:r>
-      <w:proofErr w:type="spellEnd"/>
-      <w:r>
-        <w:t xml:space="preserve"> stuff. </w:t>
+      <w:r>
+        <w:t xml:space="preserve">start working on Javascript stuff. </w:t>
       </w:r>
     </w:p>
     <w:p>
@@ -1955,11 +1739,9 @@
           <w:numId w:val="5"/>
         </w:numPr>
       </w:pPr>
-      <w:proofErr w:type="spellStart"/>
       <w:r>
         <w:t>Javascript</w:t>
       </w:r>
-      <w:proofErr w:type="spellEnd"/>
     </w:p>
     <w:p>
       <w:pPr>
@@ -1969,11 +1751,9 @@
           <w:numId w:val="5"/>
         </w:numPr>
       </w:pPr>
-      <w:proofErr w:type="spellStart"/>
       <w:r>
         <w:t>JQuery</w:t>
       </w:r>
-      <w:proofErr w:type="spellEnd"/>
     </w:p>
     <w:p>
       <w:pPr>
@@ -2040,15 +1820,7 @@
         <w:t>Update my html and make sure classes and ids are properly labeled</w:t>
       </w:r>
       <w:r>
-        <w:t xml:space="preserve"> (added to </w:t>
-      </w:r>
-      <w:proofErr w:type="spellStart"/>
-      <w:r>
-        <w:t>Trello</w:t>
-      </w:r>
-      <w:proofErr w:type="spellEnd"/>
-      <w:r>
-        <w:t>)</w:t>
+        <w:t xml:space="preserve"> (added to Trello)</w:t>
       </w:r>
     </w:p>
     <w:p>
@@ -2077,15 +1849,7 @@
         <w:t>resolved</w:t>
       </w:r>
       <w:r>
-        <w:t xml:space="preserve">: shouldn’t have nested functions within nested functions. Also needed to make sure </w:t>
-      </w:r>
-      <w:proofErr w:type="spellStart"/>
-      <w:r>
-        <w:t>apr</w:t>
-      </w:r>
-      <w:proofErr w:type="spellEnd"/>
-      <w:r>
-        <w:t xml:space="preserve"> was turned into a decimal for calculations. Wasn’t before. Now is. </w:t>
+        <w:t xml:space="preserve">: shouldn’t have nested functions within nested functions. Also needed to make sure apr was turned into a decimal for calculations. Wasn’t before. Now is. </w:t>
       </w:r>
     </w:p>
     <w:p>
@@ -2109,27 +1873,146 @@
         <w:rPr>
           <w:b/>
         </w:rPr>
-        <w:t xml:space="preserve">Week 2 </w:t>
-      </w:r>
-      <w:proofErr w:type="gramStart"/>
-      <w:r>
+        <w:t>Week 2 -  Day 2</w:t>
+      </w:r>
+    </w:p>
+    <w:p>
+      <w:pPr>
+        <w:ind w:left="360"/>
+      </w:pPr>
+    </w:p>
+    <w:p>
+      <w:r>
+        <w:t>Done:</w:t>
+      </w:r>
+    </w:p>
+    <w:p>
+      <w:pPr>
+        <w:pStyle w:val="ListParagraph"/>
+        <w:numPr>
+          <w:ilvl w:val="0"/>
+          <w:numId w:val="6"/>
+        </w:numPr>
+      </w:pPr>
+      <w:r>
+        <w:t>Figure out why D3 stuff isn’t working on ikura site</w:t>
+      </w:r>
+    </w:p>
+    <w:p>
+      <w:pPr>
+        <w:pStyle w:val="ListParagraph"/>
+        <w:numPr>
+          <w:ilvl w:val="0"/>
+          <w:numId w:val="6"/>
+        </w:numPr>
+      </w:pPr>
+      <w:r>
+        <w:t>Continue going through tutorial</w:t>
+      </w:r>
+    </w:p>
+    <w:p>
+      <w:pPr>
+        <w:pStyle w:val="ListParagraph"/>
+        <w:numPr>
+          <w:ilvl w:val="0"/>
+          <w:numId w:val="6"/>
+        </w:numPr>
+      </w:pPr>
+      <w:r>
+        <w:t>Figure out how to translate python calculations.py into JSON</w:t>
+      </w:r>
+    </w:p>
+    <w:p>
+      <w:pPr>
+        <w:pStyle w:val="ListParagraph"/>
+        <w:numPr>
+          <w:ilvl w:val="0"/>
+          <w:numId w:val="6"/>
+        </w:numPr>
+      </w:pPr>
+    </w:p>
+    <w:p/>
+    <w:p>
+      <w:r>
+        <w:t>Working on:</w:t>
+      </w:r>
+    </w:p>
+    <w:p>
+      <w:pPr>
+        <w:pStyle w:val="ListParagraph"/>
+        <w:numPr>
+          <w:ilvl w:val="0"/>
+          <w:numId w:val="6"/>
+        </w:numPr>
+      </w:pPr>
+      <w:r>
+        <w:t>Continue going through tutorial</w:t>
+      </w:r>
+    </w:p>
+    <w:p>
+      <w:r>
+        <w:t>To do:</w:t>
+      </w:r>
+    </w:p>
+    <w:p>
+      <w:pPr>
+        <w:pStyle w:val="ListParagraph"/>
+        <w:numPr>
+          <w:ilvl w:val="0"/>
+          <w:numId w:val="6"/>
+        </w:numPr>
+      </w:pPr>
+      <w:r>
+        <w:t>Display card payment info on  dashboard.html broken down into monthly payments</w:t>
+      </w:r>
+    </w:p>
+    <w:p>
+      <w:pPr>
+        <w:pStyle w:val="ListParagraph"/>
+        <w:numPr>
+          <w:ilvl w:val="0"/>
+          <w:numId w:val="6"/>
+        </w:numPr>
+      </w:pPr>
+      <w:r>
+        <w:t xml:space="preserve">Get other API developer accounts just in case </w:t>
+      </w:r>
+      <w:r>
+        <w:sym w:font="Wingdings" w:char="F04A"/>
+      </w:r>
+    </w:p>
+    <w:p>
+      <w:pPr>
+        <w:pStyle w:val="ListParagraph"/>
+        <w:numPr>
+          <w:ilvl w:val="0"/>
+          <w:numId w:val="6"/>
+        </w:numPr>
+      </w:pPr>
+      <w:r>
+        <w:t>Going to need to get my data from JSON and have value pairs – for each amount + int rate etc, need to set it to a month variable too. Example Jan pay 100$ = (1, 100) then (2,100)…</w:t>
+      </w:r>
+    </w:p>
+    <w:p/>
+    <w:p>
+      <w:r>
+        <w:t>Blocked on:</w:t>
+      </w:r>
+    </w:p>
+    <w:p/>
+    <w:p>
+      <w:pPr>
+        <w:jc w:val="center"/>
         <w:rPr>
           <w:b/>
         </w:rPr>
-        <w:t>-  Day</w:t>
-      </w:r>
-      <w:proofErr w:type="gramEnd"/>
+      </w:pPr>
       <w:r>
         <w:rPr>
           <w:b/>
         </w:rPr>
-        <w:t xml:space="preserve"> 2</w:t>
-      </w:r>
-    </w:p>
-    <w:p>
-      <w:pPr>
-        <w:ind w:left="360"/>
-      </w:pPr>
+        <w:t>Week 2 – Day 3</w:t>
+      </w:r>
     </w:p>
     <w:p>
       <w:r>
@@ -2137,60 +2020,6 @@
       </w:r>
     </w:p>
     <w:p>
-      <w:pPr>
-        <w:pStyle w:val="ListParagraph"/>
-        <w:numPr>
-          <w:ilvl w:val="0"/>
-          <w:numId w:val="6"/>
-        </w:numPr>
-      </w:pPr>
-      <w:r>
-        <w:t xml:space="preserve">Figure out why D3 stuff isn’t working on </w:t>
-      </w:r>
-      <w:proofErr w:type="spellStart"/>
-      <w:r>
-        <w:t>ikura</w:t>
-      </w:r>
-      <w:proofErr w:type="spellEnd"/>
-      <w:r>
-        <w:t xml:space="preserve"> site</w:t>
-      </w:r>
-    </w:p>
-    <w:p>
-      <w:pPr>
-        <w:pStyle w:val="ListParagraph"/>
-        <w:numPr>
-          <w:ilvl w:val="0"/>
-          <w:numId w:val="6"/>
-        </w:numPr>
-      </w:pPr>
-      <w:r>
-        <w:t>Continue going through tutorial</w:t>
-      </w:r>
-    </w:p>
-    <w:p>
-      <w:pPr>
-        <w:pStyle w:val="ListParagraph"/>
-        <w:numPr>
-          <w:ilvl w:val="0"/>
-          <w:numId w:val="6"/>
-        </w:numPr>
-      </w:pPr>
-      <w:r>
-        <w:t>Figure out how to translate python calculations.py into JSON</w:t>
-      </w:r>
-    </w:p>
-    <w:p>
-      <w:pPr>
-        <w:pStyle w:val="ListParagraph"/>
-        <w:numPr>
-          <w:ilvl w:val="0"/>
-          <w:numId w:val="6"/>
-        </w:numPr>
-      </w:pPr>
-    </w:p>
-    <w:p/>
-    <w:p>
       <w:r>
         <w:t>Working on:</w:t>
       </w:r>
@@ -2200,11 +2029,38 @@
         <w:pStyle w:val="ListParagraph"/>
         <w:numPr>
           <w:ilvl w:val="0"/>
-          <w:numId w:val="6"/>
-        </w:numPr>
-      </w:pPr>
-      <w:r>
-        <w:t>Continue going through tutorial</w:t>
+          <w:numId w:val="8"/>
+        </w:numPr>
+      </w:pPr>
+      <w:r>
+        <w:t>D3 tutorial</w:t>
+      </w:r>
+    </w:p>
+    <w:p>
+      <w:pPr>
+        <w:pStyle w:val="ListParagraph"/>
+        <w:numPr>
+          <w:ilvl w:val="0"/>
+          <w:numId w:val="8"/>
+        </w:numPr>
+      </w:pPr>
+      <w:r>
+        <w:t xml:space="preserve">Get other API developer accounts just in case </w:t>
+      </w:r>
+      <w:r>
+        <w:sym w:font="Wingdings" w:char="F04A"/>
+      </w:r>
+    </w:p>
+    <w:p>
+      <w:pPr>
+        <w:pStyle w:val="ListParagraph"/>
+        <w:numPr>
+          <w:ilvl w:val="0"/>
+          <w:numId w:val="8"/>
+        </w:numPr>
+      </w:pPr>
+      <w:r>
+        <w:t>Work with Rachael on click for more cards on card submission page</w:t>
       </w:r>
     </w:p>
     <w:p>
@@ -2217,80 +2073,91 @@
         <w:pStyle w:val="ListParagraph"/>
         <w:numPr>
           <w:ilvl w:val="0"/>
-          <w:numId w:val="6"/>
-        </w:numPr>
-      </w:pPr>
-      <w:r>
-        <w:t xml:space="preserve">Display card payment info </w:t>
-      </w:r>
-      <w:proofErr w:type="gramStart"/>
-      <w:r>
-        <w:t>on  dashboard.html</w:t>
-      </w:r>
-      <w:proofErr w:type="gramEnd"/>
-      <w:r>
-        <w:t xml:space="preserve"> broken down into monthly payments</w:t>
-      </w:r>
-    </w:p>
-    <w:p>
-      <w:pPr>
-        <w:pStyle w:val="ListParagraph"/>
-        <w:numPr>
-          <w:ilvl w:val="0"/>
-          <w:numId w:val="6"/>
-        </w:numPr>
-      </w:pPr>
-      <w:r>
-        <w:t xml:space="preserve">Get other API developer accounts just in case </w:t>
-      </w:r>
-      <w:r>
-        <w:sym w:font="Wingdings" w:char="F04A"/>
-      </w:r>
-    </w:p>
-    <w:p>
-      <w:pPr>
-        <w:pStyle w:val="ListParagraph"/>
-        <w:numPr>
-          <w:ilvl w:val="0"/>
-          <w:numId w:val="6"/>
-        </w:numPr>
-      </w:pPr>
-      <w:r>
-        <w:t xml:space="preserve">Going to need to get my data from JSON and have value pairs – for each amount + </w:t>
-      </w:r>
-      <w:proofErr w:type="spellStart"/>
-      <w:r>
-        <w:t>int</w:t>
-      </w:r>
-      <w:proofErr w:type="spellEnd"/>
-      <w:r>
-        <w:t xml:space="preserve"> rate </w:t>
-      </w:r>
-      <w:proofErr w:type="spellStart"/>
-      <w:r>
-        <w:t>etc</w:t>
-      </w:r>
-      <w:proofErr w:type="spellEnd"/>
-      <w:r>
-        <w:t>, need to set it to a month variable too. Example Jan pay 100$ = (1, 100) then (2,100)…</w:t>
-      </w:r>
-    </w:p>
-    <w:p>
-      <w:bookmarkStart w:id="0" w:name="_GoBack"/>
-      <w:bookmarkEnd w:id="0"/>
+          <w:numId w:val="7"/>
+        </w:numPr>
+      </w:pPr>
+      <w:r>
+        <w:t xml:space="preserve">Think about how to best store data to pass it to D3. </w:t>
+      </w:r>
+    </w:p>
+    <w:p>
+      <w:pPr>
+        <w:pStyle w:val="ListParagraph"/>
+        <w:numPr>
+          <w:ilvl w:val="1"/>
+          <w:numId w:val="7"/>
+        </w:numPr>
+      </w:pPr>
+      <w:r>
+        <w:t>Going to need to get my data from JSON and have value pairs – for each amount + int rate etc, need to set it to a month variable too. Example Jan pay 100$ = (1, 100) then (2,100)…</w:t>
+      </w:r>
+    </w:p>
+    <w:p>
+      <w:pPr>
+        <w:pStyle w:val="ListParagraph"/>
+        <w:numPr>
+          <w:ilvl w:val="0"/>
+          <w:numId w:val="7"/>
+        </w:numPr>
+      </w:pPr>
+      <w:r>
+        <w:t>Also how to store it to display payment plan on dashboard – non visual part..</w:t>
+      </w:r>
+    </w:p>
+    <w:p>
+      <w:pPr>
+        <w:pStyle w:val="ListParagraph"/>
+        <w:numPr>
+          <w:ilvl w:val="1"/>
+          <w:numId w:val="7"/>
+        </w:numPr>
+      </w:pPr>
+      <w:r>
+        <w:t>Display card payment info on  dashboard.html broken down into monthly payments</w:t>
+      </w:r>
     </w:p>
     <w:p>
       <w:r>
         <w:t>Blocked on:</w:t>
       </w:r>
     </w:p>
-    <w:p/>
-    <w:p>
-      <w:pPr>
+    <w:p>
+      <w:pPr>
+        <w:pStyle w:val="ListParagraph"/>
+        <w:numPr>
+          <w:ilvl w:val="0"/>
+          <w:numId w:val="9"/>
+        </w:numPr>
         <w:rPr>
           <w:b/>
         </w:rPr>
       </w:pPr>
+      <w:r>
+        <w:rPr>
+          <w:b/>
+        </w:rPr>
+        <w:t>Need to add into logic calculations.py a minimum payment that your bank doesn’t allow you to go below…</w:t>
+      </w:r>
+    </w:p>
+    <w:p>
+      <w:pPr>
+        <w:pStyle w:val="ListParagraph"/>
+        <w:numPr>
+          <w:ilvl w:val="0"/>
+          <w:numId w:val="9"/>
+        </w:numPr>
+        <w:rPr>
+          <w:b/>
+        </w:rPr>
+      </w:pPr>
+      <w:r>
+        <w:rPr>
+          <w:b/>
+        </w:rPr>
+        <w:t>The calculations work for card debt of 1000 but not on debt of 10….</w:t>
+      </w:r>
+      <w:bookmarkStart w:id="0" w:name="_GoBack"/>
+      <w:bookmarkEnd w:id="0"/>
     </w:p>
     <w:sectPr>
       <w:headerReference w:type="default" r:id="rId8"/>
@@ -2348,13 +2215,8 @@
       <w:pStyle w:val="Header"/>
       <w:jc w:val="center"/>
     </w:pPr>
-    <w:proofErr w:type="spellStart"/>
     <w:r>
-      <w:t>Ikura</w:t>
-    </w:r>
-    <w:proofErr w:type="spellEnd"/>
-    <w:r>
-      <w:t xml:space="preserve"> – Project Tracker</w:t>
+      <w:t>Ikura – Project Tracker</w:t>
     </w:r>
   </w:p>
 </w:hdr>
@@ -2476,6 +2338,119 @@
     </w:lvl>
   </w:abstractNum>
   <w:abstractNum w:abstractNumId="1">
+    <w:nsid w:val="09C151E1"/>
+    <w:multiLevelType w:val="hybridMultilevel"/>
+    <w:tmpl w:val="CF52179A"/>
+    <w:lvl w:ilvl="0" w:tplc="04090001">
+      <w:start w:val="1"/>
+      <w:numFmt w:val="bullet"/>
+      <w:lvlText w:val=""/>
+      <w:lvlJc w:val="left"/>
+      <w:pPr>
+        <w:ind w:left="720" w:hanging="360"/>
+      </w:pPr>
+      <w:rPr>
+        <w:rFonts w:ascii="Symbol" w:hAnsi="Symbol" w:hint="default"/>
+      </w:rPr>
+    </w:lvl>
+    <w:lvl w:ilvl="1" w:tplc="04090003" w:tentative="1">
+      <w:start w:val="1"/>
+      <w:numFmt w:val="bullet"/>
+      <w:lvlText w:val="o"/>
+      <w:lvlJc w:val="left"/>
+      <w:pPr>
+        <w:ind w:left="1440" w:hanging="360"/>
+      </w:pPr>
+      <w:rPr>
+        <w:rFonts w:ascii="Courier New" w:hAnsi="Courier New" w:hint="default"/>
+      </w:rPr>
+    </w:lvl>
+    <w:lvl w:ilvl="2" w:tplc="04090005" w:tentative="1">
+      <w:start w:val="1"/>
+      <w:numFmt w:val="bullet"/>
+      <w:lvlText w:val=""/>
+      <w:lvlJc w:val="left"/>
+      <w:pPr>
+        <w:ind w:left="2160" w:hanging="360"/>
+      </w:pPr>
+      <w:rPr>
+        <w:rFonts w:ascii="Wingdings" w:hAnsi="Wingdings" w:hint="default"/>
+      </w:rPr>
+    </w:lvl>
+    <w:lvl w:ilvl="3" w:tplc="04090001" w:tentative="1">
+      <w:start w:val="1"/>
+      <w:numFmt w:val="bullet"/>
+      <w:lvlText w:val=""/>
+      <w:lvlJc w:val="left"/>
+      <w:pPr>
+        <w:ind w:left="2880" w:hanging="360"/>
+      </w:pPr>
+      <w:rPr>
+        <w:rFonts w:ascii="Symbol" w:hAnsi="Symbol" w:hint="default"/>
+      </w:rPr>
+    </w:lvl>
+    <w:lvl w:ilvl="4" w:tplc="04090003" w:tentative="1">
+      <w:start w:val="1"/>
+      <w:numFmt w:val="bullet"/>
+      <w:lvlText w:val="o"/>
+      <w:lvlJc w:val="left"/>
+      <w:pPr>
+        <w:ind w:left="3600" w:hanging="360"/>
+      </w:pPr>
+      <w:rPr>
+        <w:rFonts w:ascii="Courier New" w:hAnsi="Courier New" w:hint="default"/>
+      </w:rPr>
+    </w:lvl>
+    <w:lvl w:ilvl="5" w:tplc="04090005" w:tentative="1">
+      <w:start w:val="1"/>
+      <w:numFmt w:val="bullet"/>
+      <w:lvlText w:val=""/>
+      <w:lvlJc w:val="left"/>
+      <w:pPr>
+        <w:ind w:left="4320" w:hanging="360"/>
+      </w:pPr>
+      <w:rPr>
+        <w:rFonts w:ascii="Wingdings" w:hAnsi="Wingdings" w:hint="default"/>
+      </w:rPr>
+    </w:lvl>
+    <w:lvl w:ilvl="6" w:tplc="04090001" w:tentative="1">
+      <w:start w:val="1"/>
+      <w:numFmt w:val="bullet"/>
+      <w:lvlText w:val=""/>
+      <w:lvlJc w:val="left"/>
+      <w:pPr>
+        <w:ind w:left="5040" w:hanging="360"/>
+      </w:pPr>
+      <w:rPr>
+        <w:rFonts w:ascii="Symbol" w:hAnsi="Symbol" w:hint="default"/>
+      </w:rPr>
+    </w:lvl>
+    <w:lvl w:ilvl="7" w:tplc="04090003" w:tentative="1">
+      <w:start w:val="1"/>
+      <w:numFmt w:val="bullet"/>
+      <w:lvlText w:val="o"/>
+      <w:lvlJc w:val="left"/>
+      <w:pPr>
+        <w:ind w:left="5760" w:hanging="360"/>
+      </w:pPr>
+      <w:rPr>
+        <w:rFonts w:ascii="Courier New" w:hAnsi="Courier New" w:hint="default"/>
+      </w:rPr>
+    </w:lvl>
+    <w:lvl w:ilvl="8" w:tplc="04090005" w:tentative="1">
+      <w:start w:val="1"/>
+      <w:numFmt w:val="bullet"/>
+      <w:lvlText w:val=""/>
+      <w:lvlJc w:val="left"/>
+      <w:pPr>
+        <w:ind w:left="6480" w:hanging="360"/>
+      </w:pPr>
+      <w:rPr>
+        <w:rFonts w:ascii="Wingdings" w:hAnsi="Wingdings" w:hint="default"/>
+      </w:rPr>
+    </w:lvl>
+  </w:abstractNum>
+  <w:abstractNum w:abstractNumId="2">
     <w:nsid w:val="109E327D"/>
     <w:multiLevelType w:val="hybridMultilevel"/>
     <w:tmpl w:val="5B6E2804"/>
@@ -2588,7 +2563,7 @@
       </w:rPr>
     </w:lvl>
   </w:abstractNum>
-  <w:abstractNum w:abstractNumId="2">
+  <w:abstractNum w:abstractNumId="3">
     <w:nsid w:val="161C6FAD"/>
     <w:multiLevelType w:val="hybridMultilevel"/>
     <w:tmpl w:val="2168D900"/>
@@ -2701,7 +2676,7 @@
       </w:rPr>
     </w:lvl>
   </w:abstractNum>
-  <w:abstractNum w:abstractNumId="3">
+  <w:abstractNum w:abstractNumId="4">
     <w:nsid w:val="215C6F00"/>
     <w:multiLevelType w:val="hybridMultilevel"/>
     <w:tmpl w:val="45A2E3A4"/>
@@ -2787,7 +2762,233 @@
       </w:pPr>
     </w:lvl>
   </w:abstractNum>
-  <w:abstractNum w:abstractNumId="4">
+  <w:abstractNum w:abstractNumId="5">
+    <w:nsid w:val="296B326B"/>
+    <w:multiLevelType w:val="hybridMultilevel"/>
+    <w:tmpl w:val="C9C4DA18"/>
+    <w:lvl w:ilvl="0" w:tplc="04090001">
+      <w:start w:val="1"/>
+      <w:numFmt w:val="bullet"/>
+      <w:lvlText w:val=""/>
+      <w:lvlJc w:val="left"/>
+      <w:pPr>
+        <w:ind w:left="720" w:hanging="360"/>
+      </w:pPr>
+      <w:rPr>
+        <w:rFonts w:ascii="Symbol" w:hAnsi="Symbol" w:hint="default"/>
+      </w:rPr>
+    </w:lvl>
+    <w:lvl w:ilvl="1" w:tplc="04090003" w:tentative="1">
+      <w:start w:val="1"/>
+      <w:numFmt w:val="bullet"/>
+      <w:lvlText w:val="o"/>
+      <w:lvlJc w:val="left"/>
+      <w:pPr>
+        <w:ind w:left="1440" w:hanging="360"/>
+      </w:pPr>
+      <w:rPr>
+        <w:rFonts w:ascii="Courier New" w:hAnsi="Courier New" w:hint="default"/>
+      </w:rPr>
+    </w:lvl>
+    <w:lvl w:ilvl="2" w:tplc="04090005" w:tentative="1">
+      <w:start w:val="1"/>
+      <w:numFmt w:val="bullet"/>
+      <w:lvlText w:val=""/>
+      <w:lvlJc w:val="left"/>
+      <w:pPr>
+        <w:ind w:left="2160" w:hanging="360"/>
+      </w:pPr>
+      <w:rPr>
+        <w:rFonts w:ascii="Wingdings" w:hAnsi="Wingdings" w:hint="default"/>
+      </w:rPr>
+    </w:lvl>
+    <w:lvl w:ilvl="3" w:tplc="04090001" w:tentative="1">
+      <w:start w:val="1"/>
+      <w:numFmt w:val="bullet"/>
+      <w:lvlText w:val=""/>
+      <w:lvlJc w:val="left"/>
+      <w:pPr>
+        <w:ind w:left="2880" w:hanging="360"/>
+      </w:pPr>
+      <w:rPr>
+        <w:rFonts w:ascii="Symbol" w:hAnsi="Symbol" w:hint="default"/>
+      </w:rPr>
+    </w:lvl>
+    <w:lvl w:ilvl="4" w:tplc="04090003" w:tentative="1">
+      <w:start w:val="1"/>
+      <w:numFmt w:val="bullet"/>
+      <w:lvlText w:val="o"/>
+      <w:lvlJc w:val="left"/>
+      <w:pPr>
+        <w:ind w:left="3600" w:hanging="360"/>
+      </w:pPr>
+      <w:rPr>
+        <w:rFonts w:ascii="Courier New" w:hAnsi="Courier New" w:hint="default"/>
+      </w:rPr>
+    </w:lvl>
+    <w:lvl w:ilvl="5" w:tplc="04090005" w:tentative="1">
+      <w:start w:val="1"/>
+      <w:numFmt w:val="bullet"/>
+      <w:lvlText w:val=""/>
+      <w:lvlJc w:val="left"/>
+      <w:pPr>
+        <w:ind w:left="4320" w:hanging="360"/>
+      </w:pPr>
+      <w:rPr>
+        <w:rFonts w:ascii="Wingdings" w:hAnsi="Wingdings" w:hint="default"/>
+      </w:rPr>
+    </w:lvl>
+    <w:lvl w:ilvl="6" w:tplc="04090001" w:tentative="1">
+      <w:start w:val="1"/>
+      <w:numFmt w:val="bullet"/>
+      <w:lvlText w:val=""/>
+      <w:lvlJc w:val="left"/>
+      <w:pPr>
+        <w:ind w:left="5040" w:hanging="360"/>
+      </w:pPr>
+      <w:rPr>
+        <w:rFonts w:ascii="Symbol" w:hAnsi="Symbol" w:hint="default"/>
+      </w:rPr>
+    </w:lvl>
+    <w:lvl w:ilvl="7" w:tplc="04090003" w:tentative="1">
+      <w:start w:val="1"/>
+      <w:numFmt w:val="bullet"/>
+      <w:lvlText w:val="o"/>
+      <w:lvlJc w:val="left"/>
+      <w:pPr>
+        <w:ind w:left="5760" w:hanging="360"/>
+      </w:pPr>
+      <w:rPr>
+        <w:rFonts w:ascii="Courier New" w:hAnsi="Courier New" w:hint="default"/>
+      </w:rPr>
+    </w:lvl>
+    <w:lvl w:ilvl="8" w:tplc="04090005" w:tentative="1">
+      <w:start w:val="1"/>
+      <w:numFmt w:val="bullet"/>
+      <w:lvlText w:val=""/>
+      <w:lvlJc w:val="left"/>
+      <w:pPr>
+        <w:ind w:left="6480" w:hanging="360"/>
+      </w:pPr>
+      <w:rPr>
+        <w:rFonts w:ascii="Wingdings" w:hAnsi="Wingdings" w:hint="default"/>
+      </w:rPr>
+    </w:lvl>
+  </w:abstractNum>
+  <w:abstractNum w:abstractNumId="6">
+    <w:nsid w:val="38664F24"/>
+    <w:multiLevelType w:val="hybridMultilevel"/>
+    <w:tmpl w:val="9BA2232C"/>
+    <w:lvl w:ilvl="0" w:tplc="04090001">
+      <w:start w:val="1"/>
+      <w:numFmt w:val="bullet"/>
+      <w:lvlText w:val=""/>
+      <w:lvlJc w:val="left"/>
+      <w:pPr>
+        <w:ind w:left="720" w:hanging="360"/>
+      </w:pPr>
+      <w:rPr>
+        <w:rFonts w:ascii="Symbol" w:hAnsi="Symbol" w:hint="default"/>
+      </w:rPr>
+    </w:lvl>
+    <w:lvl w:ilvl="1" w:tplc="04090003">
+      <w:start w:val="1"/>
+      <w:numFmt w:val="bullet"/>
+      <w:lvlText w:val="o"/>
+      <w:lvlJc w:val="left"/>
+      <w:pPr>
+        <w:ind w:left="1440" w:hanging="360"/>
+      </w:pPr>
+      <w:rPr>
+        <w:rFonts w:ascii="Courier New" w:hAnsi="Courier New" w:hint="default"/>
+      </w:rPr>
+    </w:lvl>
+    <w:lvl w:ilvl="2" w:tplc="04090005" w:tentative="1">
+      <w:start w:val="1"/>
+      <w:numFmt w:val="bullet"/>
+      <w:lvlText w:val=""/>
+      <w:lvlJc w:val="left"/>
+      <w:pPr>
+        <w:ind w:left="2160" w:hanging="360"/>
+      </w:pPr>
+      <w:rPr>
+        <w:rFonts w:ascii="Wingdings" w:hAnsi="Wingdings" w:hint="default"/>
+      </w:rPr>
+    </w:lvl>
+    <w:lvl w:ilvl="3" w:tplc="04090001" w:tentative="1">
+      <w:start w:val="1"/>
+      <w:numFmt w:val="bullet"/>
+      <w:lvlText w:val=""/>
+      <w:lvlJc w:val="left"/>
+      <w:pPr>
+        <w:ind w:left="2880" w:hanging="360"/>
+      </w:pPr>
+      <w:rPr>
+        <w:rFonts w:ascii="Symbol" w:hAnsi="Symbol" w:hint="default"/>
+      </w:rPr>
+    </w:lvl>
+    <w:lvl w:ilvl="4" w:tplc="04090003" w:tentative="1">
+      <w:start w:val="1"/>
+      <w:numFmt w:val="bullet"/>
+      <w:lvlText w:val="o"/>
+      <w:lvlJc w:val="left"/>
+      <w:pPr>
+        <w:ind w:left="3600" w:hanging="360"/>
+      </w:pPr>
+      <w:rPr>
+        <w:rFonts w:ascii="Courier New" w:hAnsi="Courier New" w:hint="default"/>
+      </w:rPr>
+    </w:lvl>
+    <w:lvl w:ilvl="5" w:tplc="04090005" w:tentative="1">
+      <w:start w:val="1"/>
+      <w:numFmt w:val="bullet"/>
+      <w:lvlText w:val=""/>
+      <w:lvlJc w:val="left"/>
+      <w:pPr>
+        <w:ind w:left="4320" w:hanging="360"/>
+      </w:pPr>
+      <w:rPr>
+        <w:rFonts w:ascii="Wingdings" w:hAnsi="Wingdings" w:hint="default"/>
+      </w:rPr>
+    </w:lvl>
+    <w:lvl w:ilvl="6" w:tplc="04090001" w:tentative="1">
+      <w:start w:val="1"/>
+      <w:numFmt w:val="bullet"/>
+      <w:lvlText w:val=""/>
+      <w:lvlJc w:val="left"/>
+      <w:pPr>
+        <w:ind w:left="5040" w:hanging="360"/>
+      </w:pPr>
+      <w:rPr>
+        <w:rFonts w:ascii="Symbol" w:hAnsi="Symbol" w:hint="default"/>
+      </w:rPr>
+    </w:lvl>
+    <w:lvl w:ilvl="7" w:tplc="04090003" w:tentative="1">
+      <w:start w:val="1"/>
+      <w:numFmt w:val="bullet"/>
+      <w:lvlText w:val="o"/>
+      <w:lvlJc w:val="left"/>
+      <w:pPr>
+        <w:ind w:left="5760" w:hanging="360"/>
+      </w:pPr>
+      <w:rPr>
+        <w:rFonts w:ascii="Courier New" w:hAnsi="Courier New" w:hint="default"/>
+      </w:rPr>
+    </w:lvl>
+    <w:lvl w:ilvl="8" w:tplc="04090005" w:tentative="1">
+      <w:start w:val="1"/>
+      <w:numFmt w:val="bullet"/>
+      <w:lvlText w:val=""/>
+      <w:lvlJc w:val="left"/>
+      <w:pPr>
+        <w:ind w:left="6480" w:hanging="360"/>
+      </w:pPr>
+      <w:rPr>
+        <w:rFonts w:ascii="Wingdings" w:hAnsi="Wingdings" w:hint="default"/>
+      </w:rPr>
+    </w:lvl>
+  </w:abstractNum>
+  <w:abstractNum w:abstractNumId="7">
     <w:nsid w:val="6B8C3023"/>
     <w:multiLevelType w:val="hybridMultilevel"/>
     <w:tmpl w:val="F0B02B2C"/>
@@ -2900,7 +3101,7 @@
       </w:rPr>
     </w:lvl>
   </w:abstractNum>
-  <w:abstractNum w:abstractNumId="5">
+  <w:abstractNum w:abstractNumId="8">
     <w:nsid w:val="73391D87"/>
     <w:multiLevelType w:val="hybridMultilevel"/>
     <w:tmpl w:val="D64E031A"/>
@@ -3014,22 +3215,31 @@
     </w:lvl>
   </w:abstractNum>
   <w:num w:numId="1">
+    <w:abstractNumId w:val="3"/>
+  </w:num>
+  <w:num w:numId="2">
     <w:abstractNumId w:val="2"/>
   </w:num>
-  <w:num w:numId="2">
-    <w:abstractNumId w:val="1"/>
-  </w:num>
   <w:num w:numId="3">
-    <w:abstractNumId w:val="3"/>
+    <w:abstractNumId w:val="4"/>
   </w:num>
   <w:num w:numId="4">
-    <w:abstractNumId w:val="5"/>
+    <w:abstractNumId w:val="8"/>
   </w:num>
   <w:num w:numId="5">
     <w:abstractNumId w:val="0"/>
   </w:num>
   <w:num w:numId="6">
-    <w:abstractNumId w:val="4"/>
+    <w:abstractNumId w:val="7"/>
+  </w:num>
+  <w:num w:numId="7">
+    <w:abstractNumId w:val="6"/>
+  </w:num>
+  <w:num w:numId="8">
+    <w:abstractNumId w:val="1"/>
+  </w:num>
+  <w:num w:numId="9">
+    <w:abstractNumId w:val="5"/>
   </w:num>
 </w:numbering>
 </file>

</xml_diff>

<commit_message>
Have data sectioned out and displaying on dashboard. Looking into pandas.
</commit_message>
<xml_diff>
--- a/Ikura - Project Tracker.docx
+++ b/Ikura - Project Tracker.docx
@@ -2020,6 +2020,18 @@
       </w:r>
     </w:p>
     <w:p>
+      <w:pPr>
+        <w:pStyle w:val="ListParagraph"/>
+        <w:numPr>
+          <w:ilvl w:val="0"/>
+          <w:numId w:val="8"/>
+        </w:numPr>
+      </w:pPr>
+      <w:r>
+        <w:t>Work with Rachael on click for more cards on card submission page</w:t>
+      </w:r>
+    </w:p>
+    <w:p>
       <w:r>
         <w:t>Working on:</w:t>
       </w:r>
@@ -2052,18 +2064,6 @@
       </w:r>
     </w:p>
     <w:p>
-      <w:pPr>
-        <w:pStyle w:val="ListParagraph"/>
-        <w:numPr>
-          <w:ilvl w:val="0"/>
-          <w:numId w:val="8"/>
-        </w:numPr>
-      </w:pPr>
-      <w:r>
-        <w:t>Work with Rachael on click for more cards on card submission page</w:t>
-      </w:r>
-    </w:p>
-    <w:p>
       <w:r>
         <w:t>To do:</w:t>
       </w:r>
@@ -2170,9 +2170,136 @@
       </w:pPr>
       <w:r>
         <w:t xml:space="preserve"> Blocked on for loop for second card….</w:t>
+      </w:r>
+    </w:p>
+    <w:p>
+      <w:pPr>
+        <w:ind w:left="360"/>
+        <w:jc w:val="center"/>
+        <w:rPr>
+          <w:b/>
+        </w:rPr>
+      </w:pPr>
+      <w:r>
+        <w:rPr>
+          <w:b/>
+        </w:rPr>
+        <w:t xml:space="preserve">Week 2 – Day </w:t>
+      </w:r>
+      <w:r>
+        <w:rPr>
+          <w:b/>
+        </w:rPr>
+        <w:t>4</w:t>
+      </w:r>
+    </w:p>
+    <w:p>
+      <w:pPr>
+        <w:rPr>
+          <w:b/>
+        </w:rPr>
+      </w:pPr>
+      <w:r>
+        <w:rPr>
+          <w:b/>
+        </w:rPr>
+        <w:t>Done:</w:t>
+      </w:r>
+    </w:p>
+    <w:p>
+      <w:pPr>
+        <w:rPr>
+          <w:b/>
+        </w:rPr>
+      </w:pPr>
+      <w:r>
+        <w:rPr>
+          <w:b/>
+        </w:rPr>
+        <w:t>Working on:</w:t>
+      </w:r>
+    </w:p>
+    <w:p>
+      <w:pPr>
+        <w:pStyle w:val="ListParagraph"/>
+        <w:numPr>
+          <w:ilvl w:val="0"/>
+          <w:numId w:val="10"/>
+        </w:numPr>
+        <w:rPr>
+          <w:b/>
+        </w:rPr>
+      </w:pPr>
+      <w:r>
+        <w:rPr>
+          <w:b/>
+        </w:rPr>
+        <w:t xml:space="preserve">Getting info to display properly on dashboard page. </w:t>
+      </w:r>
+    </w:p>
+    <w:p>
+      <w:pPr>
+        <w:pStyle w:val="ListParagraph"/>
+        <w:numPr>
+          <w:ilvl w:val="1"/>
+          <w:numId w:val="10"/>
+        </w:numPr>
+        <w:rPr>
+          <w:b/>
+        </w:rPr>
+      </w:pPr>
+      <w:r>
+        <w:rPr>
+          <w:b/>
+        </w:rPr>
+        <w:t>Want  a list of payments (min and sugg) displayed in two columns. By month</w:t>
+      </w:r>
+    </w:p>
+    <w:p>
+      <w:pPr>
+        <w:pStyle w:val="ListParagraph"/>
+        <w:numPr>
+          <w:ilvl w:val="1"/>
+          <w:numId w:val="10"/>
+        </w:numPr>
+        <w:rPr>
+          <w:b/>
+        </w:rPr>
+      </w:pPr>
+      <w:r>
+        <w:rPr>
+          <w:b/>
+        </w:rPr>
+        <w:t>Then want to insert total amount paid on botton of page</w:t>
       </w:r>
       <w:bookmarkStart w:id="0" w:name="_GoBack"/>
       <w:bookmarkEnd w:id="0"/>
+    </w:p>
+    <w:p>
+      <w:pPr>
+        <w:rPr>
+          <w:b/>
+        </w:rPr>
+      </w:pPr>
+      <w:r>
+        <w:rPr>
+          <w:b/>
+        </w:rPr>
+        <w:t>To do:</w:t>
+      </w:r>
+    </w:p>
+    <w:p>
+      <w:pPr>
+        <w:rPr>
+          <w:b/>
+        </w:rPr>
+      </w:pPr>
+      <w:r>
+        <w:rPr>
+          <w:b/>
+        </w:rPr>
+        <w:t>Blocked on:</w:t>
+      </w:r>
     </w:p>
     <w:sectPr>
       <w:headerReference w:type="default" r:id="rId8"/>
@@ -2692,6 +2819,119 @@
     </w:lvl>
   </w:abstractNum>
   <w:abstractNum w:abstractNumId="4">
+    <w:nsid w:val="1EF007C8"/>
+    <w:multiLevelType w:val="hybridMultilevel"/>
+    <w:tmpl w:val="74A67E4A"/>
+    <w:lvl w:ilvl="0" w:tplc="04090001">
+      <w:start w:val="1"/>
+      <w:numFmt w:val="bullet"/>
+      <w:lvlText w:val=""/>
+      <w:lvlJc w:val="left"/>
+      <w:pPr>
+        <w:ind w:left="1440" w:hanging="360"/>
+      </w:pPr>
+      <w:rPr>
+        <w:rFonts w:ascii="Symbol" w:hAnsi="Symbol" w:hint="default"/>
+      </w:rPr>
+    </w:lvl>
+    <w:lvl w:ilvl="1" w:tplc="04090003">
+      <w:start w:val="1"/>
+      <w:numFmt w:val="bullet"/>
+      <w:lvlText w:val="o"/>
+      <w:lvlJc w:val="left"/>
+      <w:pPr>
+        <w:ind w:left="2160" w:hanging="360"/>
+      </w:pPr>
+      <w:rPr>
+        <w:rFonts w:ascii="Courier New" w:hAnsi="Courier New" w:hint="default"/>
+      </w:rPr>
+    </w:lvl>
+    <w:lvl w:ilvl="2" w:tplc="04090005" w:tentative="1">
+      <w:start w:val="1"/>
+      <w:numFmt w:val="bullet"/>
+      <w:lvlText w:val=""/>
+      <w:lvlJc w:val="left"/>
+      <w:pPr>
+        <w:ind w:left="2880" w:hanging="360"/>
+      </w:pPr>
+      <w:rPr>
+        <w:rFonts w:ascii="Wingdings" w:hAnsi="Wingdings" w:hint="default"/>
+      </w:rPr>
+    </w:lvl>
+    <w:lvl w:ilvl="3" w:tplc="04090001" w:tentative="1">
+      <w:start w:val="1"/>
+      <w:numFmt w:val="bullet"/>
+      <w:lvlText w:val=""/>
+      <w:lvlJc w:val="left"/>
+      <w:pPr>
+        <w:ind w:left="3600" w:hanging="360"/>
+      </w:pPr>
+      <w:rPr>
+        <w:rFonts w:ascii="Symbol" w:hAnsi="Symbol" w:hint="default"/>
+      </w:rPr>
+    </w:lvl>
+    <w:lvl w:ilvl="4" w:tplc="04090003" w:tentative="1">
+      <w:start w:val="1"/>
+      <w:numFmt w:val="bullet"/>
+      <w:lvlText w:val="o"/>
+      <w:lvlJc w:val="left"/>
+      <w:pPr>
+        <w:ind w:left="4320" w:hanging="360"/>
+      </w:pPr>
+      <w:rPr>
+        <w:rFonts w:ascii="Courier New" w:hAnsi="Courier New" w:hint="default"/>
+      </w:rPr>
+    </w:lvl>
+    <w:lvl w:ilvl="5" w:tplc="04090005" w:tentative="1">
+      <w:start w:val="1"/>
+      <w:numFmt w:val="bullet"/>
+      <w:lvlText w:val=""/>
+      <w:lvlJc w:val="left"/>
+      <w:pPr>
+        <w:ind w:left="5040" w:hanging="360"/>
+      </w:pPr>
+      <w:rPr>
+        <w:rFonts w:ascii="Wingdings" w:hAnsi="Wingdings" w:hint="default"/>
+      </w:rPr>
+    </w:lvl>
+    <w:lvl w:ilvl="6" w:tplc="04090001" w:tentative="1">
+      <w:start w:val="1"/>
+      <w:numFmt w:val="bullet"/>
+      <w:lvlText w:val=""/>
+      <w:lvlJc w:val="left"/>
+      <w:pPr>
+        <w:ind w:left="5760" w:hanging="360"/>
+      </w:pPr>
+      <w:rPr>
+        <w:rFonts w:ascii="Symbol" w:hAnsi="Symbol" w:hint="default"/>
+      </w:rPr>
+    </w:lvl>
+    <w:lvl w:ilvl="7" w:tplc="04090003" w:tentative="1">
+      <w:start w:val="1"/>
+      <w:numFmt w:val="bullet"/>
+      <w:lvlText w:val="o"/>
+      <w:lvlJc w:val="left"/>
+      <w:pPr>
+        <w:ind w:left="6480" w:hanging="360"/>
+      </w:pPr>
+      <w:rPr>
+        <w:rFonts w:ascii="Courier New" w:hAnsi="Courier New" w:hint="default"/>
+      </w:rPr>
+    </w:lvl>
+    <w:lvl w:ilvl="8" w:tplc="04090005" w:tentative="1">
+      <w:start w:val="1"/>
+      <w:numFmt w:val="bullet"/>
+      <w:lvlText w:val=""/>
+      <w:lvlJc w:val="left"/>
+      <w:pPr>
+        <w:ind w:left="7200" w:hanging="360"/>
+      </w:pPr>
+      <w:rPr>
+        <w:rFonts w:ascii="Wingdings" w:hAnsi="Wingdings" w:hint="default"/>
+      </w:rPr>
+    </w:lvl>
+  </w:abstractNum>
+  <w:abstractNum w:abstractNumId="5">
     <w:nsid w:val="215C6F00"/>
     <w:multiLevelType w:val="hybridMultilevel"/>
     <w:tmpl w:val="45A2E3A4"/>
@@ -2777,7 +3017,7 @@
       </w:pPr>
     </w:lvl>
   </w:abstractNum>
-  <w:abstractNum w:abstractNumId="5">
+  <w:abstractNum w:abstractNumId="6">
     <w:nsid w:val="296B326B"/>
     <w:multiLevelType w:val="hybridMultilevel"/>
     <w:tmpl w:val="C9C4DA18"/>
@@ -2890,7 +3130,7 @@
       </w:rPr>
     </w:lvl>
   </w:abstractNum>
-  <w:abstractNum w:abstractNumId="6">
+  <w:abstractNum w:abstractNumId="7">
     <w:nsid w:val="38664F24"/>
     <w:multiLevelType w:val="hybridMultilevel"/>
     <w:tmpl w:val="9BA2232C"/>
@@ -3003,7 +3243,7 @@
       </w:rPr>
     </w:lvl>
   </w:abstractNum>
-  <w:abstractNum w:abstractNumId="7">
+  <w:abstractNum w:abstractNumId="8">
     <w:nsid w:val="6B8C3023"/>
     <w:multiLevelType w:val="hybridMultilevel"/>
     <w:tmpl w:val="F0B02B2C"/>
@@ -3116,7 +3356,7 @@
       </w:rPr>
     </w:lvl>
   </w:abstractNum>
-  <w:abstractNum w:abstractNumId="8">
+  <w:abstractNum w:abstractNumId="9">
     <w:nsid w:val="73391D87"/>
     <w:multiLevelType w:val="hybridMultilevel"/>
     <w:tmpl w:val="D64E031A"/>
@@ -3236,25 +3476,28 @@
     <w:abstractNumId w:val="2"/>
   </w:num>
   <w:num w:numId="3">
-    <w:abstractNumId w:val="4"/>
+    <w:abstractNumId w:val="5"/>
   </w:num>
   <w:num w:numId="4">
-    <w:abstractNumId w:val="8"/>
+    <w:abstractNumId w:val="9"/>
   </w:num>
   <w:num w:numId="5">
     <w:abstractNumId w:val="0"/>
   </w:num>
   <w:num w:numId="6">
-    <w:abstractNumId w:val="7"/>
+    <w:abstractNumId w:val="8"/>
   </w:num>
   <w:num w:numId="7">
-    <w:abstractNumId w:val="6"/>
+    <w:abstractNumId w:val="7"/>
   </w:num>
   <w:num w:numId="8">
     <w:abstractNumId w:val="1"/>
   </w:num>
   <w:num w:numId="9">
-    <w:abstractNumId w:val="5"/>
+    <w:abstractNumId w:val="6"/>
+  </w:num>
+  <w:num w:numId="10">
+    <w:abstractNumId w:val="4"/>
   </w:num>
 </w:numbering>
 </file>

</xml_diff>

<commit_message>
Working on displaying info in a table on dashboard. Working on converting things using pandas
</commit_message>
<xml_diff>
--- a/Ikura - Project Tracker.docx
+++ b/Ikura - Project Tracker.docx
@@ -2272,21 +2272,111 @@
         </w:rPr>
         <w:t>Then want to insert total amount paid on botton of page</w:t>
       </w:r>
+    </w:p>
+    <w:p>
+      <w:pPr>
+        <w:rPr>
+          <w:b/>
+        </w:rPr>
+      </w:pPr>
+      <w:r>
+        <w:rPr>
+          <w:b/>
+        </w:rPr>
+        <w:t>To do:</w:t>
+      </w:r>
+    </w:p>
+    <w:p>
+      <w:pPr>
+        <w:pStyle w:val="ListParagraph"/>
+        <w:numPr>
+          <w:ilvl w:val="0"/>
+          <w:numId w:val="10"/>
+        </w:numPr>
+        <w:rPr>
+          <w:b/>
+        </w:rPr>
+      </w:pPr>
+      <w:r>
+        <w:rPr>
+          <w:b/>
+        </w:rPr>
+        <w:t xml:space="preserve">Learn about </w:t>
+      </w:r>
+      <w:r>
+        <w:rPr>
+          <w:b/>
+        </w:rPr>
+        <w:t>data frame</w:t>
+      </w:r>
+      <w:r>
+        <w:rPr>
+          <w:b/>
+        </w:rPr>
+        <w:t xml:space="preserve">s from </w:t>
+      </w:r>
+      <w:r>
+        <w:rPr>
+          <w:b/>
+        </w:rPr>
+        <w:t xml:space="preserve">panda </w:t>
+      </w:r>
+      <w:r>
+        <w:rPr>
+          <w:b/>
+        </w:rPr>
+        <w:t>library</w:t>
+      </w:r>
+    </w:p>
+    <w:p>
+      <w:pPr>
+        <w:pStyle w:val="ListParagraph"/>
+        <w:numPr>
+          <w:ilvl w:val="1"/>
+          <w:numId w:val="10"/>
+        </w:numPr>
+        <w:rPr>
+          <w:b/>
+        </w:rPr>
+      </w:pPr>
+      <w:r>
+        <w:rPr>
+          <w:b/>
+        </w:rPr>
+        <w:t xml:space="preserve">Will want to </w:t>
+      </w:r>
+      <w:r>
+        <w:rPr>
+          <w:b/>
+        </w:rPr>
+        <w:t>iterat</w:t>
+      </w:r>
+      <w:r>
+        <w:rPr>
+          <w:b/>
+        </w:rPr>
+        <w:t>e through pandas ‘ data frame</w:t>
+      </w:r>
+      <w:r>
+        <w:rPr>
+          <w:b/>
+        </w:rPr>
+        <w:t xml:space="preserve"> to display info on HTML</w:t>
+      </w:r>
       <w:bookmarkStart w:id="0" w:name="_GoBack"/>
       <w:bookmarkEnd w:id="0"/>
     </w:p>
     <w:p>
       <w:pPr>
-        <w:rPr>
-          <w:b/>
-        </w:rPr>
-      </w:pPr>
-      <w:r>
-        <w:rPr>
-          <w:b/>
-        </w:rPr>
-        <w:t>To do:</w:t>
-      </w:r>
+        <w:pStyle w:val="ListParagraph"/>
+        <w:numPr>
+          <w:ilvl w:val="0"/>
+          <w:numId w:val="10"/>
+        </w:numPr>
+        <w:rPr>
+          <w:b/>
+        </w:rPr>
+      </w:pPr>
     </w:p>
     <w:p>
       <w:pPr>
@@ -2300,6 +2390,73 @@
         </w:rPr>
         <w:t>Blocked on:</w:t>
       </w:r>
+    </w:p>
+    <w:p>
+      <w:pPr>
+        <w:rPr>
+          <w:b/>
+        </w:rPr>
+      </w:pPr>
+    </w:p>
+    <w:p>
+      <w:pPr>
+        <w:rPr>
+          <w:b/>
+        </w:rPr>
+      </w:pPr>
+    </w:p>
+    <w:p>
+      <w:pPr>
+        <w:rPr>
+          <w:b/>
+        </w:rPr>
+      </w:pPr>
+      <w:r>
+        <w:rPr>
+          <w:b/>
+        </w:rPr>
+        <w:t>&lt;!-- data frame</w:t>
+      </w:r>
+    </w:p>
+    <w:p>
+      <w:pPr>
+        <w:rPr>
+          <w:b/>
+        </w:rPr>
+      </w:pPr>
+      <w:r>
+        <w:rPr>
+          <w:b/>
+        </w:rPr>
+        <w:t>pandas</w:t>
+      </w:r>
+    </w:p>
+    <w:p>
+      <w:pPr>
+        <w:rPr>
+          <w:b/>
+        </w:rPr>
+      </w:pPr>
+    </w:p>
+    <w:p>
+      <w:pPr>
+        <w:rPr>
+          <w:b/>
+        </w:rPr>
+      </w:pPr>
+      <w:r>
+        <w:rPr>
+          <w:b/>
+        </w:rPr>
+        <w:t>iterat through pandas --&gt;</w:t>
+      </w:r>
+    </w:p>
+    <w:p>
+      <w:pPr>
+        <w:rPr>
+          <w:b/>
+        </w:rPr>
+      </w:pPr>
     </w:p>
     <w:sectPr>
       <w:headerReference w:type="default" r:id="rId8"/>
@@ -2821,7 +2978,7 @@
   <w:abstractNum w:abstractNumId="4">
     <w:nsid w:val="1EF007C8"/>
     <w:multiLevelType w:val="hybridMultilevel"/>
-    <w:tmpl w:val="74A67E4A"/>
+    <w:tmpl w:val="8676BB76"/>
     <w:lvl w:ilvl="0" w:tplc="04090001">
       <w:start w:val="1"/>
       <w:numFmt w:val="bullet"/>

</xml_diff>

<commit_message>
Working on converting total lists into pandas' DataFrame.
</commit_message>
<xml_diff>
--- a/Ikura - Project Tracker.docx
+++ b/Ikura - Project Tracker.docx
@@ -66,7 +66,15 @@
         </w:numPr>
       </w:pPr>
       <w:r>
-        <w:t>Updated Trello board with project plan</w:t>
+        <w:t xml:space="preserve">Updated </w:t>
+      </w:r>
+      <w:proofErr w:type="spellStart"/>
+      <w:r>
+        <w:t>Trello</w:t>
+      </w:r>
+      <w:proofErr w:type="spellEnd"/>
+      <w:r>
+        <w:t xml:space="preserve"> board with project plan</w:t>
       </w:r>
     </w:p>
     <w:p>
@@ -189,7 +197,15 @@
         </w:numPr>
       </w:pPr>
       <w:r>
-        <w:t>Should we download bootstrap (not necessary atm. Only downside to the way I am doing this now is that I’d need to have internet access to show people my demo)</w:t>
+        <w:t xml:space="preserve">Should we download bootstrap (not necessary </w:t>
+      </w:r>
+      <w:proofErr w:type="gramStart"/>
+      <w:r>
+        <w:t>atm.</w:t>
+      </w:r>
+      <w:proofErr w:type="gramEnd"/>
+      <w:r>
+        <w:t xml:space="preserve"> Only downside to the way I am doing this now is that I’d need to have internet access to show people my demo)</w:t>
       </w:r>
     </w:p>
     <w:p>
@@ -384,9 +400,11 @@
           <w:numId w:val="1"/>
         </w:numPr>
       </w:pPr>
+      <w:proofErr w:type="gramStart"/>
       <w:r>
         <w:t>sanity</w:t>
       </w:r>
+      <w:proofErr w:type="gramEnd"/>
     </w:p>
     <w:p>
       <w:r>
@@ -402,7 +420,39 @@
         </w:numPr>
       </w:pPr>
       <w:r>
-        <w:t>Cannot push to github. May have altered something in github prior to pushing (deleting the .pyc file in github)</w:t>
+        <w:t xml:space="preserve">Cannot push to </w:t>
+      </w:r>
+      <w:proofErr w:type="spellStart"/>
+      <w:r>
+        <w:t>github</w:t>
+      </w:r>
+      <w:proofErr w:type="spellEnd"/>
+      <w:r>
+        <w:t xml:space="preserve">. May have altered something in </w:t>
+      </w:r>
+      <w:proofErr w:type="spellStart"/>
+      <w:r>
+        <w:t>github</w:t>
+      </w:r>
+      <w:proofErr w:type="spellEnd"/>
+      <w:r>
+        <w:t xml:space="preserve"> prior to pushing (deleting the .</w:t>
+      </w:r>
+      <w:proofErr w:type="spellStart"/>
+      <w:r>
+        <w:t>pyc</w:t>
+      </w:r>
+      <w:proofErr w:type="spellEnd"/>
+      <w:r>
+        <w:t xml:space="preserve"> file in </w:t>
+      </w:r>
+      <w:proofErr w:type="spellStart"/>
+      <w:r>
+        <w:t>github</w:t>
+      </w:r>
+      <w:proofErr w:type="spellEnd"/>
+      <w:r>
+        <w:t>)</w:t>
       </w:r>
     </w:p>
     <w:p>
@@ -623,8 +673,13 @@
         <w:t xml:space="preserve">homepage button take you </w:t>
       </w:r>
       <w:r>
-        <w:t>to login if session !=</w:t>
-      </w:r>
+        <w:t xml:space="preserve">to login if </w:t>
+      </w:r>
+      <w:proofErr w:type="gramStart"/>
+      <w:r>
+        <w:t>session !=</w:t>
+      </w:r>
+      <w:proofErr w:type="gramEnd"/>
     </w:p>
     <w:p>
       <w:pPr>
@@ -753,20 +808,35 @@
         </w:numPr>
       </w:pPr>
       <w:r>
-        <w:t>Question about my data model, hw should I be storing the credit card inputs?</w:t>
-      </w:r>
-    </w:p>
-    <w:p>
-      <w:pPr>
-        <w:pStyle w:val="ListParagraph"/>
-        <w:numPr>
-          <w:ilvl w:val="0"/>
-          <w:numId w:val="1"/>
-        </w:numPr>
-      </w:pPr>
-      <w:r>
-        <w:t>How best to take data stored in database (Users, Cards, Values) and then do calculations in javascript</w:t>
-      </w:r>
+        <w:t xml:space="preserve">Question about my data model, </w:t>
+      </w:r>
+      <w:proofErr w:type="spellStart"/>
+      <w:proofErr w:type="gramStart"/>
+      <w:r>
+        <w:t>hw</w:t>
+      </w:r>
+      <w:proofErr w:type="spellEnd"/>
+      <w:proofErr w:type="gramEnd"/>
+      <w:r>
+        <w:t xml:space="preserve"> should I be storing the credit card inputs?</w:t>
+      </w:r>
+    </w:p>
+    <w:p>
+      <w:pPr>
+        <w:pStyle w:val="ListParagraph"/>
+        <w:numPr>
+          <w:ilvl w:val="0"/>
+          <w:numId w:val="1"/>
+        </w:numPr>
+      </w:pPr>
+      <w:r>
+        <w:t xml:space="preserve">How best to take data stored in database (Users, Cards, Values) and then do calculations in </w:t>
+      </w:r>
+      <w:proofErr w:type="spellStart"/>
+      <w:r>
+        <w:t>javascript</w:t>
+      </w:r>
+      <w:proofErr w:type="spellEnd"/>
     </w:p>
     <w:p>
       <w:pPr>
@@ -808,8 +878,13 @@
         </w:numPr>
       </w:pPr>
       <w:r>
-        <w:t>Make homepage button take you to login if session !=</w:t>
-      </w:r>
+        <w:t xml:space="preserve">Make homepage button take you to login if </w:t>
+      </w:r>
+      <w:proofErr w:type="gramStart"/>
+      <w:r>
+        <w:t>session !=</w:t>
+      </w:r>
+      <w:proofErr w:type="gramEnd"/>
     </w:p>
     <w:p>
       <w:pPr>
@@ -880,8 +955,13 @@
         </w:numPr>
       </w:pPr>
       <w:r>
-        <w:t>Convert to PostgreSQL</w:t>
-      </w:r>
+        <w:t xml:space="preserve">Convert to </w:t>
+      </w:r>
+      <w:proofErr w:type="spellStart"/>
+      <w:r>
+        <w:t>PostgreSQL</w:t>
+      </w:r>
+      <w:proofErr w:type="spellEnd"/>
     </w:p>
     <w:p>
       <w:pPr>
@@ -990,7 +1070,23 @@
         </w:numPr>
       </w:pPr>
       <w:r>
-        <w:t>Figure out how to calculate  payment plan with set amount per month in….. (later???)</w:t>
+        <w:t xml:space="preserve">Figure out how to </w:t>
+      </w:r>
+      <w:proofErr w:type="gramStart"/>
+      <w:r>
+        <w:t>calculate  payment</w:t>
+      </w:r>
+      <w:proofErr w:type="gramEnd"/>
+      <w:r>
+        <w:t xml:space="preserve"> plan with set amount per month in….. (</w:t>
+      </w:r>
+      <w:proofErr w:type="gramStart"/>
+      <w:r>
+        <w:t>later</w:t>
+      </w:r>
+      <w:proofErr w:type="gramEnd"/>
+      <w:r>
+        <w:t>???)</w:t>
       </w:r>
     </w:p>
     <w:p>
@@ -1148,7 +1244,15 @@
         </w:numPr>
       </w:pPr>
       <w:r>
-        <w:t>Cards = {‘mastercard 12’: [100, 100, 94, 0], ‘visa 43’: [244, 198, 103, 0]}</w:t>
+        <w:t>Cards = {‘</w:t>
+      </w:r>
+      <w:proofErr w:type="spellStart"/>
+      <w:r>
+        <w:t>mastercard</w:t>
+      </w:r>
+      <w:proofErr w:type="spellEnd"/>
+      <w:r>
+        <w:t xml:space="preserve"> 12’: [100, 100, 94, 0], ‘visa 43’: [244, 198, 103, 0]}</w:t>
       </w:r>
     </w:p>
     <w:p>
@@ -1160,7 +1264,23 @@
         </w:numPr>
       </w:pPr>
       <w:r>
-        <w:t>Cards = [{name: ‘visa 34’, outstanding:1200, minPayment: 35}]</w:t>
+        <w:t>Cards = [{name: ‘visa 34’, outstanding</w:t>
+      </w:r>
+      <w:proofErr w:type="gramStart"/>
+      <w:r>
+        <w:t>:1200</w:t>
+      </w:r>
+      <w:proofErr w:type="gramEnd"/>
+      <w:r>
+        <w:t xml:space="preserve">, </w:t>
+      </w:r>
+      <w:proofErr w:type="spellStart"/>
+      <w:r>
+        <w:t>minPayment</w:t>
+      </w:r>
+      <w:proofErr w:type="spellEnd"/>
+      <w:r>
+        <w:t>: 35}]</w:t>
       </w:r>
     </w:p>
     <w:p/>
@@ -1207,19 +1327,40 @@
         </w:numPr>
       </w:pPr>
       <w:r>
-        <w:t>How javascript works.</w:t>
-      </w:r>
-    </w:p>
-    <w:p>
-      <w:pPr>
-        <w:pStyle w:val="ListParagraph"/>
-        <w:numPr>
-          <w:ilvl w:val="0"/>
-          <w:numId w:val="1"/>
-        </w:numPr>
-      </w:pPr>
-      <w:r>
-        <w:t>Git commit and git push</w:t>
+        <w:t xml:space="preserve">How </w:t>
+      </w:r>
+      <w:proofErr w:type="spellStart"/>
+      <w:r>
+        <w:t>javascript</w:t>
+      </w:r>
+      <w:proofErr w:type="spellEnd"/>
+      <w:r>
+        <w:t xml:space="preserve"> works.</w:t>
+      </w:r>
+    </w:p>
+    <w:p>
+      <w:pPr>
+        <w:pStyle w:val="ListParagraph"/>
+        <w:numPr>
+          <w:ilvl w:val="0"/>
+          <w:numId w:val="1"/>
+        </w:numPr>
+      </w:pPr>
+      <w:proofErr w:type="spellStart"/>
+      <w:r>
+        <w:t>Git</w:t>
+      </w:r>
+      <w:proofErr w:type="spellEnd"/>
+      <w:r>
+        <w:t xml:space="preserve"> commit and </w:t>
+      </w:r>
+      <w:proofErr w:type="spellStart"/>
+      <w:r>
+        <w:t>git</w:t>
+      </w:r>
+      <w:proofErr w:type="spellEnd"/>
+      <w:r>
+        <w:t xml:space="preserve"> push</w:t>
       </w:r>
     </w:p>
     <w:p>
@@ -1352,8 +1493,13 @@
         </w:numPr>
       </w:pPr>
       <w:r>
-        <w:t>I think it works but it is too big? Will need to remove all sample cards and then add in only  1</w:t>
-      </w:r>
+        <w:t xml:space="preserve">I think it works but it is too big? Will need to remove all sample cards and then add in </w:t>
+      </w:r>
+      <w:proofErr w:type="gramStart"/>
+      <w:r>
+        <w:t>only  1</w:t>
+      </w:r>
+      <w:proofErr w:type="gramEnd"/>
     </w:p>
     <w:p>
       <w:pPr>
@@ -1454,7 +1600,21 @@
         <w:rPr>
           <w:b/>
         </w:rPr>
-        <w:t>Cards = {‘mastercard 12’: [100, 100, 94, 0], ‘visa 43’: [244, 198, 103, 0]}</w:t>
+        <w:t>Cards = {‘</w:t>
+      </w:r>
+      <w:proofErr w:type="spellStart"/>
+      <w:r>
+        <w:rPr>
+          <w:b/>
+        </w:rPr>
+        <w:t>mastercard</w:t>
+      </w:r>
+      <w:proofErr w:type="spellEnd"/>
+      <w:r>
+        <w:rPr>
+          <w:b/>
+        </w:rPr>
+        <w:t xml:space="preserve"> 12’: [100, 100, 94, 0], ‘visa 43’: [244, 198, 103, 0]}</w:t>
       </w:r>
     </w:p>
     <w:p>
@@ -1466,7 +1626,23 @@
         </w:numPr>
       </w:pPr>
       <w:r>
-        <w:t>Cards = [{name: ‘visa 34’, outstanding:1200, minPayment: 35}]</w:t>
+        <w:t>Cards = [{name: ‘visa 34’, outstanding</w:t>
+      </w:r>
+      <w:proofErr w:type="gramStart"/>
+      <w:r>
+        <w:t>:1200</w:t>
+      </w:r>
+      <w:proofErr w:type="gramEnd"/>
+      <w:r>
+        <w:t xml:space="preserve">, </w:t>
+      </w:r>
+      <w:proofErr w:type="spellStart"/>
+      <w:r>
+        <w:t>minPayment</w:t>
+      </w:r>
+      <w:proofErr w:type="spellEnd"/>
+      <w:r>
+        <w:t>: 35}]</w:t>
       </w:r>
     </w:p>
     <w:p>
@@ -1537,7 +1713,21 @@
         <w:rPr>
           <w:b/>
         </w:rPr>
-        <w:t>Week 2 -  Day 1</w:t>
+        <w:t xml:space="preserve">Week 2 </w:t>
+      </w:r>
+      <w:proofErr w:type="gramStart"/>
+      <w:r>
+        <w:rPr>
+          <w:b/>
+        </w:rPr>
+        <w:t>-  Day</w:t>
+      </w:r>
+      <w:proofErr w:type="gramEnd"/>
+      <w:r>
+        <w:rPr>
+          <w:b/>
+        </w:rPr>
+        <w:t xml:space="preserve"> 1</w:t>
       </w:r>
     </w:p>
     <w:p>
@@ -1615,8 +1805,13 @@
         </w:numPr>
       </w:pPr>
       <w:r>
-        <w:t>I think it works but it is too big? Will need to remove all sample cards and then add in only  1</w:t>
-      </w:r>
+        <w:t xml:space="preserve">I think it works but it is too big? Will need to remove all sample cards and then add in </w:t>
+      </w:r>
+      <w:proofErr w:type="gramStart"/>
+      <w:r>
+        <w:t>only  1</w:t>
+      </w:r>
+      <w:proofErr w:type="gramEnd"/>
     </w:p>
     <w:p>
       <w:pPr>
@@ -1699,7 +1894,15 @@
         </w:numPr>
       </w:pPr>
       <w:r>
-        <w:t>Make sure all functions have docstrings that say what they should do. Comment stuff!</w:t>
+        <w:t xml:space="preserve">Make sure all functions have </w:t>
+      </w:r>
+      <w:proofErr w:type="spellStart"/>
+      <w:r>
+        <w:t>docstrings</w:t>
+      </w:r>
+      <w:proofErr w:type="spellEnd"/>
+      <w:r>
+        <w:t xml:space="preserve"> that say what they should do. Comment stuff!</w:t>
       </w:r>
     </w:p>
     <w:p>
@@ -1715,8 +1918,21 @@
           <w:numId w:val="5"/>
         </w:numPr>
       </w:pPr>
-      <w:r>
-        <w:t xml:space="preserve">start working on Javascript stuff. </w:t>
+      <w:proofErr w:type="gramStart"/>
+      <w:r>
+        <w:t>start</w:t>
+      </w:r>
+      <w:proofErr w:type="gramEnd"/>
+      <w:r>
+        <w:t xml:space="preserve"> working on </w:t>
+      </w:r>
+      <w:proofErr w:type="spellStart"/>
+      <w:r>
+        <w:t>Javascript</w:t>
+      </w:r>
+      <w:proofErr w:type="spellEnd"/>
+      <w:r>
+        <w:t xml:space="preserve"> stuff. </w:t>
       </w:r>
     </w:p>
     <w:p>
@@ -1739,9 +1955,11 @@
           <w:numId w:val="5"/>
         </w:numPr>
       </w:pPr>
+      <w:proofErr w:type="spellStart"/>
       <w:r>
         <w:t>Javascript</w:t>
       </w:r>
+      <w:proofErr w:type="spellEnd"/>
     </w:p>
     <w:p>
       <w:pPr>
@@ -1751,9 +1969,11 @@
           <w:numId w:val="5"/>
         </w:numPr>
       </w:pPr>
+      <w:proofErr w:type="spellStart"/>
       <w:r>
         <w:t>JQuery</w:t>
       </w:r>
+      <w:proofErr w:type="spellEnd"/>
     </w:p>
     <w:p>
       <w:pPr>
@@ -1820,7 +2040,15 @@
         <w:t>Update my html and make sure classes and ids are properly labeled</w:t>
       </w:r>
       <w:r>
-        <w:t xml:space="preserve"> (added to Trello)</w:t>
+        <w:t xml:space="preserve"> (added to </w:t>
+      </w:r>
+      <w:proofErr w:type="spellStart"/>
+      <w:r>
+        <w:t>Trello</w:t>
+      </w:r>
+      <w:proofErr w:type="spellEnd"/>
+      <w:r>
+        <w:t>)</w:t>
       </w:r>
     </w:p>
     <w:p>
@@ -1849,7 +2077,15 @@
         <w:t>resolved</w:t>
       </w:r>
       <w:r>
-        <w:t xml:space="preserve">: shouldn’t have nested functions within nested functions. Also needed to make sure apr was turned into a decimal for calculations. Wasn’t before. Now is. </w:t>
+        <w:t xml:space="preserve">: shouldn’t have nested functions within nested functions. Also needed to make sure </w:t>
+      </w:r>
+      <w:proofErr w:type="spellStart"/>
+      <w:r>
+        <w:t>apr</w:t>
+      </w:r>
+      <w:proofErr w:type="spellEnd"/>
+      <w:r>
+        <w:t xml:space="preserve"> was turned into a decimal for calculations. Wasn’t before. Now is. </w:t>
       </w:r>
     </w:p>
     <w:p>
@@ -1873,7 +2109,21 @@
         <w:rPr>
           <w:b/>
         </w:rPr>
-        <w:t>Week 2 -  Day 2</w:t>
+        <w:t xml:space="preserve">Week 2 </w:t>
+      </w:r>
+      <w:proofErr w:type="gramStart"/>
+      <w:r>
+        <w:rPr>
+          <w:b/>
+        </w:rPr>
+        <w:t>-  Day</w:t>
+      </w:r>
+      <w:proofErr w:type="gramEnd"/>
+      <w:r>
+        <w:rPr>
+          <w:b/>
+        </w:rPr>
+        <w:t xml:space="preserve"> 2</w:t>
       </w:r>
     </w:p>
     <w:p>
@@ -1895,7 +2145,15 @@
         </w:numPr>
       </w:pPr>
       <w:r>
-        <w:t>Figure out why D3 stuff isn’t working on ikura site</w:t>
+        <w:t xml:space="preserve">Figure out why D3 stuff isn’t working on </w:t>
+      </w:r>
+      <w:proofErr w:type="spellStart"/>
+      <w:r>
+        <w:t>ikura</w:t>
+      </w:r>
+      <w:proofErr w:type="spellEnd"/>
+      <w:r>
+        <w:t xml:space="preserve"> site</w:t>
       </w:r>
     </w:p>
     <w:p>
@@ -1963,7 +2221,15 @@
         </w:numPr>
       </w:pPr>
       <w:r>
-        <w:t>Display card payment info on  dashboard.html broken down into monthly payments</w:t>
+        <w:t xml:space="preserve">Display card payment info </w:t>
+      </w:r>
+      <w:proofErr w:type="gramStart"/>
+      <w:r>
+        <w:t>on  dashboard.html</w:t>
+      </w:r>
+      <w:proofErr w:type="gramEnd"/>
+      <w:r>
+        <w:t xml:space="preserve"> broken down into monthly payments</w:t>
       </w:r>
     </w:p>
     <w:p>
@@ -1990,7 +2256,23 @@
         </w:numPr>
       </w:pPr>
       <w:r>
-        <w:t>Going to need to get my data from JSON and have value pairs – for each amount + int rate etc, need to set it to a month variable too. Example Jan pay 100$ = (1, 100) then (2,100)…</w:t>
+        <w:t xml:space="preserve">Going to need to get my data from JSON and have value pairs – for each amount + </w:t>
+      </w:r>
+      <w:proofErr w:type="spellStart"/>
+      <w:r>
+        <w:t>int</w:t>
+      </w:r>
+      <w:proofErr w:type="spellEnd"/>
+      <w:r>
+        <w:t xml:space="preserve"> rate </w:t>
+      </w:r>
+      <w:proofErr w:type="spellStart"/>
+      <w:r>
+        <w:t>etc</w:t>
+      </w:r>
+      <w:proofErr w:type="spellEnd"/>
+      <w:r>
+        <w:t>, need to set it to a month variable too. Example Jan pay 100$ = (1, 100) then (2,100)…</w:t>
       </w:r>
     </w:p>
     <w:p/>
@@ -2089,7 +2371,23 @@
         </w:numPr>
       </w:pPr>
       <w:r>
-        <w:t>Going to need to get my data from JSON and have value pairs – for each amount + int rate etc, need to set it to a month variable too. Example Jan pay 100$ = (1, 100) then (2,100)…</w:t>
+        <w:t xml:space="preserve">Going to need to get my data from JSON and have value pairs – for each amount + </w:t>
+      </w:r>
+      <w:proofErr w:type="spellStart"/>
+      <w:r>
+        <w:t>int</w:t>
+      </w:r>
+      <w:proofErr w:type="spellEnd"/>
+      <w:r>
+        <w:t xml:space="preserve"> rate </w:t>
+      </w:r>
+      <w:proofErr w:type="spellStart"/>
+      <w:r>
+        <w:t>etc</w:t>
+      </w:r>
+      <w:proofErr w:type="spellEnd"/>
+      <w:r>
+        <w:t>, need to set it to a month variable too. Example Jan pay 100$ = (1, 100) then (2,100)…</w:t>
       </w:r>
     </w:p>
     <w:p>
@@ -2101,8 +2399,13 @@
         </w:numPr>
       </w:pPr>
       <w:r>
-        <w:t>Also how to store it to display payment plan on dashboard – non visual part..</w:t>
-      </w:r>
+        <w:t>Also how to store it to display payment plan on dashboard – non visual part</w:t>
+      </w:r>
+      <w:proofErr w:type="gramStart"/>
+      <w:r>
+        <w:t>..</w:t>
+      </w:r>
+      <w:proofErr w:type="gramEnd"/>
     </w:p>
     <w:p>
       <w:pPr>
@@ -2113,7 +2416,15 @@
         </w:numPr>
       </w:pPr>
       <w:r>
-        <w:t>Display card payment info on  dashboard.html broken down into monthly payments</w:t>
+        <w:t xml:space="preserve">Display card payment info </w:t>
+      </w:r>
+      <w:proofErr w:type="gramStart"/>
+      <w:r>
+        <w:t>on  dashboard.html</w:t>
+      </w:r>
+      <w:proofErr w:type="gramEnd"/>
+      <w:r>
+        <w:t xml:space="preserve"> broken down into monthly payments</w:t>
       </w:r>
     </w:p>
     <w:p>
@@ -2194,20 +2505,164 @@
       </w:r>
     </w:p>
     <w:p>
-      <w:pPr>
+      <w:r>
+        <w:t>Done:</w:t>
+      </w:r>
+    </w:p>
+    <w:p>
+      <w:pPr>
+        <w:pStyle w:val="ListParagraph"/>
+        <w:numPr>
+          <w:ilvl w:val="0"/>
+          <w:numId w:val="10"/>
+        </w:numPr>
+      </w:pPr>
+      <w:r>
+        <w:t xml:space="preserve">Getting info to display properly on dashboard page. </w:t>
+      </w:r>
+    </w:p>
+    <w:p>
+      <w:pPr>
+        <w:pStyle w:val="ListParagraph"/>
+        <w:numPr>
+          <w:ilvl w:val="1"/>
+          <w:numId w:val="10"/>
+        </w:numPr>
+      </w:pPr>
+      <w:r>
+        <w:t xml:space="preserve">Want </w:t>
+      </w:r>
+      <w:r>
+        <w:t xml:space="preserve">a list of payments (min and </w:t>
+      </w:r>
+      <w:proofErr w:type="spellStart"/>
+      <w:r>
+        <w:t>sugg</w:t>
+      </w:r>
+      <w:proofErr w:type="spellEnd"/>
+      <w:r>
+        <w:t>) displayed in two columns.</w:t>
+      </w:r>
+    </w:p>
+    <w:p>
+      <w:r>
+        <w:t>Working on:</w:t>
+      </w:r>
+    </w:p>
+    <w:p>
+      <w:pPr>
+        <w:pStyle w:val="ListParagraph"/>
+        <w:numPr>
+          <w:ilvl w:val="0"/>
+          <w:numId w:val="10"/>
+        </w:numPr>
+      </w:pPr>
+      <w:r>
+        <w:t xml:space="preserve">Getting info to display properly on dashboard page. </w:t>
+      </w:r>
+    </w:p>
+    <w:p>
+      <w:pPr>
+        <w:pStyle w:val="ListParagraph"/>
+        <w:numPr>
+          <w:ilvl w:val="1"/>
+          <w:numId w:val="10"/>
+        </w:numPr>
         <w:rPr>
           <w:b/>
         </w:rPr>
       </w:pPr>
       <w:r>
+        <w:t xml:space="preserve">Want </w:t>
+      </w:r>
+      <w:r>
+        <w:t xml:space="preserve">a list of payments (min and </w:t>
+      </w:r>
+      <w:proofErr w:type="spellStart"/>
+      <w:r>
+        <w:t>sugg</w:t>
+      </w:r>
+      <w:proofErr w:type="spellEnd"/>
+      <w:r>
+        <w:t xml:space="preserve">) displayed in two columns. </w:t>
+      </w:r>
+      <w:r>
         <w:rPr>
           <w:b/>
         </w:rPr>
-        <w:t>Done:</w:t>
-      </w:r>
-    </w:p>
-    <w:p>
-      <w:pPr>
+        <w:t>By month</w:t>
+      </w:r>
+    </w:p>
+    <w:p>
+      <w:pPr>
+        <w:pStyle w:val="ListParagraph"/>
+        <w:numPr>
+          <w:ilvl w:val="1"/>
+          <w:numId w:val="10"/>
+        </w:numPr>
+      </w:pPr>
+      <w:r>
+        <w:t xml:space="preserve">Then want to insert total amount paid on </w:t>
+      </w:r>
+      <w:proofErr w:type="spellStart"/>
+      <w:r>
+        <w:t>botton</w:t>
+      </w:r>
+      <w:proofErr w:type="spellEnd"/>
+      <w:r>
+        <w:t xml:space="preserve"> of page</w:t>
+      </w:r>
+    </w:p>
+    <w:p>
+      <w:r>
+        <w:t>To do:</w:t>
+      </w:r>
+    </w:p>
+    <w:p>
+      <w:pPr>
+        <w:pStyle w:val="ListParagraph"/>
+        <w:numPr>
+          <w:ilvl w:val="0"/>
+          <w:numId w:val="10"/>
+        </w:numPr>
+      </w:pPr>
+      <w:r>
+        <w:t>Learn about data frames from panda library</w:t>
+      </w:r>
+    </w:p>
+    <w:p>
+      <w:pPr>
+        <w:pStyle w:val="ListParagraph"/>
+        <w:numPr>
+          <w:ilvl w:val="1"/>
+          <w:numId w:val="10"/>
+        </w:numPr>
+      </w:pPr>
+      <w:r>
+        <w:t>Will want to iterate through pandas ‘ data frame</w:t>
+      </w:r>
+      <w:r>
+        <w:t xml:space="preserve"> to display info on HTML</w:t>
+      </w:r>
+    </w:p>
+    <w:p>
+      <w:pPr>
+        <w:pStyle w:val="ListParagraph"/>
+        <w:numPr>
+          <w:ilvl w:val="0"/>
+          <w:numId w:val="10"/>
+        </w:numPr>
+      </w:pPr>
+    </w:p>
+    <w:p>
+      <w:r>
+        <w:t>Blocked on:</w:t>
+      </w:r>
+    </w:p>
+    <w:p>
+      <w:pPr>
+        <w:ind w:left="360"/>
+        <w:jc w:val="center"/>
         <w:rPr>
           <w:b/>
         </w:rPr>
@@ -2216,247 +2671,179 @@
         <w:rPr>
           <w:b/>
         </w:rPr>
-        <w:t>Working on:</w:t>
-      </w:r>
-    </w:p>
-    <w:p>
-      <w:pPr>
-        <w:pStyle w:val="ListParagraph"/>
-        <w:numPr>
-          <w:ilvl w:val="0"/>
-          <w:numId w:val="10"/>
-        </w:numPr>
+        <w:t xml:space="preserve">Week 2 – Day </w:t>
+      </w:r>
+      <w:r>
         <w:rPr>
           <w:b/>
         </w:rPr>
-      </w:pPr>
-      <w:r>
+        <w:t>5</w:t>
+      </w:r>
+    </w:p>
+    <w:p>
+      <w:pPr>
         <w:rPr>
           <w:b/>
         </w:rPr>
-        <w:t xml:space="preserve">Getting info to display properly on dashboard page. </w:t>
-      </w:r>
-    </w:p>
-    <w:p>
-      <w:pPr>
-        <w:pStyle w:val="ListParagraph"/>
-        <w:numPr>
-          <w:ilvl w:val="1"/>
-          <w:numId w:val="10"/>
-        </w:numPr>
-        <w:rPr>
-          <w:b/>
-        </w:rPr>
-      </w:pPr>
-      <w:r>
-        <w:rPr>
-          <w:b/>
-        </w:rPr>
-        <w:t>Want  a list of payments (min and sugg) displayed in two columns. By month</w:t>
-      </w:r>
-    </w:p>
-    <w:p>
-      <w:pPr>
-        <w:pStyle w:val="ListParagraph"/>
-        <w:numPr>
-          <w:ilvl w:val="1"/>
-          <w:numId w:val="10"/>
-        </w:numPr>
-        <w:rPr>
-          <w:b/>
-        </w:rPr>
-      </w:pPr>
-      <w:r>
-        <w:rPr>
-          <w:b/>
-        </w:rPr>
-        <w:t>Then want to insert total amount paid on botton of page</w:t>
-      </w:r>
-    </w:p>
-    <w:p>
-      <w:pPr>
-        <w:rPr>
-          <w:b/>
-        </w:rPr>
-      </w:pPr>
-      <w:r>
-        <w:rPr>
-          <w:b/>
-        </w:rPr>
-        <w:t>To do:</w:t>
-      </w:r>
-    </w:p>
-    <w:p>
-      <w:pPr>
-        <w:pStyle w:val="ListParagraph"/>
-        <w:numPr>
-          <w:ilvl w:val="0"/>
-          <w:numId w:val="10"/>
-        </w:numPr>
-        <w:rPr>
-          <w:b/>
-        </w:rPr>
-      </w:pPr>
-      <w:r>
-        <w:rPr>
-          <w:b/>
-        </w:rPr>
-        <w:t xml:space="preserve">Learn about </w:t>
-      </w:r>
-      <w:r>
-        <w:rPr>
-          <w:b/>
-        </w:rPr>
-        <w:t>data frame</w:t>
-      </w:r>
-      <w:r>
-        <w:rPr>
-          <w:b/>
-        </w:rPr>
-        <w:t xml:space="preserve">s from </w:t>
-      </w:r>
-      <w:r>
-        <w:rPr>
-          <w:b/>
-        </w:rPr>
-        <w:t xml:space="preserve">panda </w:t>
-      </w:r>
-      <w:r>
-        <w:rPr>
-          <w:b/>
-        </w:rPr>
-        <w:t>library</w:t>
-      </w:r>
-    </w:p>
-    <w:p>
-      <w:pPr>
-        <w:pStyle w:val="ListParagraph"/>
-        <w:numPr>
-          <w:ilvl w:val="1"/>
-          <w:numId w:val="10"/>
-        </w:numPr>
-        <w:rPr>
-          <w:b/>
-        </w:rPr>
-      </w:pPr>
-      <w:r>
-        <w:rPr>
-          <w:b/>
-        </w:rPr>
-        <w:t xml:space="preserve">Will want to </w:t>
-      </w:r>
-      <w:r>
-        <w:rPr>
-          <w:b/>
-        </w:rPr>
-        <w:t>iterat</w:t>
-      </w:r>
-      <w:r>
-        <w:rPr>
-          <w:b/>
-        </w:rPr>
-        <w:t>e through pandas ‘ data frame</w:t>
-      </w:r>
-      <w:r>
-        <w:rPr>
-          <w:b/>
-        </w:rPr>
-        <w:t xml:space="preserve"> to display info on HTML</w:t>
+      </w:pPr>
+    </w:p>
+    <w:p>
+      <w:r>
+        <w:t>Done:</w:t>
+      </w:r>
+    </w:p>
+    <w:p>
+      <w:r>
+        <w:t>Working on:</w:t>
+      </w:r>
+    </w:p>
+    <w:p>
+      <w:pPr>
+        <w:pStyle w:val="ListParagraph"/>
+        <w:numPr>
+          <w:ilvl w:val="0"/>
+          <w:numId w:val="12"/>
+        </w:numPr>
+      </w:pPr>
+      <w:r>
+        <w:t>Pandas</w:t>
       </w:r>
       <w:bookmarkStart w:id="0" w:name="_GoBack"/>
       <w:bookmarkEnd w:id="0"/>
     </w:p>
     <w:p>
-      <w:pPr>
-        <w:pStyle w:val="ListParagraph"/>
-        <w:numPr>
-          <w:ilvl w:val="0"/>
-          <w:numId w:val="10"/>
-        </w:numPr>
-        <w:rPr>
-          <w:b/>
-        </w:rPr>
-      </w:pPr>
-    </w:p>
-    <w:p>
-      <w:pPr>
-        <w:rPr>
-          <w:b/>
-        </w:rPr>
-      </w:pPr>
-      <w:r>
-        <w:rPr>
-          <w:b/>
-        </w:rPr>
+      <w:r>
+        <w:t>To do:</w:t>
+      </w:r>
+    </w:p>
+    <w:p>
+      <w:pPr>
+        <w:pStyle w:val="ListParagraph"/>
+        <w:numPr>
+          <w:ilvl w:val="0"/>
+          <w:numId w:val="12"/>
+        </w:numPr>
+      </w:pPr>
+      <w:r>
+        <w:t xml:space="preserve">Review all of my tasks </w:t>
+      </w:r>
+    </w:p>
+    <w:p>
+      <w:pPr>
+        <w:pStyle w:val="ListParagraph"/>
+        <w:numPr>
+          <w:ilvl w:val="0"/>
+          <w:numId w:val="12"/>
+        </w:numPr>
+      </w:pPr>
+      <w:r>
+        <w:t>Make sure I’m not missing things</w:t>
+      </w:r>
+    </w:p>
+    <w:p>
+      <w:pPr>
+        <w:pStyle w:val="ListParagraph"/>
+        <w:numPr>
+          <w:ilvl w:val="0"/>
+          <w:numId w:val="12"/>
+        </w:numPr>
+      </w:pPr>
+      <w:r>
+        <w:t>Print out all files from sublime and review them on paper</w:t>
+      </w:r>
+    </w:p>
+    <w:p>
+      <w:pPr>
+        <w:pStyle w:val="ListParagraph"/>
+        <w:numPr>
+          <w:ilvl w:val="0"/>
+          <w:numId w:val="12"/>
+        </w:numPr>
+      </w:pPr>
+      <w:r>
+        <w:t xml:space="preserve">Add comments from sublime files to </w:t>
+      </w:r>
+      <w:proofErr w:type="spellStart"/>
+      <w:r>
+        <w:t>trello</w:t>
+      </w:r>
+      <w:proofErr w:type="spellEnd"/>
+      <w:r>
+        <w:t xml:space="preserve"> and prioritize them</w:t>
+      </w:r>
+    </w:p>
+    <w:p>
+      <w:pPr>
+        <w:pStyle w:val="ListParagraph"/>
+        <w:numPr>
+          <w:ilvl w:val="0"/>
+          <w:numId w:val="12"/>
+        </w:numPr>
+      </w:pPr>
+      <w:r>
+        <w:t>Get developer accounts! (</w:t>
+      </w:r>
+      <w:proofErr w:type="gramStart"/>
+      <w:r>
+        <w:t>mint</w:t>
+      </w:r>
+      <w:proofErr w:type="gramEnd"/>
+      <w:r>
+        <w:t xml:space="preserve">, </w:t>
+      </w:r>
+      <w:proofErr w:type="spellStart"/>
+      <w:r>
+        <w:t>twilio</w:t>
+      </w:r>
+      <w:proofErr w:type="spellEnd"/>
+      <w:r>
+        <w:t>, …?</w:t>
+      </w:r>
+      <w:r>
+        <w:t xml:space="preserve"> Ready for zero?</w:t>
+      </w:r>
+      <w:r>
+        <w:t>)</w:t>
+      </w:r>
+    </w:p>
+    <w:p>
+      <w:r>
         <w:t>Blocked on:</w:t>
       </w:r>
     </w:p>
     <w:p>
       <w:pPr>
-        <w:rPr>
-          <w:b/>
-        </w:rPr>
-      </w:pPr>
-    </w:p>
-    <w:p>
-      <w:pPr>
-        <w:rPr>
-          <w:b/>
-        </w:rPr>
-      </w:pPr>
-    </w:p>
-    <w:p>
-      <w:pPr>
-        <w:rPr>
-          <w:b/>
-        </w:rPr>
-      </w:pPr>
-      <w:r>
-        <w:rPr>
-          <w:b/>
-        </w:rPr>
-        <w:t>&lt;!-- data frame</w:t>
-      </w:r>
-    </w:p>
-    <w:p>
-      <w:pPr>
-        <w:rPr>
-          <w:b/>
-        </w:rPr>
-      </w:pPr>
-      <w:r>
-        <w:rPr>
-          <w:b/>
-        </w:rPr>
-        <w:t>pandas</w:t>
-      </w:r>
-    </w:p>
-    <w:p>
-      <w:pPr>
-        <w:rPr>
-          <w:b/>
-        </w:rPr>
-      </w:pPr>
-    </w:p>
-    <w:p>
-      <w:pPr>
-        <w:rPr>
-          <w:b/>
-        </w:rPr>
-      </w:pPr>
-      <w:r>
-        <w:rPr>
-          <w:b/>
-        </w:rPr>
-        <w:t>iterat through pandas --&gt;</w:t>
-      </w:r>
-    </w:p>
-    <w:p>
-      <w:pPr>
-        <w:rPr>
-          <w:b/>
-        </w:rPr>
-      </w:pPr>
+        <w:pStyle w:val="ListParagraph"/>
+        <w:numPr>
+          <w:ilvl w:val="0"/>
+          <w:numId w:val="11"/>
+        </w:numPr>
+      </w:pPr>
+      <w:r>
+        <w:t>Trying</w:t>
+      </w:r>
+      <w:r>
+        <w:t xml:space="preserve"> to get </w:t>
+      </w:r>
+      <w:proofErr w:type="spellStart"/>
+      <w:r>
+        <w:t>all</w:t>
+      </w:r>
+      <w:r>
+        <w:t>totals</w:t>
+      </w:r>
+      <w:proofErr w:type="spellEnd"/>
+      <w:r>
+        <w:t xml:space="preserve"> data from organize_calc.py into a panda </w:t>
+      </w:r>
+      <w:proofErr w:type="spellStart"/>
+      <w:r>
+        <w:t>dataFrame</w:t>
+      </w:r>
+      <w:proofErr w:type="spellEnd"/>
+      <w:r>
+        <w:t xml:space="preserve"> format</w:t>
+      </w:r>
     </w:p>
     <w:sectPr>
       <w:headerReference w:type="default" r:id="rId8"/>
@@ -2514,8 +2901,13 @@
       <w:pStyle w:val="Header"/>
       <w:jc w:val="center"/>
     </w:pPr>
+    <w:proofErr w:type="spellStart"/>
     <w:r>
-      <w:t>Ikura – Project Tracker</w:t>
+      <w:t>Ikura</w:t>
+    </w:r>
+    <w:proofErr w:type="spellEnd"/>
+    <w:r>
+      <w:t xml:space="preserve"> – Project Tracker</w:t>
     </w:r>
   </w:p>
 </w:hdr>
@@ -2978,7 +3370,7 @@
   <w:abstractNum w:abstractNumId="4">
     <w:nsid w:val="1EF007C8"/>
     <w:multiLevelType w:val="hybridMultilevel"/>
-    <w:tmpl w:val="8676BB76"/>
+    <w:tmpl w:val="B9B87054"/>
     <w:lvl w:ilvl="0" w:tplc="04090001">
       <w:start w:val="1"/>
       <w:numFmt w:val="bullet"/>
@@ -3175,6 +3567,119 @@
     </w:lvl>
   </w:abstractNum>
   <w:abstractNum w:abstractNumId="6">
+    <w:nsid w:val="26B5148B"/>
+    <w:multiLevelType w:val="hybridMultilevel"/>
+    <w:tmpl w:val="AD0888DC"/>
+    <w:lvl w:ilvl="0" w:tplc="04090001">
+      <w:start w:val="1"/>
+      <w:numFmt w:val="bullet"/>
+      <w:lvlText w:val=""/>
+      <w:lvlJc w:val="left"/>
+      <w:pPr>
+        <w:ind w:left="720" w:hanging="360"/>
+      </w:pPr>
+      <w:rPr>
+        <w:rFonts w:ascii="Symbol" w:hAnsi="Symbol" w:hint="default"/>
+      </w:rPr>
+    </w:lvl>
+    <w:lvl w:ilvl="1" w:tplc="04090003" w:tentative="1">
+      <w:start w:val="1"/>
+      <w:numFmt w:val="bullet"/>
+      <w:lvlText w:val="o"/>
+      <w:lvlJc w:val="left"/>
+      <w:pPr>
+        <w:ind w:left="1440" w:hanging="360"/>
+      </w:pPr>
+      <w:rPr>
+        <w:rFonts w:ascii="Courier New" w:hAnsi="Courier New" w:hint="default"/>
+      </w:rPr>
+    </w:lvl>
+    <w:lvl w:ilvl="2" w:tplc="04090005" w:tentative="1">
+      <w:start w:val="1"/>
+      <w:numFmt w:val="bullet"/>
+      <w:lvlText w:val=""/>
+      <w:lvlJc w:val="left"/>
+      <w:pPr>
+        <w:ind w:left="2160" w:hanging="360"/>
+      </w:pPr>
+      <w:rPr>
+        <w:rFonts w:ascii="Wingdings" w:hAnsi="Wingdings" w:hint="default"/>
+      </w:rPr>
+    </w:lvl>
+    <w:lvl w:ilvl="3" w:tplc="04090001" w:tentative="1">
+      <w:start w:val="1"/>
+      <w:numFmt w:val="bullet"/>
+      <w:lvlText w:val=""/>
+      <w:lvlJc w:val="left"/>
+      <w:pPr>
+        <w:ind w:left="2880" w:hanging="360"/>
+      </w:pPr>
+      <w:rPr>
+        <w:rFonts w:ascii="Symbol" w:hAnsi="Symbol" w:hint="default"/>
+      </w:rPr>
+    </w:lvl>
+    <w:lvl w:ilvl="4" w:tplc="04090003" w:tentative="1">
+      <w:start w:val="1"/>
+      <w:numFmt w:val="bullet"/>
+      <w:lvlText w:val="o"/>
+      <w:lvlJc w:val="left"/>
+      <w:pPr>
+        <w:ind w:left="3600" w:hanging="360"/>
+      </w:pPr>
+      <w:rPr>
+        <w:rFonts w:ascii="Courier New" w:hAnsi="Courier New" w:hint="default"/>
+      </w:rPr>
+    </w:lvl>
+    <w:lvl w:ilvl="5" w:tplc="04090005" w:tentative="1">
+      <w:start w:val="1"/>
+      <w:numFmt w:val="bullet"/>
+      <w:lvlText w:val=""/>
+      <w:lvlJc w:val="left"/>
+      <w:pPr>
+        <w:ind w:left="4320" w:hanging="360"/>
+      </w:pPr>
+      <w:rPr>
+        <w:rFonts w:ascii="Wingdings" w:hAnsi="Wingdings" w:hint="default"/>
+      </w:rPr>
+    </w:lvl>
+    <w:lvl w:ilvl="6" w:tplc="04090001" w:tentative="1">
+      <w:start w:val="1"/>
+      <w:numFmt w:val="bullet"/>
+      <w:lvlText w:val=""/>
+      <w:lvlJc w:val="left"/>
+      <w:pPr>
+        <w:ind w:left="5040" w:hanging="360"/>
+      </w:pPr>
+      <w:rPr>
+        <w:rFonts w:ascii="Symbol" w:hAnsi="Symbol" w:hint="default"/>
+      </w:rPr>
+    </w:lvl>
+    <w:lvl w:ilvl="7" w:tplc="04090003" w:tentative="1">
+      <w:start w:val="1"/>
+      <w:numFmt w:val="bullet"/>
+      <w:lvlText w:val="o"/>
+      <w:lvlJc w:val="left"/>
+      <w:pPr>
+        <w:ind w:left="5760" w:hanging="360"/>
+      </w:pPr>
+      <w:rPr>
+        <w:rFonts w:ascii="Courier New" w:hAnsi="Courier New" w:hint="default"/>
+      </w:rPr>
+    </w:lvl>
+    <w:lvl w:ilvl="8" w:tplc="04090005" w:tentative="1">
+      <w:start w:val="1"/>
+      <w:numFmt w:val="bullet"/>
+      <w:lvlText w:val=""/>
+      <w:lvlJc w:val="left"/>
+      <w:pPr>
+        <w:ind w:left="6480" w:hanging="360"/>
+      </w:pPr>
+      <w:rPr>
+        <w:rFonts w:ascii="Wingdings" w:hAnsi="Wingdings" w:hint="default"/>
+      </w:rPr>
+    </w:lvl>
+  </w:abstractNum>
+  <w:abstractNum w:abstractNumId="7">
     <w:nsid w:val="296B326B"/>
     <w:multiLevelType w:val="hybridMultilevel"/>
     <w:tmpl w:val="C9C4DA18"/>
@@ -3287,7 +3792,7 @@
       </w:rPr>
     </w:lvl>
   </w:abstractNum>
-  <w:abstractNum w:abstractNumId="7">
+  <w:abstractNum w:abstractNumId="8">
     <w:nsid w:val="38664F24"/>
     <w:multiLevelType w:val="hybridMultilevel"/>
     <w:tmpl w:val="9BA2232C"/>
@@ -3400,7 +3905,120 @@
       </w:rPr>
     </w:lvl>
   </w:abstractNum>
-  <w:abstractNum w:abstractNumId="8">
+  <w:abstractNum w:abstractNumId="9">
+    <w:nsid w:val="554C07F4"/>
+    <w:multiLevelType w:val="hybridMultilevel"/>
+    <w:tmpl w:val="C1CC3868"/>
+    <w:lvl w:ilvl="0" w:tplc="04090001">
+      <w:start w:val="1"/>
+      <w:numFmt w:val="bullet"/>
+      <w:lvlText w:val=""/>
+      <w:lvlJc w:val="left"/>
+      <w:pPr>
+        <w:ind w:left="720" w:hanging="360"/>
+      </w:pPr>
+      <w:rPr>
+        <w:rFonts w:ascii="Symbol" w:hAnsi="Symbol" w:hint="default"/>
+      </w:rPr>
+    </w:lvl>
+    <w:lvl w:ilvl="1" w:tplc="04090003" w:tentative="1">
+      <w:start w:val="1"/>
+      <w:numFmt w:val="bullet"/>
+      <w:lvlText w:val="o"/>
+      <w:lvlJc w:val="left"/>
+      <w:pPr>
+        <w:ind w:left="1440" w:hanging="360"/>
+      </w:pPr>
+      <w:rPr>
+        <w:rFonts w:ascii="Courier New" w:hAnsi="Courier New" w:hint="default"/>
+      </w:rPr>
+    </w:lvl>
+    <w:lvl w:ilvl="2" w:tplc="04090005" w:tentative="1">
+      <w:start w:val="1"/>
+      <w:numFmt w:val="bullet"/>
+      <w:lvlText w:val=""/>
+      <w:lvlJc w:val="left"/>
+      <w:pPr>
+        <w:ind w:left="2160" w:hanging="360"/>
+      </w:pPr>
+      <w:rPr>
+        <w:rFonts w:ascii="Wingdings" w:hAnsi="Wingdings" w:hint="default"/>
+      </w:rPr>
+    </w:lvl>
+    <w:lvl w:ilvl="3" w:tplc="04090001" w:tentative="1">
+      <w:start w:val="1"/>
+      <w:numFmt w:val="bullet"/>
+      <w:lvlText w:val=""/>
+      <w:lvlJc w:val="left"/>
+      <w:pPr>
+        <w:ind w:left="2880" w:hanging="360"/>
+      </w:pPr>
+      <w:rPr>
+        <w:rFonts w:ascii="Symbol" w:hAnsi="Symbol" w:hint="default"/>
+      </w:rPr>
+    </w:lvl>
+    <w:lvl w:ilvl="4" w:tplc="04090003" w:tentative="1">
+      <w:start w:val="1"/>
+      <w:numFmt w:val="bullet"/>
+      <w:lvlText w:val="o"/>
+      <w:lvlJc w:val="left"/>
+      <w:pPr>
+        <w:ind w:left="3600" w:hanging="360"/>
+      </w:pPr>
+      <w:rPr>
+        <w:rFonts w:ascii="Courier New" w:hAnsi="Courier New" w:hint="default"/>
+      </w:rPr>
+    </w:lvl>
+    <w:lvl w:ilvl="5" w:tplc="04090005" w:tentative="1">
+      <w:start w:val="1"/>
+      <w:numFmt w:val="bullet"/>
+      <w:lvlText w:val=""/>
+      <w:lvlJc w:val="left"/>
+      <w:pPr>
+        <w:ind w:left="4320" w:hanging="360"/>
+      </w:pPr>
+      <w:rPr>
+        <w:rFonts w:ascii="Wingdings" w:hAnsi="Wingdings" w:hint="default"/>
+      </w:rPr>
+    </w:lvl>
+    <w:lvl w:ilvl="6" w:tplc="04090001" w:tentative="1">
+      <w:start w:val="1"/>
+      <w:numFmt w:val="bullet"/>
+      <w:lvlText w:val=""/>
+      <w:lvlJc w:val="left"/>
+      <w:pPr>
+        <w:ind w:left="5040" w:hanging="360"/>
+      </w:pPr>
+      <w:rPr>
+        <w:rFonts w:ascii="Symbol" w:hAnsi="Symbol" w:hint="default"/>
+      </w:rPr>
+    </w:lvl>
+    <w:lvl w:ilvl="7" w:tplc="04090003" w:tentative="1">
+      <w:start w:val="1"/>
+      <w:numFmt w:val="bullet"/>
+      <w:lvlText w:val="o"/>
+      <w:lvlJc w:val="left"/>
+      <w:pPr>
+        <w:ind w:left="5760" w:hanging="360"/>
+      </w:pPr>
+      <w:rPr>
+        <w:rFonts w:ascii="Courier New" w:hAnsi="Courier New" w:hint="default"/>
+      </w:rPr>
+    </w:lvl>
+    <w:lvl w:ilvl="8" w:tplc="04090005" w:tentative="1">
+      <w:start w:val="1"/>
+      <w:numFmt w:val="bullet"/>
+      <w:lvlText w:val=""/>
+      <w:lvlJc w:val="left"/>
+      <w:pPr>
+        <w:ind w:left="6480" w:hanging="360"/>
+      </w:pPr>
+      <w:rPr>
+        <w:rFonts w:ascii="Wingdings" w:hAnsi="Wingdings" w:hint="default"/>
+      </w:rPr>
+    </w:lvl>
+  </w:abstractNum>
+  <w:abstractNum w:abstractNumId="10">
     <w:nsid w:val="6B8C3023"/>
     <w:multiLevelType w:val="hybridMultilevel"/>
     <w:tmpl w:val="F0B02B2C"/>
@@ -3513,7 +4131,7 @@
       </w:rPr>
     </w:lvl>
   </w:abstractNum>
-  <w:abstractNum w:abstractNumId="9">
+  <w:abstractNum w:abstractNumId="11">
     <w:nsid w:val="73391D87"/>
     <w:multiLevelType w:val="hybridMultilevel"/>
     <w:tmpl w:val="D64E031A"/>
@@ -3636,25 +4254,31 @@
     <w:abstractNumId w:val="5"/>
   </w:num>
   <w:num w:numId="4">
-    <w:abstractNumId w:val="9"/>
+    <w:abstractNumId w:val="11"/>
   </w:num>
   <w:num w:numId="5">
     <w:abstractNumId w:val="0"/>
   </w:num>
   <w:num w:numId="6">
-    <w:abstractNumId w:val="8"/>
+    <w:abstractNumId w:val="10"/>
   </w:num>
   <w:num w:numId="7">
-    <w:abstractNumId w:val="7"/>
+    <w:abstractNumId w:val="8"/>
   </w:num>
   <w:num w:numId="8">
     <w:abstractNumId w:val="1"/>
   </w:num>
   <w:num w:numId="9">
-    <w:abstractNumId w:val="6"/>
+    <w:abstractNumId w:val="7"/>
   </w:num>
   <w:num w:numId="10">
     <w:abstractNumId w:val="4"/>
+  </w:num>
+  <w:num w:numId="11">
+    <w:abstractNumId w:val="6"/>
+  </w:num>
+  <w:num w:numId="12">
+    <w:abstractNumId w:val="9"/>
   </w:num>
 </w:numbering>
 </file>

</xml_diff>

<commit_message>
Working on allowing user to update credit card info and have new graph and payment plan calculated. Stuck on updating database.
</commit_message>
<xml_diff>
--- a/Ikura - Project Tracker.docx
+++ b/Ikura - Project Tracker.docx
@@ -66,15 +66,7 @@
         </w:numPr>
       </w:pPr>
       <w:r>
-        <w:t xml:space="preserve">Updated </w:t>
-      </w:r>
-      <w:proofErr w:type="spellStart"/>
-      <w:r>
-        <w:t>Trello</w:t>
-      </w:r>
-      <w:proofErr w:type="spellEnd"/>
-      <w:r>
-        <w:t xml:space="preserve"> board with project plan</w:t>
+        <w:t>Updated Trello board with project plan</w:t>
       </w:r>
     </w:p>
     <w:p>
@@ -197,15 +189,7 @@
         </w:numPr>
       </w:pPr>
       <w:r>
-        <w:t xml:space="preserve">Should we download bootstrap (not necessary </w:t>
-      </w:r>
-      <w:proofErr w:type="gramStart"/>
-      <w:r>
-        <w:t>atm.</w:t>
-      </w:r>
-      <w:proofErr w:type="gramEnd"/>
-      <w:r>
-        <w:t xml:space="preserve"> Only downside to the way I am doing this now is that I’d need to have internet access to show people my demo)</w:t>
+        <w:t>Should we download bootstrap (not necessary atm. Only downside to the way I am doing this now is that I’d need to have internet access to show people my demo)</w:t>
       </w:r>
     </w:p>
     <w:p>
@@ -400,11 +384,9 @@
           <w:numId w:val="1"/>
         </w:numPr>
       </w:pPr>
-      <w:proofErr w:type="gramStart"/>
       <w:r>
         <w:t>sanity</w:t>
       </w:r>
-      <w:proofErr w:type="gramEnd"/>
     </w:p>
     <w:p>
       <w:r>
@@ -420,39 +402,7 @@
         </w:numPr>
       </w:pPr>
       <w:r>
-        <w:t xml:space="preserve">Cannot push to </w:t>
-      </w:r>
-      <w:proofErr w:type="spellStart"/>
-      <w:r>
-        <w:t>github</w:t>
-      </w:r>
-      <w:proofErr w:type="spellEnd"/>
-      <w:r>
-        <w:t xml:space="preserve">. May have altered something in </w:t>
-      </w:r>
-      <w:proofErr w:type="spellStart"/>
-      <w:r>
-        <w:t>github</w:t>
-      </w:r>
-      <w:proofErr w:type="spellEnd"/>
-      <w:r>
-        <w:t xml:space="preserve"> prior to pushing (deleting the .</w:t>
-      </w:r>
-      <w:proofErr w:type="spellStart"/>
-      <w:r>
-        <w:t>pyc</w:t>
-      </w:r>
-      <w:proofErr w:type="spellEnd"/>
-      <w:r>
-        <w:t xml:space="preserve"> file in </w:t>
-      </w:r>
-      <w:proofErr w:type="spellStart"/>
-      <w:r>
-        <w:t>github</w:t>
-      </w:r>
-      <w:proofErr w:type="spellEnd"/>
-      <w:r>
-        <w:t>)</w:t>
+        <w:t>Cannot push to github. May have altered something in github prior to pushing (deleting the .pyc file in github)</w:t>
       </w:r>
     </w:p>
     <w:p>
@@ -673,13 +623,8 @@
         <w:t xml:space="preserve">homepage button take you </w:t>
       </w:r>
       <w:r>
-        <w:t xml:space="preserve">to login if </w:t>
-      </w:r>
-      <w:proofErr w:type="gramStart"/>
-      <w:r>
-        <w:t>session !=</w:t>
-      </w:r>
-      <w:proofErr w:type="gramEnd"/>
+        <w:t>to login if session !=</w:t>
+      </w:r>
     </w:p>
     <w:p>
       <w:pPr>
@@ -808,35 +753,20 @@
         </w:numPr>
       </w:pPr>
       <w:r>
-        <w:t xml:space="preserve">Question about my data model, </w:t>
-      </w:r>
-      <w:proofErr w:type="spellStart"/>
-      <w:proofErr w:type="gramStart"/>
-      <w:r>
-        <w:t>hw</w:t>
-      </w:r>
-      <w:proofErr w:type="spellEnd"/>
-      <w:proofErr w:type="gramEnd"/>
-      <w:r>
-        <w:t xml:space="preserve"> should I be storing the credit card inputs?</w:t>
-      </w:r>
-    </w:p>
-    <w:p>
-      <w:pPr>
-        <w:pStyle w:val="ListParagraph"/>
-        <w:numPr>
-          <w:ilvl w:val="0"/>
-          <w:numId w:val="1"/>
-        </w:numPr>
-      </w:pPr>
-      <w:r>
-        <w:t xml:space="preserve">How best to take data stored in database (Users, Cards, Values) and then do calculations in </w:t>
-      </w:r>
-      <w:proofErr w:type="spellStart"/>
-      <w:r>
-        <w:t>javascript</w:t>
-      </w:r>
-      <w:proofErr w:type="spellEnd"/>
+        <w:t>Question about my data model, hw should I be storing the credit card inputs?</w:t>
+      </w:r>
+    </w:p>
+    <w:p>
+      <w:pPr>
+        <w:pStyle w:val="ListParagraph"/>
+        <w:numPr>
+          <w:ilvl w:val="0"/>
+          <w:numId w:val="1"/>
+        </w:numPr>
+      </w:pPr>
+      <w:r>
+        <w:t>How best to take data stored in database (Users, Cards, Values) and then do calculations in javascript</w:t>
+      </w:r>
     </w:p>
     <w:p>
       <w:pPr>
@@ -878,13 +808,8 @@
         </w:numPr>
       </w:pPr>
       <w:r>
-        <w:t xml:space="preserve">Make homepage button take you to login if </w:t>
-      </w:r>
-      <w:proofErr w:type="gramStart"/>
-      <w:r>
-        <w:t>session !=</w:t>
-      </w:r>
-      <w:proofErr w:type="gramEnd"/>
+        <w:t>Make homepage button take you to login if session !=</w:t>
+      </w:r>
     </w:p>
     <w:p>
       <w:pPr>
@@ -955,13 +880,8 @@
         </w:numPr>
       </w:pPr>
       <w:r>
-        <w:t xml:space="preserve">Convert to </w:t>
-      </w:r>
-      <w:proofErr w:type="spellStart"/>
-      <w:r>
-        <w:t>PostgreSQL</w:t>
-      </w:r>
-      <w:proofErr w:type="spellEnd"/>
+        <w:t>Convert to PostgreSQL</w:t>
+      </w:r>
     </w:p>
     <w:p>
       <w:pPr>
@@ -1070,23 +990,7 @@
         </w:numPr>
       </w:pPr>
       <w:r>
-        <w:t xml:space="preserve">Figure out how to </w:t>
-      </w:r>
-      <w:proofErr w:type="gramStart"/>
-      <w:r>
-        <w:t>calculate  payment</w:t>
-      </w:r>
-      <w:proofErr w:type="gramEnd"/>
-      <w:r>
-        <w:t xml:space="preserve"> plan with set amount per month in….. (</w:t>
-      </w:r>
-      <w:proofErr w:type="gramStart"/>
-      <w:r>
-        <w:t>later</w:t>
-      </w:r>
-      <w:proofErr w:type="gramEnd"/>
-      <w:r>
-        <w:t>???)</w:t>
+        <w:t>Figure out how to calculate  payment plan with set amount per month in….. (later???)</w:t>
       </w:r>
     </w:p>
     <w:p>
@@ -1244,15 +1148,7 @@
         </w:numPr>
       </w:pPr>
       <w:r>
-        <w:t>Cards = {‘</w:t>
-      </w:r>
-      <w:proofErr w:type="spellStart"/>
-      <w:r>
-        <w:t>mastercard</w:t>
-      </w:r>
-      <w:proofErr w:type="spellEnd"/>
-      <w:r>
-        <w:t xml:space="preserve"> 12’: [100, 100, 94, 0], ‘visa 43’: [244, 198, 103, 0]}</w:t>
+        <w:t>Cards = {‘mastercard 12’: [100, 100, 94, 0], ‘visa 43’: [244, 198, 103, 0]}</w:t>
       </w:r>
     </w:p>
     <w:p>
@@ -1264,23 +1160,7 @@
         </w:numPr>
       </w:pPr>
       <w:r>
-        <w:t>Cards = [{name: ‘visa 34’, outstanding</w:t>
-      </w:r>
-      <w:proofErr w:type="gramStart"/>
-      <w:r>
-        <w:t>:1200</w:t>
-      </w:r>
-      <w:proofErr w:type="gramEnd"/>
-      <w:r>
-        <w:t xml:space="preserve">, </w:t>
-      </w:r>
-      <w:proofErr w:type="spellStart"/>
-      <w:r>
-        <w:t>minPayment</w:t>
-      </w:r>
-      <w:proofErr w:type="spellEnd"/>
-      <w:r>
-        <w:t>: 35}]</w:t>
+        <w:t>Cards = [{name: ‘visa 34’, outstanding:1200, minPayment: 35}]</w:t>
       </w:r>
     </w:p>
     <w:p/>
@@ -1327,40 +1207,19 @@
         </w:numPr>
       </w:pPr>
       <w:r>
-        <w:t xml:space="preserve">How </w:t>
-      </w:r>
-      <w:proofErr w:type="spellStart"/>
-      <w:r>
-        <w:t>javascript</w:t>
-      </w:r>
-      <w:proofErr w:type="spellEnd"/>
-      <w:r>
-        <w:t xml:space="preserve"> works.</w:t>
-      </w:r>
-    </w:p>
-    <w:p>
-      <w:pPr>
-        <w:pStyle w:val="ListParagraph"/>
-        <w:numPr>
-          <w:ilvl w:val="0"/>
-          <w:numId w:val="1"/>
-        </w:numPr>
-      </w:pPr>
-      <w:proofErr w:type="spellStart"/>
-      <w:r>
-        <w:t>Git</w:t>
-      </w:r>
-      <w:proofErr w:type="spellEnd"/>
-      <w:r>
-        <w:t xml:space="preserve"> commit and </w:t>
-      </w:r>
-      <w:proofErr w:type="spellStart"/>
-      <w:r>
-        <w:t>git</w:t>
-      </w:r>
-      <w:proofErr w:type="spellEnd"/>
-      <w:r>
-        <w:t xml:space="preserve"> push</w:t>
+        <w:t>How javascript works.</w:t>
+      </w:r>
+    </w:p>
+    <w:p>
+      <w:pPr>
+        <w:pStyle w:val="ListParagraph"/>
+        <w:numPr>
+          <w:ilvl w:val="0"/>
+          <w:numId w:val="1"/>
+        </w:numPr>
+      </w:pPr>
+      <w:r>
+        <w:t>Git commit and git push</w:t>
       </w:r>
     </w:p>
     <w:p>
@@ -1493,13 +1352,8 @@
         </w:numPr>
       </w:pPr>
       <w:r>
-        <w:t xml:space="preserve">I think it works but it is too big? Will need to remove all sample cards and then add in </w:t>
-      </w:r>
-      <w:proofErr w:type="gramStart"/>
-      <w:r>
-        <w:t>only  1</w:t>
-      </w:r>
-      <w:proofErr w:type="gramEnd"/>
+        <w:t>I think it works but it is too big? Will need to remove all sample cards and then add in only  1</w:t>
+      </w:r>
     </w:p>
     <w:p>
       <w:pPr>
@@ -1600,21 +1454,7 @@
         <w:rPr>
           <w:b/>
         </w:rPr>
-        <w:t>Cards = {‘</w:t>
-      </w:r>
-      <w:proofErr w:type="spellStart"/>
-      <w:r>
-        <w:rPr>
-          <w:b/>
-        </w:rPr>
-        <w:t>mastercard</w:t>
-      </w:r>
-      <w:proofErr w:type="spellEnd"/>
-      <w:r>
-        <w:rPr>
-          <w:b/>
-        </w:rPr>
-        <w:t xml:space="preserve"> 12’: [100, 100, 94, 0], ‘visa 43’: [244, 198, 103, 0]}</w:t>
+        <w:t>Cards = {‘mastercard 12’: [100, 100, 94, 0], ‘visa 43’: [244, 198, 103, 0]}</w:t>
       </w:r>
     </w:p>
     <w:p>
@@ -1626,23 +1466,7 @@
         </w:numPr>
       </w:pPr>
       <w:r>
-        <w:t>Cards = [{name: ‘visa 34’, outstanding</w:t>
-      </w:r>
-      <w:proofErr w:type="gramStart"/>
-      <w:r>
-        <w:t>:1200</w:t>
-      </w:r>
-      <w:proofErr w:type="gramEnd"/>
-      <w:r>
-        <w:t xml:space="preserve">, </w:t>
-      </w:r>
-      <w:proofErr w:type="spellStart"/>
-      <w:r>
-        <w:t>minPayment</w:t>
-      </w:r>
-      <w:proofErr w:type="spellEnd"/>
-      <w:r>
-        <w:t>: 35}]</w:t>
+        <w:t>Cards = [{name: ‘visa 34’, outstanding:1200, minPayment: 35}]</w:t>
       </w:r>
     </w:p>
     <w:p>
@@ -1713,21 +1537,7 @@
         <w:rPr>
           <w:b/>
         </w:rPr>
-        <w:t xml:space="preserve">Week 2 </w:t>
-      </w:r>
-      <w:proofErr w:type="gramStart"/>
-      <w:r>
-        <w:rPr>
-          <w:b/>
-        </w:rPr>
-        <w:t>-  Day</w:t>
-      </w:r>
-      <w:proofErr w:type="gramEnd"/>
-      <w:r>
-        <w:rPr>
-          <w:b/>
-        </w:rPr>
-        <w:t xml:space="preserve"> 1</w:t>
+        <w:t>Week 2 -  Day 1</w:t>
       </w:r>
     </w:p>
     <w:p>
@@ -1805,13 +1615,8 @@
         </w:numPr>
       </w:pPr>
       <w:r>
-        <w:t xml:space="preserve">I think it works but it is too big? Will need to remove all sample cards and then add in </w:t>
-      </w:r>
-      <w:proofErr w:type="gramStart"/>
-      <w:r>
-        <w:t>only  1</w:t>
-      </w:r>
-      <w:proofErr w:type="gramEnd"/>
+        <w:t>I think it works but it is too big? Will need to remove all sample cards and then add in only  1</w:t>
+      </w:r>
     </w:p>
     <w:p>
       <w:pPr>
@@ -1894,15 +1699,7 @@
         </w:numPr>
       </w:pPr>
       <w:r>
-        <w:t xml:space="preserve">Make sure all functions have </w:t>
-      </w:r>
-      <w:proofErr w:type="spellStart"/>
-      <w:r>
-        <w:t>docstrings</w:t>
-      </w:r>
-      <w:proofErr w:type="spellEnd"/>
-      <w:r>
-        <w:t xml:space="preserve"> that say what they should do. Comment stuff!</w:t>
+        <w:t>Make sure all functions have docstrings that say what they should do. Comment stuff!</w:t>
       </w:r>
     </w:p>
     <w:p>
@@ -1918,21 +1715,8 @@
           <w:numId w:val="5"/>
         </w:numPr>
       </w:pPr>
-      <w:proofErr w:type="gramStart"/>
-      <w:r>
-        <w:t>start</w:t>
-      </w:r>
-      <w:proofErr w:type="gramEnd"/>
-      <w:r>
-        <w:t xml:space="preserve"> working on </w:t>
-      </w:r>
-      <w:proofErr w:type="spellStart"/>
-      <w:r>
-        <w:t>Javascript</w:t>
-      </w:r>
-      <w:proofErr w:type="spellEnd"/>
-      <w:r>
-        <w:t xml:space="preserve"> stuff. </w:t>
+      <w:r>
+        <w:t xml:space="preserve">start working on Javascript stuff. </w:t>
       </w:r>
     </w:p>
     <w:p>
@@ -1955,11 +1739,9 @@
           <w:numId w:val="5"/>
         </w:numPr>
       </w:pPr>
-      <w:proofErr w:type="spellStart"/>
       <w:r>
         <w:t>Javascript</w:t>
       </w:r>
-      <w:proofErr w:type="spellEnd"/>
     </w:p>
     <w:p>
       <w:pPr>
@@ -1969,11 +1751,9 @@
           <w:numId w:val="5"/>
         </w:numPr>
       </w:pPr>
-      <w:proofErr w:type="spellStart"/>
       <w:r>
         <w:t>JQuery</w:t>
       </w:r>
-      <w:proofErr w:type="spellEnd"/>
     </w:p>
     <w:p>
       <w:pPr>
@@ -2040,15 +1820,7 @@
         <w:t>Update my html and make sure classes and ids are properly labeled</w:t>
       </w:r>
       <w:r>
-        <w:t xml:space="preserve"> (added to </w:t>
-      </w:r>
-      <w:proofErr w:type="spellStart"/>
-      <w:r>
-        <w:t>Trello</w:t>
-      </w:r>
-      <w:proofErr w:type="spellEnd"/>
-      <w:r>
-        <w:t>)</w:t>
+        <w:t xml:space="preserve"> (added to Trello)</w:t>
       </w:r>
     </w:p>
     <w:p>
@@ -2077,15 +1849,7 @@
         <w:t>resolved</w:t>
       </w:r>
       <w:r>
-        <w:t xml:space="preserve">: shouldn’t have nested functions within nested functions. Also needed to make sure </w:t>
-      </w:r>
-      <w:proofErr w:type="spellStart"/>
-      <w:r>
-        <w:t>apr</w:t>
-      </w:r>
-      <w:proofErr w:type="spellEnd"/>
-      <w:r>
-        <w:t xml:space="preserve"> was turned into a decimal for calculations. Wasn’t before. Now is. </w:t>
+        <w:t xml:space="preserve">: shouldn’t have nested functions within nested functions. Also needed to make sure apr was turned into a decimal for calculations. Wasn’t before. Now is. </w:t>
       </w:r>
     </w:p>
     <w:p>
@@ -2109,21 +1873,7 @@
         <w:rPr>
           <w:b/>
         </w:rPr>
-        <w:t xml:space="preserve">Week 2 </w:t>
-      </w:r>
-      <w:proofErr w:type="gramStart"/>
-      <w:r>
-        <w:rPr>
-          <w:b/>
-        </w:rPr>
-        <w:t>-  Day</w:t>
-      </w:r>
-      <w:proofErr w:type="gramEnd"/>
-      <w:r>
-        <w:rPr>
-          <w:b/>
-        </w:rPr>
-        <w:t xml:space="preserve"> 2</w:t>
+        <w:t>Week 2 -  Day 2</w:t>
       </w:r>
     </w:p>
     <w:p>
@@ -2145,15 +1895,7 @@
         </w:numPr>
       </w:pPr>
       <w:r>
-        <w:t xml:space="preserve">Figure out why D3 stuff isn’t working on </w:t>
-      </w:r>
-      <w:proofErr w:type="spellStart"/>
-      <w:r>
-        <w:t>ikura</w:t>
-      </w:r>
-      <w:proofErr w:type="spellEnd"/>
-      <w:r>
-        <w:t xml:space="preserve"> site</w:t>
+        <w:t>Figure out why D3 stuff isn’t working on ikura site</w:t>
       </w:r>
     </w:p>
     <w:p>
@@ -2221,15 +1963,7 @@
         </w:numPr>
       </w:pPr>
       <w:r>
-        <w:t xml:space="preserve">Display card payment info </w:t>
-      </w:r>
-      <w:proofErr w:type="gramStart"/>
-      <w:r>
-        <w:t>on  dashboard.html</w:t>
-      </w:r>
-      <w:proofErr w:type="gramEnd"/>
-      <w:r>
-        <w:t xml:space="preserve"> broken down into monthly payments</w:t>
+        <w:t>Display card payment info on  dashboard.html broken down into monthly payments</w:t>
       </w:r>
     </w:p>
     <w:p>
@@ -2256,23 +1990,7 @@
         </w:numPr>
       </w:pPr>
       <w:r>
-        <w:t xml:space="preserve">Going to need to get my data from JSON and have value pairs – for each amount + </w:t>
-      </w:r>
-      <w:proofErr w:type="spellStart"/>
-      <w:r>
-        <w:t>int</w:t>
-      </w:r>
-      <w:proofErr w:type="spellEnd"/>
-      <w:r>
-        <w:t xml:space="preserve"> rate </w:t>
-      </w:r>
-      <w:proofErr w:type="spellStart"/>
-      <w:r>
-        <w:t>etc</w:t>
-      </w:r>
-      <w:proofErr w:type="spellEnd"/>
-      <w:r>
-        <w:t>, need to set it to a month variable too. Example Jan pay 100$ = (1, 100) then (2,100)…</w:t>
+        <w:t>Going to need to get my data from JSON and have value pairs – for each amount + int rate etc, need to set it to a month variable too. Example Jan pay 100$ = (1, 100) then (2,100)…</w:t>
       </w:r>
     </w:p>
     <w:p/>
@@ -2371,23 +2089,7 @@
         </w:numPr>
       </w:pPr>
       <w:r>
-        <w:t xml:space="preserve">Going to need to get my data from JSON and have value pairs – for each amount + </w:t>
-      </w:r>
-      <w:proofErr w:type="spellStart"/>
-      <w:r>
-        <w:t>int</w:t>
-      </w:r>
-      <w:proofErr w:type="spellEnd"/>
-      <w:r>
-        <w:t xml:space="preserve"> rate </w:t>
-      </w:r>
-      <w:proofErr w:type="spellStart"/>
-      <w:r>
-        <w:t>etc</w:t>
-      </w:r>
-      <w:proofErr w:type="spellEnd"/>
-      <w:r>
-        <w:t>, need to set it to a month variable too. Example Jan pay 100$ = (1, 100) then (2,100)…</w:t>
+        <w:t>Going to need to get my data from JSON and have value pairs – for each amount + int rate etc, need to set it to a month variable too. Example Jan pay 100$ = (1, 100) then (2,100)…</w:t>
       </w:r>
     </w:p>
     <w:p>
@@ -2399,13 +2101,8 @@
         </w:numPr>
       </w:pPr>
       <w:r>
-        <w:t>Also how to store it to display payment plan on dashboard – non visual part</w:t>
-      </w:r>
-      <w:proofErr w:type="gramStart"/>
-      <w:r>
-        <w:t>..</w:t>
-      </w:r>
-      <w:proofErr w:type="gramEnd"/>
+        <w:t>Also how to store it to display payment plan on dashboard – non visual part..</w:t>
+      </w:r>
     </w:p>
     <w:p>
       <w:pPr>
@@ -2416,15 +2113,7 @@
         </w:numPr>
       </w:pPr>
       <w:r>
-        <w:t xml:space="preserve">Display card payment info </w:t>
-      </w:r>
-      <w:proofErr w:type="gramStart"/>
-      <w:r>
-        <w:t>on  dashboard.html</w:t>
-      </w:r>
-      <w:proofErr w:type="gramEnd"/>
-      <w:r>
-        <w:t xml:space="preserve"> broken down into monthly payments</w:t>
+        <w:t>Display card payment info on  dashboard.html broken down into monthly payments</w:t>
       </w:r>
     </w:p>
     <w:p>
@@ -2533,15 +2222,7 @@
         <w:t xml:space="preserve">Want </w:t>
       </w:r>
       <w:r>
-        <w:t xml:space="preserve">a list of payments (min and </w:t>
-      </w:r>
-      <w:proofErr w:type="spellStart"/>
-      <w:r>
-        <w:t>sugg</w:t>
-      </w:r>
-      <w:proofErr w:type="spellEnd"/>
-      <w:r>
-        <w:t>) displayed in two columns.</w:t>
+        <w:t>a list of payments (min and sugg) displayed in two columns.</w:t>
       </w:r>
     </w:p>
     <w:p>
@@ -2576,15 +2257,7 @@
         <w:t xml:space="preserve">Want </w:t>
       </w:r>
       <w:r>
-        <w:t xml:space="preserve">a list of payments (min and </w:t>
-      </w:r>
-      <w:proofErr w:type="spellStart"/>
-      <w:r>
-        <w:t>sugg</w:t>
-      </w:r>
-      <w:proofErr w:type="spellEnd"/>
-      <w:r>
-        <w:t xml:space="preserve">) displayed in two columns. </w:t>
+        <w:t xml:space="preserve">a list of payments (min and sugg) displayed in two columns. </w:t>
       </w:r>
       <w:r>
         <w:rPr>
@@ -2602,15 +2275,7 @@
         </w:numPr>
       </w:pPr>
       <w:r>
-        <w:t xml:space="preserve">Then want to insert total amount paid on </w:t>
-      </w:r>
-      <w:proofErr w:type="spellStart"/>
-      <w:r>
-        <w:t>botton</w:t>
-      </w:r>
-      <w:proofErr w:type="spellEnd"/>
-      <w:r>
-        <w:t xml:space="preserve"> of page</w:t>
+        <w:t>Then want to insert total amount paid on botton of page</w:t>
       </w:r>
     </w:p>
     <w:p>
@@ -2708,105 +2373,485 @@
       <w:r>
         <w:t>Pandas</w:t>
       </w:r>
+    </w:p>
+    <w:p>
+      <w:r>
+        <w:t>To do:</w:t>
+      </w:r>
+    </w:p>
+    <w:p>
+      <w:pPr>
+        <w:pStyle w:val="ListParagraph"/>
+        <w:numPr>
+          <w:ilvl w:val="0"/>
+          <w:numId w:val="12"/>
+        </w:numPr>
+      </w:pPr>
+      <w:r>
+        <w:t xml:space="preserve">Review all of my tasks </w:t>
+      </w:r>
+    </w:p>
+    <w:p>
+      <w:pPr>
+        <w:pStyle w:val="ListParagraph"/>
+        <w:numPr>
+          <w:ilvl w:val="0"/>
+          <w:numId w:val="12"/>
+        </w:numPr>
+      </w:pPr>
+      <w:r>
+        <w:t>Make sure I’m not missing things</w:t>
+      </w:r>
+    </w:p>
+    <w:p>
+      <w:pPr>
+        <w:pStyle w:val="ListParagraph"/>
+        <w:numPr>
+          <w:ilvl w:val="0"/>
+          <w:numId w:val="12"/>
+        </w:numPr>
+      </w:pPr>
+      <w:r>
+        <w:t>Print out all files from sublime and review them on paper</w:t>
+      </w:r>
+    </w:p>
+    <w:p>
+      <w:pPr>
+        <w:pStyle w:val="ListParagraph"/>
+        <w:numPr>
+          <w:ilvl w:val="0"/>
+          <w:numId w:val="12"/>
+        </w:numPr>
+      </w:pPr>
+      <w:r>
+        <w:t>Add comments from sublime files to trello and prioritize them</w:t>
+      </w:r>
+    </w:p>
+    <w:p>
+      <w:pPr>
+        <w:pStyle w:val="ListParagraph"/>
+        <w:numPr>
+          <w:ilvl w:val="0"/>
+          <w:numId w:val="12"/>
+        </w:numPr>
+      </w:pPr>
+      <w:r>
+        <w:t>Get developer accounts! (mint, twilio, …?</w:t>
+      </w:r>
+      <w:r>
+        <w:t xml:space="preserve"> Ready for zero?</w:t>
+      </w:r>
+      <w:r>
+        <w:t>)</w:t>
+      </w:r>
+    </w:p>
+    <w:p>
+      <w:r>
+        <w:t>Blocked on:</w:t>
+      </w:r>
+    </w:p>
+    <w:p>
+      <w:pPr>
+        <w:pStyle w:val="ListParagraph"/>
+        <w:numPr>
+          <w:ilvl w:val="0"/>
+          <w:numId w:val="11"/>
+        </w:numPr>
+      </w:pPr>
+      <w:r>
+        <w:t>Trying</w:t>
+      </w:r>
+      <w:r>
+        <w:t xml:space="preserve"> to get all</w:t>
+      </w:r>
+      <w:r>
+        <w:t>totals data from organize_calc.py into a panda dataFrame format</w:t>
+      </w:r>
+    </w:p>
+    <w:p>
+      <w:pPr>
+        <w:rPr>
+          <w:b/>
+        </w:rPr>
+      </w:pPr>
+    </w:p>
+    <w:p>
+      <w:pPr>
+        <w:rPr>
+          <w:b/>
+        </w:rPr>
+      </w:pPr>
+    </w:p>
+    <w:p>
+      <w:pPr>
+        <w:ind w:left="360"/>
+        <w:jc w:val="center"/>
+        <w:rPr>
+          <w:b/>
+        </w:rPr>
+      </w:pPr>
+      <w:r>
+        <w:rPr>
+          <w:b/>
+        </w:rPr>
+        <w:t>Week 3</w:t>
+      </w:r>
+      <w:r>
+        <w:rPr>
+          <w:b/>
+        </w:rPr>
+        <w:t xml:space="preserve"> – Day</w:t>
+      </w:r>
+      <w:r>
+        <w:rPr>
+          <w:b/>
+        </w:rPr>
+        <w:t>s</w:t>
+      </w:r>
+      <w:r>
+        <w:rPr>
+          <w:b/>
+        </w:rPr>
+        <w:t xml:space="preserve"> </w:t>
+      </w:r>
+      <w:r>
+        <w:rPr>
+          <w:b/>
+        </w:rPr>
+        <w:t>1 -2</w:t>
+      </w:r>
+    </w:p>
+    <w:p>
+      <w:pPr>
+        <w:ind w:left="360"/>
+      </w:pPr>
+      <w:r>
+        <w:t>Done:</w:t>
+      </w:r>
+    </w:p>
+    <w:p>
+      <w:pPr>
+        <w:pStyle w:val="ListParagraph"/>
+        <w:numPr>
+          <w:ilvl w:val="0"/>
+          <w:numId w:val="11"/>
+        </w:numPr>
+      </w:pPr>
+      <w:r>
+        <w:t>D3 worked</w:t>
+      </w:r>
+    </w:p>
+    <w:p>
+      <w:pPr>
+        <w:jc w:val="center"/>
+        <w:rPr>
+          <w:b/>
+        </w:rPr>
+      </w:pPr>
+      <w:r>
+        <w:rPr>
+          <w:b/>
+        </w:rPr>
+        <w:t xml:space="preserve">Week 3 – Day </w:t>
+      </w:r>
+      <w:r>
+        <w:rPr>
+          <w:b/>
+        </w:rPr>
+        <w:t>3</w:t>
+      </w:r>
+    </w:p>
+    <w:p>
+      <w:pPr>
+        <w:ind w:left="360"/>
+      </w:pPr>
+      <w:r>
+        <w:t>Done:</w:t>
+      </w:r>
+    </w:p>
+    <w:p>
+      <w:pPr>
+        <w:pStyle w:val="ListParagraph"/>
+        <w:numPr>
+          <w:ilvl w:val="0"/>
+          <w:numId w:val="11"/>
+        </w:numPr>
+      </w:pPr>
+      <w:r>
+        <w:t>Redid data calc structure so multiple cards will show up for all things</w:t>
+      </w:r>
+    </w:p>
+    <w:p>
+      <w:pPr>
+        <w:ind w:left="360"/>
+      </w:pPr>
+      <w:r>
+        <w:t>Working on:</w:t>
+      </w:r>
+    </w:p>
+    <w:p>
+      <w:pPr>
+        <w:ind w:left="360"/>
+      </w:pPr>
+    </w:p>
+    <w:p>
+      <w:pPr>
+        <w:ind w:left="360"/>
+      </w:pPr>
+      <w:r>
+        <w:t>To do:</w:t>
+      </w:r>
+    </w:p>
+    <w:p>
+      <w:pPr>
+        <w:ind w:left="360"/>
+      </w:pPr>
+      <w:r>
+        <w:t>Blocked on:</w:t>
+      </w:r>
+    </w:p>
+    <w:p>
+      <w:pPr>
+        <w:jc w:val="center"/>
+        <w:rPr>
+          <w:b/>
+        </w:rPr>
+      </w:pPr>
+      <w:r>
+        <w:rPr>
+          <w:b/>
+        </w:rPr>
+        <w:t xml:space="preserve">Week 3 – Day </w:t>
+      </w:r>
+      <w:r>
+        <w:rPr>
+          <w:b/>
+        </w:rPr>
+        <w:t>4</w:t>
+      </w:r>
+    </w:p>
+    <w:p>
+      <w:pPr>
+        <w:ind w:left="360"/>
+      </w:pPr>
+      <w:r>
+        <w:t>Done:</w:t>
+      </w:r>
+    </w:p>
+    <w:p>
+      <w:pPr>
+        <w:ind w:left="360"/>
+      </w:pPr>
+      <w:r>
+        <w:t>Working on:</w:t>
+      </w:r>
+    </w:p>
+    <w:p>
+      <w:pPr>
+        <w:pStyle w:val="ListParagraph"/>
+        <w:numPr>
+          <w:ilvl w:val="0"/>
+          <w:numId w:val="11"/>
+        </w:numPr>
+      </w:pPr>
+      <w:r>
+        <w:t>Make new caluclations for:</w:t>
+      </w:r>
+    </w:p>
+    <w:p>
+      <w:pPr>
+        <w:pStyle w:val="ListParagraph"/>
+        <w:numPr>
+          <w:ilvl w:val="1"/>
+          <w:numId w:val="11"/>
+        </w:numPr>
+      </w:pPr>
+      <w:r>
+        <w:t>Apr</w:t>
+      </w:r>
+    </w:p>
+    <w:p>
+      <w:pPr>
+        <w:pStyle w:val="ListParagraph"/>
+        <w:numPr>
+          <w:ilvl w:val="1"/>
+          <w:numId w:val="11"/>
+        </w:numPr>
+      </w:pPr>
+      <w:r>
+        <w:t>Debt amount</w:t>
+      </w:r>
+    </w:p>
+    <w:p>
+      <w:pPr>
+        <w:pStyle w:val="ListParagraph"/>
+        <w:numPr>
+          <w:ilvl w:val="1"/>
+          <w:numId w:val="11"/>
+        </w:numPr>
+      </w:pPr>
+      <w:r>
+        <w:t>Allow user to enter in budget for the month to pay off debt. Must be bigger than sugg payment</w:t>
+      </w:r>
+    </w:p>
+    <w:p>
+      <w:pPr>
+        <w:pStyle w:val="ListParagraph"/>
+        <w:numPr>
+          <w:ilvl w:val="2"/>
+          <w:numId w:val="11"/>
+        </w:numPr>
+      </w:pPr>
+      <w:r>
+        <w:t>If else flash message</w:t>
+      </w:r>
+    </w:p>
+    <w:p>
+      <w:pPr>
+        <w:pStyle w:val="ListParagraph"/>
+        <w:numPr>
+          <w:ilvl w:val="0"/>
+          <w:numId w:val="11"/>
+        </w:numPr>
+      </w:pPr>
+      <w:r>
+        <w:t>Bootstrap tabs to allow multiple info stuff to be displayed</w:t>
+      </w:r>
+    </w:p>
+    <w:p>
+      <w:pPr>
+        <w:ind w:left="360"/>
+      </w:pPr>
+      <w:r>
+        <w:t>To do:</w:t>
+      </w:r>
+    </w:p>
+    <w:p>
+      <w:pPr>
+        <w:pStyle w:val="ListParagraph"/>
+        <w:numPr>
+          <w:ilvl w:val="0"/>
+          <w:numId w:val="13"/>
+        </w:numPr>
+      </w:pPr>
+      <w:r>
+        <w:t>Everything else:</w:t>
+      </w:r>
+    </w:p>
+    <w:p>
+      <w:pPr>
+        <w:pStyle w:val="ListParagraph"/>
+        <w:numPr>
+          <w:ilvl w:val="1"/>
+          <w:numId w:val="13"/>
+        </w:numPr>
+      </w:pPr>
+      <w:r>
+        <w:t>Make it pretty</w:t>
+      </w:r>
+    </w:p>
+    <w:p>
+      <w:pPr>
+        <w:pStyle w:val="ListParagraph"/>
+        <w:numPr>
+          <w:ilvl w:val="1"/>
+          <w:numId w:val="13"/>
+        </w:numPr>
+      </w:pPr>
+      <w:r>
+        <w:t>Fix smaller bugs</w:t>
+      </w:r>
+    </w:p>
+    <w:p>
+      <w:pPr>
+        <w:pStyle w:val="ListParagraph"/>
+        <w:numPr>
+          <w:ilvl w:val="1"/>
+          <w:numId w:val="13"/>
+        </w:numPr>
+      </w:pPr>
+      <w:r>
+        <w:t>Make D3 way cooler looking!</w:t>
+      </w:r>
+    </w:p>
+    <w:p>
+      <w:pPr>
+        <w:pStyle w:val="ListParagraph"/>
+        <w:numPr>
+          <w:ilvl w:val="2"/>
+          <w:numId w:val="13"/>
+        </w:numPr>
+      </w:pPr>
+      <w:r>
+        <w:t>Main d3 give it the zoom in function</w:t>
+      </w:r>
+    </w:p>
+    <w:p>
+      <w:pPr>
+        <w:pStyle w:val="ListParagraph"/>
+        <w:numPr>
+          <w:ilvl w:val="2"/>
+          <w:numId w:val="13"/>
+        </w:numPr>
+      </w:pPr>
+      <w:r>
+        <w:t>Have points show up when hovered over</w:t>
+      </w:r>
+    </w:p>
+    <w:p>
+      <w:pPr>
+        <w:pStyle w:val="ListParagraph"/>
+        <w:numPr>
+          <w:ilvl w:val="2"/>
+          <w:numId w:val="13"/>
+        </w:numPr>
+      </w:pPr>
+      <w:r>
+        <w:t xml:space="preserve">Fill in lines underneath data viz. </w:t>
+      </w:r>
+    </w:p>
+    <w:p>
+      <w:pPr>
+        <w:pStyle w:val="ListParagraph"/>
+        <w:numPr>
+          <w:ilvl w:val="1"/>
+          <w:numId w:val="13"/>
+        </w:numPr>
+      </w:pPr>
+      <w:r>
+        <w:t>Figure out how to remove ‘+card’ section on card-submission page</w:t>
+      </w:r>
+    </w:p>
+    <w:p>
+      <w:pPr>
+        <w:pStyle w:val="ListParagraph"/>
+        <w:numPr>
+          <w:ilvl w:val="1"/>
+          <w:numId w:val="13"/>
+        </w:numPr>
+      </w:pPr>
+      <w:r>
+        <w:t>Add in section on nav bar that displays user name when logged in</w:t>
+      </w:r>
+    </w:p>
+    <w:p>
+      <w:pPr>
+        <w:pStyle w:val="ListParagraph"/>
+        <w:numPr>
+          <w:ilvl w:val="1"/>
+          <w:numId w:val="13"/>
+        </w:numPr>
+      </w:pPr>
+      <w:r>
+        <w:t>Fix dashboard button so that it does not display when user not logged in</w:t>
+      </w:r>
       <w:bookmarkStart w:id="0" w:name="_GoBack"/>
       <w:bookmarkEnd w:id="0"/>
     </w:p>
     <w:p>
-      <w:r>
-        <w:t>To do:</w:t>
-      </w:r>
-    </w:p>
-    <w:p>
-      <w:pPr>
-        <w:pStyle w:val="ListParagraph"/>
-        <w:numPr>
-          <w:ilvl w:val="0"/>
-          <w:numId w:val="12"/>
-        </w:numPr>
-      </w:pPr>
-      <w:r>
-        <w:t xml:space="preserve">Review all of my tasks </w:t>
-      </w:r>
-    </w:p>
-    <w:p>
-      <w:pPr>
-        <w:pStyle w:val="ListParagraph"/>
-        <w:numPr>
-          <w:ilvl w:val="0"/>
-          <w:numId w:val="12"/>
-        </w:numPr>
-      </w:pPr>
-      <w:r>
-        <w:t>Make sure I’m not missing things</w:t>
-      </w:r>
-    </w:p>
-    <w:p>
-      <w:pPr>
-        <w:pStyle w:val="ListParagraph"/>
-        <w:numPr>
-          <w:ilvl w:val="0"/>
-          <w:numId w:val="12"/>
-        </w:numPr>
-      </w:pPr>
-      <w:r>
-        <w:t>Print out all files from sublime and review them on paper</w:t>
-      </w:r>
-    </w:p>
-    <w:p>
-      <w:pPr>
-        <w:pStyle w:val="ListParagraph"/>
-        <w:numPr>
-          <w:ilvl w:val="0"/>
-          <w:numId w:val="12"/>
-        </w:numPr>
-      </w:pPr>
-      <w:r>
-        <w:t xml:space="preserve">Add comments from sublime files to </w:t>
-      </w:r>
-      <w:proofErr w:type="spellStart"/>
-      <w:r>
-        <w:t>trello</w:t>
-      </w:r>
-      <w:proofErr w:type="spellEnd"/>
-      <w:r>
-        <w:t xml:space="preserve"> and prioritize them</w:t>
-      </w:r>
-    </w:p>
-    <w:p>
-      <w:pPr>
-        <w:pStyle w:val="ListParagraph"/>
-        <w:numPr>
-          <w:ilvl w:val="0"/>
-          <w:numId w:val="12"/>
-        </w:numPr>
-      </w:pPr>
-      <w:r>
-        <w:t>Get developer accounts! (</w:t>
-      </w:r>
-      <w:proofErr w:type="gramStart"/>
-      <w:r>
-        <w:t>mint</w:t>
-      </w:r>
-      <w:proofErr w:type="gramEnd"/>
-      <w:r>
-        <w:t xml:space="preserve">, </w:t>
-      </w:r>
-      <w:proofErr w:type="spellStart"/>
-      <w:r>
-        <w:t>twilio</w:t>
-      </w:r>
-      <w:proofErr w:type="spellEnd"/>
-      <w:r>
-        <w:t>, …?</w:t>
-      </w:r>
-      <w:r>
-        <w:t xml:space="preserve"> Ready for zero?</w:t>
-      </w:r>
-      <w:r>
-        <w:t>)</w:t>
-      </w:r>
-    </w:p>
-    <w:p>
+      <w:pPr>
+        <w:ind w:left="360"/>
+      </w:pPr>
       <w:r>
         <w:t>Blocked on:</w:t>
       </w:r>
@@ -2814,36 +2859,14 @@
     <w:p>
       <w:pPr>
         <w:pStyle w:val="ListParagraph"/>
-        <w:numPr>
-          <w:ilvl w:val="0"/>
-          <w:numId w:val="11"/>
-        </w:numPr>
-      </w:pPr>
-      <w:r>
-        <w:t>Trying</w:t>
-      </w:r>
-      <w:r>
-        <w:t xml:space="preserve"> to get </w:t>
-      </w:r>
-      <w:proofErr w:type="spellStart"/>
-      <w:r>
-        <w:t>all</w:t>
-      </w:r>
-      <w:r>
-        <w:t>totals</w:t>
-      </w:r>
-      <w:proofErr w:type="spellEnd"/>
-      <w:r>
-        <w:t xml:space="preserve"> data from organize_calc.py into a panda </w:t>
-      </w:r>
-      <w:proofErr w:type="spellStart"/>
-      <w:r>
-        <w:t>dataFrame</w:t>
-      </w:r>
-      <w:proofErr w:type="spellEnd"/>
-      <w:r>
-        <w:t xml:space="preserve"> format</w:t>
-      </w:r>
+      </w:pPr>
+    </w:p>
+    <w:p>
+      <w:pPr>
+        <w:rPr>
+          <w:b/>
+        </w:rPr>
+      </w:pPr>
     </w:p>
     <w:sectPr>
       <w:headerReference w:type="default" r:id="rId8"/>
@@ -2901,13 +2924,8 @@
       <w:pStyle w:val="Header"/>
       <w:jc w:val="center"/>
     </w:pPr>
-    <w:proofErr w:type="spellStart"/>
     <w:r>
-      <w:t>Ikura</w:t>
-    </w:r>
-    <w:proofErr w:type="spellEnd"/>
-    <w:r>
-      <w:t xml:space="preserve"> – Project Tracker</w:t>
+      <w:t>Ikura – Project Tracker</w:t>
     </w:r>
   </w:p>
 </w:hdr>
@@ -3255,6 +3273,119 @@
     </w:lvl>
   </w:abstractNum>
   <w:abstractNum w:abstractNumId="3">
+    <w:nsid w:val="157C7D29"/>
+    <w:multiLevelType w:val="hybridMultilevel"/>
+    <w:tmpl w:val="E0245622"/>
+    <w:lvl w:ilvl="0" w:tplc="04090001">
+      <w:start w:val="1"/>
+      <w:numFmt w:val="bullet"/>
+      <w:lvlText w:val=""/>
+      <w:lvlJc w:val="left"/>
+      <w:pPr>
+        <w:ind w:left="1080" w:hanging="360"/>
+      </w:pPr>
+      <w:rPr>
+        <w:rFonts w:ascii="Symbol" w:hAnsi="Symbol" w:hint="default"/>
+      </w:rPr>
+    </w:lvl>
+    <w:lvl w:ilvl="1" w:tplc="04090003">
+      <w:start w:val="1"/>
+      <w:numFmt w:val="bullet"/>
+      <w:lvlText w:val="o"/>
+      <w:lvlJc w:val="left"/>
+      <w:pPr>
+        <w:ind w:left="1800" w:hanging="360"/>
+      </w:pPr>
+      <w:rPr>
+        <w:rFonts w:ascii="Courier New" w:hAnsi="Courier New" w:hint="default"/>
+      </w:rPr>
+    </w:lvl>
+    <w:lvl w:ilvl="2" w:tplc="04090005">
+      <w:start w:val="1"/>
+      <w:numFmt w:val="bullet"/>
+      <w:lvlText w:val=""/>
+      <w:lvlJc w:val="left"/>
+      <w:pPr>
+        <w:ind w:left="2520" w:hanging="360"/>
+      </w:pPr>
+      <w:rPr>
+        <w:rFonts w:ascii="Wingdings" w:hAnsi="Wingdings" w:hint="default"/>
+      </w:rPr>
+    </w:lvl>
+    <w:lvl w:ilvl="3" w:tplc="04090001" w:tentative="1">
+      <w:start w:val="1"/>
+      <w:numFmt w:val="bullet"/>
+      <w:lvlText w:val=""/>
+      <w:lvlJc w:val="left"/>
+      <w:pPr>
+        <w:ind w:left="3240" w:hanging="360"/>
+      </w:pPr>
+      <w:rPr>
+        <w:rFonts w:ascii="Symbol" w:hAnsi="Symbol" w:hint="default"/>
+      </w:rPr>
+    </w:lvl>
+    <w:lvl w:ilvl="4" w:tplc="04090003" w:tentative="1">
+      <w:start w:val="1"/>
+      <w:numFmt w:val="bullet"/>
+      <w:lvlText w:val="o"/>
+      <w:lvlJc w:val="left"/>
+      <w:pPr>
+        <w:ind w:left="3960" w:hanging="360"/>
+      </w:pPr>
+      <w:rPr>
+        <w:rFonts w:ascii="Courier New" w:hAnsi="Courier New" w:hint="default"/>
+      </w:rPr>
+    </w:lvl>
+    <w:lvl w:ilvl="5" w:tplc="04090005" w:tentative="1">
+      <w:start w:val="1"/>
+      <w:numFmt w:val="bullet"/>
+      <w:lvlText w:val=""/>
+      <w:lvlJc w:val="left"/>
+      <w:pPr>
+        <w:ind w:left="4680" w:hanging="360"/>
+      </w:pPr>
+      <w:rPr>
+        <w:rFonts w:ascii="Wingdings" w:hAnsi="Wingdings" w:hint="default"/>
+      </w:rPr>
+    </w:lvl>
+    <w:lvl w:ilvl="6" w:tplc="04090001" w:tentative="1">
+      <w:start w:val="1"/>
+      <w:numFmt w:val="bullet"/>
+      <w:lvlText w:val=""/>
+      <w:lvlJc w:val="left"/>
+      <w:pPr>
+        <w:ind w:left="5400" w:hanging="360"/>
+      </w:pPr>
+      <w:rPr>
+        <w:rFonts w:ascii="Symbol" w:hAnsi="Symbol" w:hint="default"/>
+      </w:rPr>
+    </w:lvl>
+    <w:lvl w:ilvl="7" w:tplc="04090003" w:tentative="1">
+      <w:start w:val="1"/>
+      <w:numFmt w:val="bullet"/>
+      <w:lvlText w:val="o"/>
+      <w:lvlJc w:val="left"/>
+      <w:pPr>
+        <w:ind w:left="6120" w:hanging="360"/>
+      </w:pPr>
+      <w:rPr>
+        <w:rFonts w:ascii="Courier New" w:hAnsi="Courier New" w:hint="default"/>
+      </w:rPr>
+    </w:lvl>
+    <w:lvl w:ilvl="8" w:tplc="04090005" w:tentative="1">
+      <w:start w:val="1"/>
+      <w:numFmt w:val="bullet"/>
+      <w:lvlText w:val=""/>
+      <w:lvlJc w:val="left"/>
+      <w:pPr>
+        <w:ind w:left="6840" w:hanging="360"/>
+      </w:pPr>
+      <w:rPr>
+        <w:rFonts w:ascii="Wingdings" w:hAnsi="Wingdings" w:hint="default"/>
+      </w:rPr>
+    </w:lvl>
+  </w:abstractNum>
+  <w:abstractNum w:abstractNumId="4">
     <w:nsid w:val="161C6FAD"/>
     <w:multiLevelType w:val="hybridMultilevel"/>
     <w:tmpl w:val="2168D900"/>
@@ -3367,7 +3498,7 @@
       </w:rPr>
     </w:lvl>
   </w:abstractNum>
-  <w:abstractNum w:abstractNumId="4">
+  <w:abstractNum w:abstractNumId="5">
     <w:nsid w:val="1EF007C8"/>
     <w:multiLevelType w:val="hybridMultilevel"/>
     <w:tmpl w:val="B9B87054"/>
@@ -3480,7 +3611,7 @@
       </w:rPr>
     </w:lvl>
   </w:abstractNum>
-  <w:abstractNum w:abstractNumId="5">
+  <w:abstractNum w:abstractNumId="6">
     <w:nsid w:val="215C6F00"/>
     <w:multiLevelType w:val="hybridMultilevel"/>
     <w:tmpl w:val="45A2E3A4"/>
@@ -3566,10 +3697,10 @@
       </w:pPr>
     </w:lvl>
   </w:abstractNum>
-  <w:abstractNum w:abstractNumId="6">
+  <w:abstractNum w:abstractNumId="7">
     <w:nsid w:val="26B5148B"/>
     <w:multiLevelType w:val="hybridMultilevel"/>
-    <w:tmpl w:val="AD0888DC"/>
+    <w:tmpl w:val="3A86719C"/>
     <w:lvl w:ilvl="0" w:tplc="04090001">
       <w:start w:val="1"/>
       <w:numFmt w:val="bullet"/>
@@ -3582,7 +3713,7 @@
         <w:rFonts w:ascii="Symbol" w:hAnsi="Symbol" w:hint="default"/>
       </w:rPr>
     </w:lvl>
-    <w:lvl w:ilvl="1" w:tplc="04090003" w:tentative="1">
+    <w:lvl w:ilvl="1" w:tplc="04090003">
       <w:start w:val="1"/>
       <w:numFmt w:val="bullet"/>
       <w:lvlText w:val="o"/>
@@ -3594,7 +3725,7 @@
         <w:rFonts w:ascii="Courier New" w:hAnsi="Courier New" w:hint="default"/>
       </w:rPr>
     </w:lvl>
-    <w:lvl w:ilvl="2" w:tplc="04090005" w:tentative="1">
+    <w:lvl w:ilvl="2" w:tplc="04090005">
       <w:start w:val="1"/>
       <w:numFmt w:val="bullet"/>
       <w:lvlText w:val=""/>
@@ -3679,7 +3810,7 @@
       </w:rPr>
     </w:lvl>
   </w:abstractNum>
-  <w:abstractNum w:abstractNumId="7">
+  <w:abstractNum w:abstractNumId="8">
     <w:nsid w:val="296B326B"/>
     <w:multiLevelType w:val="hybridMultilevel"/>
     <w:tmpl w:val="C9C4DA18"/>
@@ -3792,7 +3923,7 @@
       </w:rPr>
     </w:lvl>
   </w:abstractNum>
-  <w:abstractNum w:abstractNumId="8">
+  <w:abstractNum w:abstractNumId="9">
     <w:nsid w:val="38664F24"/>
     <w:multiLevelType w:val="hybridMultilevel"/>
     <w:tmpl w:val="9BA2232C"/>
@@ -3905,7 +4036,7 @@
       </w:rPr>
     </w:lvl>
   </w:abstractNum>
-  <w:abstractNum w:abstractNumId="9">
+  <w:abstractNum w:abstractNumId="10">
     <w:nsid w:val="554C07F4"/>
     <w:multiLevelType w:val="hybridMultilevel"/>
     <w:tmpl w:val="C1CC3868"/>
@@ -4018,7 +4149,7 @@
       </w:rPr>
     </w:lvl>
   </w:abstractNum>
-  <w:abstractNum w:abstractNumId="10">
+  <w:abstractNum w:abstractNumId="11">
     <w:nsid w:val="6B8C3023"/>
     <w:multiLevelType w:val="hybridMultilevel"/>
     <w:tmpl w:val="F0B02B2C"/>
@@ -4131,7 +4262,7 @@
       </w:rPr>
     </w:lvl>
   </w:abstractNum>
-  <w:abstractNum w:abstractNumId="11">
+  <w:abstractNum w:abstractNumId="12">
     <w:nsid w:val="73391D87"/>
     <w:multiLevelType w:val="hybridMultilevel"/>
     <w:tmpl w:val="D64E031A"/>
@@ -4245,40 +4376,43 @@
     </w:lvl>
   </w:abstractNum>
   <w:num w:numId="1">
-    <w:abstractNumId w:val="3"/>
+    <w:abstractNumId w:val="4"/>
   </w:num>
   <w:num w:numId="2">
     <w:abstractNumId w:val="2"/>
   </w:num>
   <w:num w:numId="3">
-    <w:abstractNumId w:val="5"/>
+    <w:abstractNumId w:val="6"/>
   </w:num>
   <w:num w:numId="4">
-    <w:abstractNumId w:val="11"/>
+    <w:abstractNumId w:val="12"/>
   </w:num>
   <w:num w:numId="5">
     <w:abstractNumId w:val="0"/>
   </w:num>
   <w:num w:numId="6">
-    <w:abstractNumId w:val="10"/>
+    <w:abstractNumId w:val="11"/>
   </w:num>
   <w:num w:numId="7">
-    <w:abstractNumId w:val="8"/>
+    <w:abstractNumId w:val="9"/>
   </w:num>
   <w:num w:numId="8">
     <w:abstractNumId w:val="1"/>
   </w:num>
   <w:num w:numId="9">
+    <w:abstractNumId w:val="8"/>
+  </w:num>
+  <w:num w:numId="10">
+    <w:abstractNumId w:val="5"/>
+  </w:num>
+  <w:num w:numId="11">
     <w:abstractNumId w:val="7"/>
   </w:num>
-  <w:num w:numId="10">
-    <w:abstractNumId w:val="4"/>
+  <w:num w:numId="12">
+    <w:abstractNumId w:val="10"/>
   </w:num>
-  <w:num w:numId="11">
-    <w:abstractNumId w:val="6"/>
-  </w:num>
-  <w:num w:numId="12">
-    <w:abstractNumId w:val="9"/>
+  <w:num w:numId="13">
+    <w:abstractNumId w:val="3"/>
   </w:num>
 </w:numbering>
 </file>

</xml_diff>